<commit_message>
md with full D3.1
</commit_message>
<xml_diff>
--- a/docs/deliverables/d31/D3.1-Hyperty-Runtime-and-Hyperty-Messaging-Node-Specification.docx
+++ b/docs/deliverables/d31/D3.1-Hyperty-Runtime-and-Hyperty-Messaging-Node-Specification.docx
@@ -1261,7 +1261,7 @@
       <w:bookmarkStart w:id="4" w:name="_Toc139444753"/>
       <w:bookmarkStart w:id="5" w:name="_Toc139445062"/>
       <w:bookmarkStart w:id="6" w:name="_Toc149557710"/>
-      <w:bookmarkStart w:id="7" w:name="_Toc429324241"/>
+      <w:bookmarkStart w:id="7" w:name="_Toc429325636"/>
       <w:r>
         <w:lastRenderedPageBreak/>
         <w:t>Executive summary</w:t>
@@ -1308,7 +1308,7 @@
       <w:bookmarkStart w:id="9" w:name="_Toc139444754"/>
       <w:bookmarkStart w:id="10" w:name="_Toc139445063"/>
       <w:bookmarkStart w:id="11" w:name="_Toc149557711"/>
-      <w:bookmarkStart w:id="12" w:name="_Toc429324242"/>
+      <w:bookmarkStart w:id="12" w:name="_Toc429325637"/>
       <w:r>
         <w:lastRenderedPageBreak/>
         <w:t>List of authors</w:t>
@@ -1872,7 +1872,7 @@
       <w:bookmarkStart w:id="14" w:name="_Toc139444755"/>
       <w:bookmarkStart w:id="15" w:name="_Toc139445064"/>
       <w:bookmarkStart w:id="16" w:name="_Toc149557712"/>
-      <w:bookmarkStart w:id="17" w:name="_Toc429324243"/>
+      <w:bookmarkStart w:id="17" w:name="_Toc429325638"/>
       <w:r>
         <w:lastRenderedPageBreak/>
         <w:t>Table of Contents</w:t>
@@ -1914,7 +1914,7 @@
         </w:rPr>
         <w:fldChar w:fldCharType="separate"/>
       </w:r>
-      <w:hyperlink w:anchor="_Toc429324241" w:history="1">
+      <w:hyperlink w:anchor="_Toc429325636" w:history="1">
         <w:r>
           <w:rPr>
             <w:rStyle w:val="Hyperlink"/>
@@ -1941,7 +1941,7 @@
             <w:noProof/>
             <w:webHidden/>
           </w:rPr>
-          <w:instrText xml:space="preserve"> PAGEREF _Toc429324241 \h </w:instrText>
+          <w:instrText xml:space="preserve"> PAGEREF _Toc429325636 \h </w:instrText>
         </w:r>
         <w:r>
           <w:rPr>
@@ -1985,7 +1985,7 @@
           <w:lang w:val="en-US" w:eastAsia="en-US"/>
         </w:rPr>
       </w:pPr>
-      <w:hyperlink w:anchor="_Toc429324242" w:history="1">
+      <w:hyperlink w:anchor="_Toc429325637" w:history="1">
         <w:r>
           <w:rPr>
             <w:rStyle w:val="Hyperlink"/>
@@ -2012,7 +2012,7 @@
             <w:noProof/>
             <w:webHidden/>
           </w:rPr>
-          <w:instrText xml:space="preserve"> PAGEREF _Toc429324242 \h </w:instrText>
+          <w:instrText xml:space="preserve"> PAGEREF _Toc429325637 \h </w:instrText>
         </w:r>
         <w:r>
           <w:rPr>
@@ -2056,7 +2056,7 @@
           <w:lang w:val="en-US" w:eastAsia="en-US"/>
         </w:rPr>
       </w:pPr>
-      <w:hyperlink w:anchor="_Toc429324243" w:history="1">
+      <w:hyperlink w:anchor="_Toc429325638" w:history="1">
         <w:r>
           <w:rPr>
             <w:rStyle w:val="Hyperlink"/>
@@ -2083,7 +2083,7 @@
             <w:noProof/>
             <w:webHidden/>
           </w:rPr>
-          <w:instrText xml:space="preserve"> PAGEREF _Toc429324243 \h </w:instrText>
+          <w:instrText xml:space="preserve"> PAGEREF _Toc429325638 \h </w:instrText>
         </w:r>
         <w:r>
           <w:rPr>
@@ -2127,7 +2127,7 @@
           <w:lang w:val="en-US" w:eastAsia="en-US"/>
         </w:rPr>
       </w:pPr>
-      <w:hyperlink w:anchor="_Toc429324244" w:history="1">
+      <w:hyperlink w:anchor="_Toc429325639" w:history="1">
         <w:r>
           <w:rPr>
             <w:rStyle w:val="Hyperlink"/>
@@ -2154,7 +2154,7 @@
             <w:noProof/>
             <w:webHidden/>
           </w:rPr>
-          <w:instrText xml:space="preserve"> PAGEREF _Toc429324244 \h </w:instrText>
+          <w:instrText xml:space="preserve"> PAGEREF _Toc429325639 \h </w:instrText>
         </w:r>
         <w:r>
           <w:rPr>
@@ -2198,7 +2198,7 @@
           <w:lang w:val="en-US" w:eastAsia="en-US"/>
         </w:rPr>
       </w:pPr>
-      <w:hyperlink w:anchor="_Toc429324245" w:history="1">
+      <w:hyperlink w:anchor="_Toc429325640" w:history="1">
         <w:r>
           <w:rPr>
             <w:rStyle w:val="Hyperlink"/>
@@ -2225,7 +2225,7 @@
             <w:noProof/>
             <w:webHidden/>
           </w:rPr>
-          <w:instrText xml:space="preserve"> PAGEREF _Toc429324245 \h </w:instrText>
+          <w:instrText xml:space="preserve"> PAGEREF _Toc429325640 \h </w:instrText>
         </w:r>
         <w:r>
           <w:rPr>
@@ -2269,7 +2269,7 @@
           <w:lang w:val="en-US" w:eastAsia="en-US"/>
         </w:rPr>
       </w:pPr>
-      <w:hyperlink w:anchor="_Toc429324246" w:history="1">
+      <w:hyperlink w:anchor="_Toc429325641" w:history="1">
         <w:r>
           <w:rPr>
             <w:rStyle w:val="Hyperlink"/>
@@ -2296,7 +2296,7 @@
             <w:noProof/>
             <w:webHidden/>
           </w:rPr>
-          <w:instrText xml:space="preserve"> PAGEREF _Toc429324246 \h </w:instrText>
+          <w:instrText xml:space="preserve"> PAGEREF _Toc429325641 \h </w:instrText>
         </w:r>
         <w:r>
           <w:rPr>
@@ -2341,7 +2341,7 @@
           <w:lang w:val="en-US" w:eastAsia="en-US"/>
         </w:rPr>
       </w:pPr>
-      <w:hyperlink w:anchor="_Toc429324247" w:history="1">
+      <w:hyperlink w:anchor="_Toc429325642" w:history="1">
         <w:r>
           <w:rPr>
             <w:rStyle w:val="Hyperlink"/>
@@ -2384,7 +2384,7 @@
             <w:noProof/>
             <w:webHidden/>
           </w:rPr>
-          <w:instrText xml:space="preserve"> PAGEREF _Toc429324247 \h </w:instrText>
+          <w:instrText xml:space="preserve"> PAGEREF _Toc429325642 \h </w:instrText>
         </w:r>
         <w:r>
           <w:rPr>
@@ -2429,7 +2429,7 @@
           <w:lang w:val="en-US" w:eastAsia="en-US"/>
         </w:rPr>
       </w:pPr>
-      <w:hyperlink w:anchor="_Toc429324248" w:history="1">
+      <w:hyperlink w:anchor="_Toc429325643" w:history="1">
         <w:r>
           <w:rPr>
             <w:rStyle w:val="Hyperlink"/>
@@ -2472,7 +2472,7 @@
             <w:noProof/>
             <w:webHidden/>
           </w:rPr>
-          <w:instrText xml:space="preserve"> PAGEREF _Toc429324248 \h </w:instrText>
+          <w:instrText xml:space="preserve"> PAGEREF _Toc429325643 \h </w:instrText>
         </w:r>
         <w:r>
           <w:rPr>
@@ -2517,7 +2517,7 @@
           <w:lang w:val="en-US" w:eastAsia="en-US"/>
         </w:rPr>
       </w:pPr>
-      <w:hyperlink w:anchor="_Toc429324249" w:history="1">
+      <w:hyperlink w:anchor="_Toc429325644" w:history="1">
         <w:r>
           <w:rPr>
             <w:rStyle w:val="Hyperlink"/>
@@ -2560,7 +2560,7 @@
             <w:noProof/>
             <w:webHidden/>
           </w:rPr>
-          <w:instrText xml:space="preserve"> PAGEREF _Toc429324249 \h </w:instrText>
+          <w:instrText xml:space="preserve"> PAGEREF _Toc429325644 \h </w:instrText>
         </w:r>
         <w:r>
           <w:rPr>
@@ -2605,7 +2605,7 @@
           <w:lang w:val="en-US" w:eastAsia="en-US"/>
         </w:rPr>
       </w:pPr>
-      <w:hyperlink w:anchor="_Toc429324250" w:history="1">
+      <w:hyperlink w:anchor="_Toc429325645" w:history="1">
         <w:r>
           <w:rPr>
             <w:rStyle w:val="Hyperlink"/>
@@ -2648,7 +2648,7 @@
             <w:noProof/>
             <w:webHidden/>
           </w:rPr>
-          <w:instrText xml:space="preserve"> PAGEREF _Toc429324250 \h </w:instrText>
+          <w:instrText xml:space="preserve"> PAGEREF _Toc429325645 \h </w:instrText>
         </w:r>
         <w:r>
           <w:rPr>
@@ -2693,7 +2693,7 @@
           <w:lang w:val="en-US" w:eastAsia="en-US"/>
         </w:rPr>
       </w:pPr>
-      <w:hyperlink w:anchor="_Toc429324251" w:history="1">
+      <w:hyperlink w:anchor="_Toc429325646" w:history="1">
         <w:r>
           <w:rPr>
             <w:rStyle w:val="Hyperlink"/>
@@ -2736,7 +2736,7 @@
             <w:noProof/>
             <w:webHidden/>
           </w:rPr>
-          <w:instrText xml:space="preserve"> PAGEREF _Toc429324251 \h </w:instrText>
+          <w:instrText xml:space="preserve"> PAGEREF _Toc429325646 \h </w:instrText>
         </w:r>
         <w:r>
           <w:rPr>
@@ -2756,7 +2756,102 @@
             <w:noProof/>
             <w:webHidden/>
           </w:rPr>
-          <w:t>13</w:t>
+          <w:t>1</w:t>
+        </w:r>
+        <w:r>
+          <w:rPr>
+            <w:noProof/>
+            <w:webHidden/>
+          </w:rPr>
+          <w:t>3</w:t>
+        </w:r>
+        <w:r>
+          <w:rPr>
+            <w:noProof/>
+            <w:webHidden/>
+          </w:rPr>
+          <w:fldChar w:fldCharType="end"/>
+        </w:r>
+      </w:hyperlink>
+    </w:p>
+    <w:p>
+      <w:pPr>
+        <w:pStyle w:val="TOC1"/>
+        <w:tabs>
+          <w:tab w:val="left" w:pos="440"/>
+          <w:tab w:val="right" w:leader="dot" w:pos="9061"/>
+        </w:tabs>
+        <w:rPr>
+          <w:rFonts w:eastAsiaTheme="minorEastAsia" w:cstheme="minorBidi"/>
+          <w:noProof/>
+          <w:szCs w:val="22"/>
+          <w:lang w:val="en-US" w:eastAsia="en-US"/>
+        </w:rPr>
+      </w:pPr>
+      <w:hyperlink w:anchor="_Toc429325647" w:history="1">
+        <w:r>
+          <w:rPr>
+            <w:rStyle w:val="Hyperlink"/>
+            <w:noProof/>
+          </w:rPr>
+          <w:t>3</w:t>
+        </w:r>
+        <w:r>
+          <w:rPr>
+            <w:rFonts w:eastAsiaTheme="minorEastAsia" w:cstheme="minorBidi"/>
+            <w:noProof/>
+            <w:szCs w:val="22"/>
+            <w:lang w:val="en-US" w:eastAsia="en-US"/>
+          </w:rPr>
+          <w:tab/>
+        </w:r>
+        <w:r>
+          <w:rPr>
+            <w:rStyle w:val="Hyperlink"/>
+            <w:noProof/>
+          </w:rPr>
+          <w:t>State of the Art</w:t>
+        </w:r>
+        <w:r>
+          <w:rPr>
+            <w:noProof/>
+            <w:webHidden/>
+          </w:rPr>
+          <w:tab/>
+        </w:r>
+        <w:r>
+          <w:rPr>
+            <w:noProof/>
+            <w:webHidden/>
+          </w:rPr>
+          <w:fldChar w:fldCharType="begin"/>
+        </w:r>
+        <w:r>
+          <w:rPr>
+            <w:noProof/>
+            <w:webHidden/>
+          </w:rPr>
+          <w:instrText xml:space="preserve"> PAGEREF _Toc429325647 \h </w:instrText>
+        </w:r>
+        <w:r>
+          <w:rPr>
+            <w:noProof/>
+            <w:webHidden/>
+          </w:rPr>
+        </w:r>
+        <w:r>
+          <w:rPr>
+            <w:noProof/>
+            <w:webHidden/>
+          </w:rPr>
+          <w:fldChar w:fldCharType="separate"/>
+        </w:r>
+        <w:r>
+          <w:rPr>
+            <w:noProof/>
+            <w:webHidden/>
+          </w:rPr>
+          <w:t>16</w:t>
         </w:r>
         <w:r>
           <w:rPr>
@@ -2781,13 +2876,13 @@
           <w:lang w:val="en-US" w:eastAsia="en-US"/>
         </w:rPr>
       </w:pPr>
-      <w:hyperlink w:anchor="_Toc429324252" w:history="1">
+      <w:hyperlink w:anchor="_Toc429325648" w:history="1">
         <w:r>
           <w:rPr>
             <w:rStyle w:val="Hyperlink"/>
             <w:noProof/>
           </w:rPr>
-          <w:t>2.1</w:t>
+          <w:t>3.1</w:t>
         </w:r>
         <w:r>
           <w:rPr>
@@ -2824,7 +2919,7 @@
             <w:noProof/>
             <w:webHidden/>
           </w:rPr>
-          <w:instrText xml:space="preserve"> PAGEREF _Toc429324252 \h </w:instrText>
+          <w:instrText xml:space="preserve"> PAGEREF _Toc429325648 \h </w:instrText>
         </w:r>
         <w:r>
           <w:rPr>
@@ -2844,14 +2939,7 @@
             <w:noProof/>
             <w:webHidden/>
           </w:rPr>
-          <w:t>1</w:t>
-        </w:r>
-        <w:r>
-          <w:rPr>
-            <w:noProof/>
-            <w:webHidden/>
-          </w:rPr>
-          <w:t>5</w:t>
+          <w:t>16</w:t>
         </w:r>
         <w:r>
           <w:rPr>
@@ -2876,13 +2964,13 @@
           <w:lang w:val="en-US" w:eastAsia="en-US"/>
         </w:rPr>
       </w:pPr>
-      <w:hyperlink w:anchor="_Toc429324253" w:history="1">
+      <w:hyperlink w:anchor="_Toc429325649" w:history="1">
         <w:r>
           <w:rPr>
             <w:rStyle w:val="Hyperlink"/>
             <w:noProof/>
           </w:rPr>
-          <w:t>2.1.1</w:t>
+          <w:t>3.1.1</w:t>
         </w:r>
         <w:r>
           <w:rPr>
@@ -2919,7 +3007,7 @@
             <w:noProof/>
             <w:webHidden/>
           </w:rPr>
-          <w:instrText xml:space="preserve"> PAGEREF _Toc429324253 \h </w:instrText>
+          <w:instrText xml:space="preserve"> PAGEREF _Toc429325649 \h </w:instrText>
         </w:r>
         <w:r>
           <w:rPr>
@@ -2964,13 +3052,13 @@
           <w:lang w:val="en-US" w:eastAsia="en-US"/>
         </w:rPr>
       </w:pPr>
-      <w:hyperlink w:anchor="_Toc429324254" w:history="1">
+      <w:hyperlink w:anchor="_Toc429325650" w:history="1">
         <w:r>
           <w:rPr>
             <w:rStyle w:val="Hyperlink"/>
             <w:noProof/>
           </w:rPr>
-          <w:t>2.1.2</w:t>
+          <w:t>3.1.2</w:t>
         </w:r>
         <w:r>
           <w:rPr>
@@ -3007,7 +3095,7 @@
             <w:noProof/>
             <w:webHidden/>
           </w:rPr>
-          <w:instrText xml:space="preserve"> PAGEREF _Toc429324254 \h </w:instrText>
+          <w:instrText xml:space="preserve"> PAGEREF _Toc429325650 \h </w:instrText>
         </w:r>
         <w:r>
           <w:rPr>
@@ -3027,7 +3115,7 @@
             <w:noProof/>
             <w:webHidden/>
           </w:rPr>
-          <w:t>21</w:t>
+          <w:t>22</w:t>
         </w:r>
         <w:r>
           <w:rPr>
@@ -3052,13 +3140,13 @@
           <w:lang w:val="en-US" w:eastAsia="en-US"/>
         </w:rPr>
       </w:pPr>
-      <w:hyperlink w:anchor="_Toc429324255" w:history="1">
+      <w:hyperlink w:anchor="_Toc429325651" w:history="1">
         <w:r>
           <w:rPr>
             <w:rStyle w:val="Hyperlink"/>
             <w:noProof/>
           </w:rPr>
-          <w:t>2.1.3</w:t>
+          <w:t>3.1.3</w:t>
         </w:r>
         <w:r>
           <w:rPr>
@@ -3095,7 +3183,7 @@
             <w:noProof/>
             <w:webHidden/>
           </w:rPr>
-          <w:instrText xml:space="preserve"> PAGEREF _Toc429324255 \h </w:instrText>
+          <w:instrText xml:space="preserve"> PAGEREF _Toc429325651 \h </w:instrText>
         </w:r>
         <w:r>
           <w:rPr>
@@ -3115,7 +3203,7 @@
             <w:noProof/>
             <w:webHidden/>
           </w:rPr>
-          <w:t>24</w:t>
+          <w:t>25</w:t>
         </w:r>
         <w:r>
           <w:rPr>
@@ -3140,13 +3228,13 @@
           <w:lang w:val="en-US" w:eastAsia="en-US"/>
         </w:rPr>
       </w:pPr>
-      <w:hyperlink w:anchor="_Toc429324256" w:history="1">
+      <w:hyperlink w:anchor="_Toc429325652" w:history="1">
         <w:r>
           <w:rPr>
             <w:rStyle w:val="Hyperlink"/>
             <w:noProof/>
           </w:rPr>
-          <w:t>2.2</w:t>
+          <w:t>3.2</w:t>
         </w:r>
         <w:r>
           <w:rPr>
@@ -3183,7 +3271,7 @@
             <w:noProof/>
             <w:webHidden/>
           </w:rPr>
-          <w:instrText xml:space="preserve"> PAGEREF _Toc429324256 \h </w:instrText>
+          <w:instrText xml:space="preserve"> PAGEREF _Toc429325652 \h </w:instrText>
         </w:r>
         <w:r>
           <w:rPr>
@@ -3228,13 +3316,13 @@
           <w:lang w:val="en-US" w:eastAsia="en-US"/>
         </w:rPr>
       </w:pPr>
-      <w:hyperlink w:anchor="_Toc429324257" w:history="1">
+      <w:hyperlink w:anchor="_Toc429325653" w:history="1">
         <w:r>
           <w:rPr>
             <w:rStyle w:val="Hyperlink"/>
             <w:noProof/>
           </w:rPr>
-          <w:t>2.3</w:t>
+          <w:t>3.3</w:t>
         </w:r>
         <w:r>
           <w:rPr>
@@ -3271,7 +3359,7 @@
             <w:noProof/>
             <w:webHidden/>
           </w:rPr>
-          <w:instrText xml:space="preserve"> PAGEREF _Toc429324257 \h </w:instrText>
+          <w:instrText xml:space="preserve"> PAGEREF _Toc429325653 \h </w:instrText>
         </w:r>
         <w:r>
           <w:rPr>
@@ -3291,7 +3379,7 @@
             <w:noProof/>
             <w:webHidden/>
           </w:rPr>
-          <w:t>26</w:t>
+          <w:t>27</w:t>
         </w:r>
         <w:r>
           <w:rPr>
@@ -3316,13 +3404,13 @@
           <w:lang w:val="en-US" w:eastAsia="en-US"/>
         </w:rPr>
       </w:pPr>
-      <w:hyperlink w:anchor="_Toc429324258" w:history="1">
+      <w:hyperlink w:anchor="_Toc429325654" w:history="1">
         <w:r>
           <w:rPr>
             <w:rStyle w:val="Hyperlink"/>
             <w:noProof/>
           </w:rPr>
-          <w:t>2.4</w:t>
+          <w:t>3.4</w:t>
         </w:r>
         <w:r>
           <w:rPr>
@@ -3359,7 +3447,7 @@
             <w:noProof/>
             <w:webHidden/>
           </w:rPr>
-          <w:instrText xml:space="preserve"> PAGEREF _Toc429324258 \h </w:instrText>
+          <w:instrText xml:space="preserve"> PAGEREF _Toc429325654 \h </w:instrText>
         </w:r>
         <w:r>
           <w:rPr>
@@ -3379,7 +3467,7 @@
             <w:noProof/>
             <w:webHidden/>
           </w:rPr>
-          <w:t>27</w:t>
+          <w:t>28</w:t>
         </w:r>
         <w:r>
           <w:rPr>
@@ -3404,13 +3492,13 @@
           <w:lang w:val="en-US" w:eastAsia="en-US"/>
         </w:rPr>
       </w:pPr>
-      <w:hyperlink w:anchor="_Toc429324259" w:history="1">
+      <w:hyperlink w:anchor="_Toc429325655" w:history="1">
         <w:r>
           <w:rPr>
             <w:rStyle w:val="Hyperlink"/>
             <w:noProof/>
           </w:rPr>
-          <w:t>2.5</w:t>
+          <w:t>3.5</w:t>
         </w:r>
         <w:r>
           <w:rPr>
@@ -3447,7 +3535,7 @@
             <w:noProof/>
             <w:webHidden/>
           </w:rPr>
-          <w:instrText xml:space="preserve"> PAGEREF _Toc429324259 \h </w:instrText>
+          <w:instrText xml:space="preserve"> PAGEREF _Toc429325655 \h </w:instrText>
         </w:r>
         <w:r>
           <w:rPr>
@@ -3467,7 +3555,7 @@
             <w:noProof/>
             <w:webHidden/>
           </w:rPr>
-          <w:t>27</w:t>
+          <w:t>28</w:t>
         </w:r>
         <w:r>
           <w:rPr>
@@ -3492,13 +3580,13 @@
           <w:lang w:val="en-US" w:eastAsia="en-US"/>
         </w:rPr>
       </w:pPr>
-      <w:hyperlink w:anchor="_Toc429324260" w:history="1">
+      <w:hyperlink w:anchor="_Toc429325656" w:history="1">
         <w:r>
           <w:rPr>
             <w:rStyle w:val="Hyperlink"/>
             <w:noProof/>
           </w:rPr>
-          <w:t>2.6</w:t>
+          <w:t>3.6</w:t>
         </w:r>
         <w:r>
           <w:rPr>
@@ -3535,7 +3623,7 @@
             <w:noProof/>
             <w:webHidden/>
           </w:rPr>
-          <w:instrText xml:space="preserve"> PAGEREF _Toc429324260 \h </w:instrText>
+          <w:instrText xml:space="preserve"> PAGEREF _Toc429325656 \h </w:instrText>
         </w:r>
         <w:r>
           <w:rPr>
@@ -3555,7 +3643,7 @@
             <w:noProof/>
             <w:webHidden/>
           </w:rPr>
-          <w:t>28</w:t>
+          <w:t>29</w:t>
         </w:r>
         <w:r>
           <w:rPr>
@@ -3580,13 +3668,13 @@
           <w:lang w:val="en-US" w:eastAsia="en-US"/>
         </w:rPr>
       </w:pPr>
-      <w:hyperlink w:anchor="_Toc429324261" w:history="1">
+      <w:hyperlink w:anchor="_Toc429325657" w:history="1">
         <w:r>
           <w:rPr>
             <w:rStyle w:val="Hyperlink"/>
             <w:noProof/>
           </w:rPr>
-          <w:t>2.7</w:t>
+          <w:t>3.7</w:t>
         </w:r>
         <w:r>
           <w:rPr>
@@ -3623,7 +3711,7 @@
             <w:noProof/>
             <w:webHidden/>
           </w:rPr>
-          <w:instrText xml:space="preserve"> PAGEREF _Toc429324261 \h </w:instrText>
+          <w:instrText xml:space="preserve"> PAGEREF _Toc429325657 \h </w:instrText>
         </w:r>
         <w:r>
           <w:rPr>
@@ -3643,7 +3731,7 @@
             <w:noProof/>
             <w:webHidden/>
           </w:rPr>
-          <w:t>28</w:t>
+          <w:t>29</w:t>
         </w:r>
         <w:r>
           <w:rPr>
@@ -3668,13 +3756,13 @@
           <w:lang w:val="en-US" w:eastAsia="en-US"/>
         </w:rPr>
       </w:pPr>
-      <w:hyperlink w:anchor="_Toc429324262" w:history="1">
+      <w:hyperlink w:anchor="_Toc429325658" w:history="1">
         <w:r>
           <w:rPr>
             <w:rStyle w:val="Hyperlink"/>
             <w:noProof/>
           </w:rPr>
-          <w:t>2.7.1</w:t>
+          <w:t>3.7.1</w:t>
         </w:r>
         <w:r>
           <w:rPr>
@@ -3711,7 +3799,7 @@
             <w:noProof/>
             <w:webHidden/>
           </w:rPr>
-          <w:instrText xml:space="preserve"> PAGEREF _Toc429324262 \h </w:instrText>
+          <w:instrText xml:space="preserve"> PAGEREF _Toc429325658 \h </w:instrText>
         </w:r>
         <w:r>
           <w:rPr>
@@ -3731,7 +3819,7 @@
             <w:noProof/>
             <w:webHidden/>
           </w:rPr>
-          <w:t>28</w:t>
+          <w:t>29</w:t>
         </w:r>
         <w:r>
           <w:rPr>
@@ -3756,13 +3844,13 @@
           <w:lang w:val="en-US" w:eastAsia="en-US"/>
         </w:rPr>
       </w:pPr>
-      <w:hyperlink w:anchor="_Toc429324263" w:history="1">
+      <w:hyperlink w:anchor="_Toc429325659" w:history="1">
         <w:r>
           <w:rPr>
             <w:rStyle w:val="Hyperlink"/>
             <w:noProof/>
           </w:rPr>
-          <w:t>2.7.2</w:t>
+          <w:t>3.7.2</w:t>
         </w:r>
         <w:r>
           <w:rPr>
@@ -3799,7 +3887,7 @@
             <w:noProof/>
             <w:webHidden/>
           </w:rPr>
-          <w:instrText xml:space="preserve"> PAGEREF _Toc429324263 \h </w:instrText>
+          <w:instrText xml:space="preserve"> PAGEREF _Toc429325659 \h </w:instrText>
         </w:r>
         <w:r>
           <w:rPr>
@@ -3819,7 +3907,7 @@
             <w:noProof/>
             <w:webHidden/>
           </w:rPr>
-          <w:t>29</w:t>
+          <w:t>30</w:t>
         </w:r>
         <w:r>
           <w:rPr>
@@ -3844,13 +3932,13 @@
           <w:lang w:val="en-US" w:eastAsia="en-US"/>
         </w:rPr>
       </w:pPr>
-      <w:hyperlink w:anchor="_Toc429324264" w:history="1">
+      <w:hyperlink w:anchor="_Toc429325660" w:history="1">
         <w:r>
           <w:rPr>
             <w:rStyle w:val="Hyperlink"/>
             <w:noProof/>
           </w:rPr>
-          <w:t>3</w:t>
+          <w:t>4</w:t>
         </w:r>
         <w:r>
           <w:rPr>
@@ -3887,7 +3975,7 @@
             <w:noProof/>
             <w:webHidden/>
           </w:rPr>
-          <w:instrText xml:space="preserve"> PAGEREF _Toc429324264 \h </w:instrText>
+          <w:instrText xml:space="preserve"> PAGEREF _Toc429325660 \h </w:instrText>
         </w:r>
         <w:r>
           <w:rPr>
@@ -3932,13 +4020,13 @@
           <w:lang w:val="en-US" w:eastAsia="en-US"/>
         </w:rPr>
       </w:pPr>
-      <w:hyperlink w:anchor="_Toc429324265" w:history="1">
+      <w:hyperlink w:anchor="_Toc429325661" w:history="1">
         <w:r>
           <w:rPr>
             <w:rStyle w:val="Hyperlink"/>
             <w:noProof/>
           </w:rPr>
-          <w:t>3.1</w:t>
+          <w:t>4.1</w:t>
         </w:r>
         <w:r>
           <w:rPr>
@@ -3975,7 +4063,7 @@
             <w:noProof/>
             <w:webHidden/>
           </w:rPr>
-          <w:instrText xml:space="preserve"> PAGEREF _Toc429324265 \h </w:instrText>
+          <w:instrText xml:space="preserve"> PAGEREF _Toc429325661 \h </w:instrText>
         </w:r>
         <w:r>
           <w:rPr>
@@ -4020,13 +4108,13 @@
           <w:lang w:val="en-US" w:eastAsia="en-US"/>
         </w:rPr>
       </w:pPr>
-      <w:hyperlink w:anchor="_Toc429324266" w:history="1">
+      <w:hyperlink w:anchor="_Toc429325662" w:history="1">
         <w:r>
           <w:rPr>
             <w:rStyle w:val="Hyperlink"/>
             <w:noProof/>
           </w:rPr>
-          <w:t>3.1.1</w:t>
+          <w:t>4.1.1</w:t>
         </w:r>
         <w:r>
           <w:rPr>
@@ -4063,7 +4151,7 @@
             <w:noProof/>
             <w:webHidden/>
           </w:rPr>
-          <w:instrText xml:space="preserve"> PAGEREF _Toc429324266 \h </w:instrText>
+          <w:instrText xml:space="preserve"> PAGEREF _Toc429325662 \h </w:instrText>
         </w:r>
         <w:r>
           <w:rPr>
@@ -4108,13 +4196,13 @@
           <w:lang w:val="en-US" w:eastAsia="en-US"/>
         </w:rPr>
       </w:pPr>
-      <w:hyperlink w:anchor="_Toc429324267" w:history="1">
+      <w:hyperlink w:anchor="_Toc429325663" w:history="1">
         <w:r>
           <w:rPr>
             <w:rStyle w:val="Hyperlink"/>
             <w:noProof/>
           </w:rPr>
-          <w:t>3.1.2</w:t>
+          <w:t>4.1.2</w:t>
         </w:r>
         <w:r>
           <w:rPr>
@@ -4151,7 +4239,7 @@
             <w:noProof/>
             <w:webHidden/>
           </w:rPr>
-          <w:instrText xml:space="preserve"> PAGEREF _Toc429324267 \h </w:instrText>
+          <w:instrText xml:space="preserve"> PAGEREF _Toc429325663 \h </w:instrText>
         </w:r>
         <w:r>
           <w:rPr>
@@ -4196,13 +4284,13 @@
           <w:lang w:val="en-US" w:eastAsia="en-US"/>
         </w:rPr>
       </w:pPr>
-      <w:hyperlink w:anchor="_Toc429324268" w:history="1">
+      <w:hyperlink w:anchor="_Toc429325664" w:history="1">
         <w:r>
           <w:rPr>
             <w:rStyle w:val="Hyperlink"/>
             <w:noProof/>
           </w:rPr>
-          <w:t>3.1.3</w:t>
+          <w:t>4.1.3</w:t>
         </w:r>
         <w:r>
           <w:rPr>
@@ -4239,7 +4327,7 @@
             <w:noProof/>
             <w:webHidden/>
           </w:rPr>
-          <w:instrText xml:space="preserve"> PAGEREF _Toc429324268 \h </w:instrText>
+          <w:instrText xml:space="preserve"> PAGEREF _Toc429325664 \h </w:instrText>
         </w:r>
         <w:r>
           <w:rPr>
@@ -4284,13 +4372,13 @@
           <w:lang w:val="en-US" w:eastAsia="en-US"/>
         </w:rPr>
       </w:pPr>
-      <w:hyperlink w:anchor="_Toc429324269" w:history="1">
+      <w:hyperlink w:anchor="_Toc429325665" w:history="1">
         <w:r>
           <w:rPr>
             <w:rStyle w:val="Hyperlink"/>
             <w:noProof/>
           </w:rPr>
-          <w:t>3.2</w:t>
+          <w:t>4.2</w:t>
         </w:r>
         <w:r>
           <w:rPr>
@@ -4327,7 +4415,7 @@
             <w:noProof/>
             <w:webHidden/>
           </w:rPr>
-          <w:instrText xml:space="preserve"> PAGEREF _Toc429324269 \h </w:instrText>
+          <w:instrText xml:space="preserve"> PAGEREF _Toc429325665 \h </w:instrText>
         </w:r>
         <w:r>
           <w:rPr>
@@ -4372,13 +4460,13 @@
           <w:lang w:val="en-US" w:eastAsia="en-US"/>
         </w:rPr>
       </w:pPr>
-      <w:hyperlink w:anchor="_Toc429324270" w:history="1">
+      <w:hyperlink w:anchor="_Toc429325666" w:history="1">
         <w:r>
           <w:rPr>
             <w:rStyle w:val="Hyperlink"/>
             <w:noProof/>
           </w:rPr>
-          <w:t>3.2.1</w:t>
+          <w:t>4.2.1</w:t>
         </w:r>
         <w:r>
           <w:rPr>
@@ -4415,7 +4503,7 @@
             <w:noProof/>
             <w:webHidden/>
           </w:rPr>
-          <w:instrText xml:space="preserve"> PAGEREF _Toc429324270 \h </w:instrText>
+          <w:instrText xml:space="preserve"> PAGEREF _Toc429325666 \h </w:instrText>
         </w:r>
         <w:r>
           <w:rPr>
@@ -4460,13 +4548,13 @@
           <w:lang w:val="en-US" w:eastAsia="en-US"/>
         </w:rPr>
       </w:pPr>
-      <w:hyperlink w:anchor="_Toc429324271" w:history="1">
+      <w:hyperlink w:anchor="_Toc429325667" w:history="1">
         <w:r>
           <w:rPr>
             <w:rStyle w:val="Hyperlink"/>
             <w:noProof/>
           </w:rPr>
-          <w:t>3.2.2</w:t>
+          <w:t>4.2.2</w:t>
         </w:r>
         <w:r>
           <w:rPr>
@@ -4503,7 +4591,7 @@
             <w:noProof/>
             <w:webHidden/>
           </w:rPr>
-          <w:instrText xml:space="preserve"> PAGEREF _Toc429324271 \h </w:instrText>
+          <w:instrText xml:space="preserve"> PAGEREF _Toc429325667 \h </w:instrText>
         </w:r>
         <w:r>
           <w:rPr>
@@ -4548,13 +4636,13 @@
           <w:lang w:val="en-US" w:eastAsia="en-US"/>
         </w:rPr>
       </w:pPr>
-      <w:hyperlink w:anchor="_Toc429324272" w:history="1">
+      <w:hyperlink w:anchor="_Toc429325668" w:history="1">
         <w:r>
           <w:rPr>
             <w:rStyle w:val="Hyperlink"/>
             <w:noProof/>
           </w:rPr>
-          <w:t>3.2.3</w:t>
+          <w:t>4.2.3</w:t>
         </w:r>
         <w:r>
           <w:rPr>
@@ -4591,7 +4679,7 @@
             <w:noProof/>
             <w:webHidden/>
           </w:rPr>
-          <w:instrText xml:space="preserve"> PAGEREF _Toc429324272 \h </w:instrText>
+          <w:instrText xml:space="preserve"> PAGEREF _Toc429325668 \h </w:instrText>
         </w:r>
         <w:r>
           <w:rPr>
@@ -4636,13 +4724,13 @@
           <w:lang w:val="en-US" w:eastAsia="en-US"/>
         </w:rPr>
       </w:pPr>
-      <w:hyperlink w:anchor="_Toc429324273" w:history="1">
+      <w:hyperlink w:anchor="_Toc429325669" w:history="1">
         <w:r>
           <w:rPr>
             <w:rStyle w:val="Hyperlink"/>
             <w:noProof/>
           </w:rPr>
-          <w:t>3.2.4</w:t>
+          <w:t>4.2.4</w:t>
         </w:r>
         <w:r>
           <w:rPr>
@@ -4679,7 +4767,7 @@
             <w:noProof/>
             <w:webHidden/>
           </w:rPr>
-          <w:instrText xml:space="preserve"> PAGEREF _Toc429324273 \h </w:instrText>
+          <w:instrText xml:space="preserve"> PAGEREF _Toc429325669 \h </w:instrText>
         </w:r>
         <w:r>
           <w:rPr>
@@ -4724,13 +4812,13 @@
           <w:lang w:val="en-US" w:eastAsia="en-US"/>
         </w:rPr>
       </w:pPr>
-      <w:hyperlink w:anchor="_Toc429324274" w:history="1">
+      <w:hyperlink w:anchor="_Toc429325670" w:history="1">
         <w:r>
           <w:rPr>
             <w:rStyle w:val="Hyperlink"/>
             <w:noProof/>
           </w:rPr>
-          <w:t>3.2.5</w:t>
+          <w:t>4.2.5</w:t>
         </w:r>
         <w:r>
           <w:rPr>
@@ -4767,7 +4855,7 @@
             <w:noProof/>
             <w:webHidden/>
           </w:rPr>
-          <w:instrText xml:space="preserve"> PAGEREF _Toc429324274 \h </w:instrText>
+          <w:instrText xml:space="preserve"> PAGEREF _Toc429325670 \h </w:instrText>
         </w:r>
         <w:r>
           <w:rPr>
@@ -4812,13 +4900,13 @@
           <w:lang w:val="en-US" w:eastAsia="en-US"/>
         </w:rPr>
       </w:pPr>
-      <w:hyperlink w:anchor="_Toc429324275" w:history="1">
+      <w:hyperlink w:anchor="_Toc429325671" w:history="1">
         <w:r>
           <w:rPr>
             <w:rStyle w:val="Hyperlink"/>
             <w:noProof/>
           </w:rPr>
-          <w:t>3.3</w:t>
+          <w:t>4.3</w:t>
         </w:r>
         <w:r>
           <w:rPr>
@@ -4855,7 +4943,7 @@
             <w:noProof/>
             <w:webHidden/>
           </w:rPr>
-          <w:instrText xml:space="preserve"> PAGEREF _Toc429324275 \h </w:instrText>
+          <w:instrText xml:space="preserve"> PAGEREF _Toc429325671 \h </w:instrText>
         </w:r>
         <w:r>
           <w:rPr>
@@ -4900,13 +4988,13 @@
           <w:lang w:val="en-US" w:eastAsia="en-US"/>
         </w:rPr>
       </w:pPr>
-      <w:hyperlink w:anchor="_Toc429324276" w:history="1">
+      <w:hyperlink w:anchor="_Toc429325672" w:history="1">
         <w:r>
           <w:rPr>
             <w:rStyle w:val="Hyperlink"/>
             <w:noProof/>
           </w:rPr>
-          <w:t>3.3.1</w:t>
+          <w:t>4.3.1</w:t>
         </w:r>
         <w:r>
           <w:rPr>
@@ -4943,7 +5031,7 @@
             <w:noProof/>
             <w:webHidden/>
           </w:rPr>
-          <w:instrText xml:space="preserve"> PAGEREF _Toc429324276 \h </w:instrText>
+          <w:instrText xml:space="preserve"> PAGEREF _Toc429325672 \h </w:instrText>
         </w:r>
         <w:r>
           <w:rPr>
@@ -4988,13 +5076,13 @@
           <w:lang w:val="en-US" w:eastAsia="en-US"/>
         </w:rPr>
       </w:pPr>
-      <w:hyperlink w:anchor="_Toc429324277" w:history="1">
+      <w:hyperlink w:anchor="_Toc429325673" w:history="1">
         <w:r>
           <w:rPr>
             <w:rStyle w:val="Hyperlink"/>
             <w:noProof/>
           </w:rPr>
-          <w:t>3.3.2</w:t>
+          <w:t>4.3.2</w:t>
         </w:r>
         <w:r>
           <w:rPr>
@@ -5031,7 +5119,7 @@
             <w:noProof/>
             <w:webHidden/>
           </w:rPr>
-          <w:instrText xml:space="preserve"> PAGEREF _Toc429324277 \h </w:instrText>
+          <w:instrText xml:space="preserve"> PAGEREF _Toc429325673 \h </w:instrText>
         </w:r>
         <w:r>
           <w:rPr>
@@ -5076,13 +5164,13 @@
           <w:lang w:val="en-US" w:eastAsia="en-US"/>
         </w:rPr>
       </w:pPr>
-      <w:hyperlink w:anchor="_Toc429324278" w:history="1">
+      <w:hyperlink w:anchor="_Toc429325674" w:history="1">
         <w:r>
           <w:rPr>
             <w:rStyle w:val="Hyperlink"/>
             <w:noProof/>
           </w:rPr>
-          <w:t>3.3.3</w:t>
+          <w:t>4.3.3</w:t>
         </w:r>
         <w:r>
           <w:rPr>
@@ -5119,7 +5207,7 @@
             <w:noProof/>
             <w:webHidden/>
           </w:rPr>
-          <w:instrText xml:space="preserve"> PAGEREF _Toc429324278 \h </w:instrText>
+          <w:instrText xml:space="preserve"> PAGEREF _Toc429325674 \h </w:instrText>
         </w:r>
         <w:r>
           <w:rPr>
@@ -5164,13 +5252,13 @@
           <w:lang w:val="en-US" w:eastAsia="en-US"/>
         </w:rPr>
       </w:pPr>
-      <w:hyperlink w:anchor="_Toc429324279" w:history="1">
+      <w:hyperlink w:anchor="_Toc429325675" w:history="1">
         <w:r>
           <w:rPr>
             <w:rStyle w:val="Hyperlink"/>
             <w:noProof/>
           </w:rPr>
-          <w:t>3.3.4</w:t>
+          <w:t>4.3.4</w:t>
         </w:r>
         <w:r>
           <w:rPr>
@@ -5207,7 +5295,7 @@
             <w:noProof/>
             <w:webHidden/>
           </w:rPr>
-          <w:instrText xml:space="preserve"> PAGEREF _Toc429324279 \h </w:instrText>
+          <w:instrText xml:space="preserve"> PAGEREF _Toc429325675 \h </w:instrText>
         </w:r>
         <w:r>
           <w:rPr>
@@ -5252,13 +5340,13 @@
           <w:lang w:val="en-US" w:eastAsia="en-US"/>
         </w:rPr>
       </w:pPr>
-      <w:hyperlink w:anchor="_Toc429324280" w:history="1">
+      <w:hyperlink w:anchor="_Toc429325676" w:history="1">
         <w:r>
           <w:rPr>
             <w:rStyle w:val="Hyperlink"/>
             <w:noProof/>
           </w:rPr>
-          <w:t>3.3.5</w:t>
+          <w:t>4.3.5</w:t>
         </w:r>
         <w:r>
           <w:rPr>
@@ -5295,7 +5383,7 @@
             <w:noProof/>
             <w:webHidden/>
           </w:rPr>
-          <w:instrText xml:space="preserve"> PAGEREF _Toc429324280 \h </w:instrText>
+          <w:instrText xml:space="preserve"> PAGEREF _Toc429325676 \h </w:instrText>
         </w:r>
         <w:r>
           <w:rPr>
@@ -5340,13 +5428,13 @@
           <w:lang w:val="en-US" w:eastAsia="en-US"/>
         </w:rPr>
       </w:pPr>
-      <w:hyperlink w:anchor="_Toc429324281" w:history="1">
+      <w:hyperlink w:anchor="_Toc429325677" w:history="1">
         <w:r>
           <w:rPr>
             <w:rStyle w:val="Hyperlink"/>
             <w:noProof/>
           </w:rPr>
-          <w:t>3.3.6</w:t>
+          <w:t>4.3.6</w:t>
         </w:r>
         <w:r>
           <w:rPr>
@@ -5383,7 +5471,7 @@
             <w:noProof/>
             <w:webHidden/>
           </w:rPr>
-          <w:instrText xml:space="preserve"> PAGEREF _Toc429324281 \h </w:instrText>
+          <w:instrText xml:space="preserve"> PAGEREF _Toc429325677 \h </w:instrText>
         </w:r>
         <w:r>
           <w:rPr>
@@ -5428,13 +5516,13 @@
           <w:lang w:val="en-US" w:eastAsia="en-US"/>
         </w:rPr>
       </w:pPr>
-      <w:hyperlink w:anchor="_Toc429324282" w:history="1">
+      <w:hyperlink w:anchor="_Toc429325678" w:history="1">
         <w:r>
           <w:rPr>
             <w:rStyle w:val="Hyperlink"/>
             <w:noProof/>
           </w:rPr>
-          <w:t>3.3.7</w:t>
+          <w:t>4.3.7</w:t>
         </w:r>
         <w:r>
           <w:rPr>
@@ -5471,7 +5559,7 @@
             <w:noProof/>
             <w:webHidden/>
           </w:rPr>
-          <w:instrText xml:space="preserve"> PAGEREF _Toc429324282 \h </w:instrText>
+          <w:instrText xml:space="preserve"> PAGEREF _Toc429325678 \h </w:instrText>
         </w:r>
         <w:r>
           <w:rPr>
@@ -5516,13 +5604,13 @@
           <w:lang w:val="en-US" w:eastAsia="en-US"/>
         </w:rPr>
       </w:pPr>
-      <w:hyperlink w:anchor="_Toc429324283" w:history="1">
+      <w:hyperlink w:anchor="_Toc429325679" w:history="1">
         <w:r>
           <w:rPr>
             <w:rStyle w:val="Hyperlink"/>
             <w:noProof/>
           </w:rPr>
-          <w:t>3.3.8</w:t>
+          <w:t>4.3.8</w:t>
         </w:r>
         <w:r>
           <w:rPr>
@@ -5559,7 +5647,7 @@
             <w:noProof/>
             <w:webHidden/>
           </w:rPr>
-          <w:instrText xml:space="preserve"> PAGEREF _Toc429324283 \h </w:instrText>
+          <w:instrText xml:space="preserve"> PAGEREF _Toc429325679 \h </w:instrText>
         </w:r>
         <w:r>
           <w:rPr>
@@ -5604,13 +5692,13 @@
           <w:lang w:val="en-US" w:eastAsia="en-US"/>
         </w:rPr>
       </w:pPr>
-      <w:hyperlink w:anchor="_Toc429324284" w:history="1">
+      <w:hyperlink w:anchor="_Toc429325680" w:history="1">
         <w:r>
           <w:rPr>
             <w:rStyle w:val="Hyperlink"/>
             <w:noProof/>
           </w:rPr>
-          <w:t>3.3.9</w:t>
+          <w:t>4.3.9</w:t>
         </w:r>
         <w:r>
           <w:rPr>
@@ -5647,7 +5735,7 @@
             <w:noProof/>
             <w:webHidden/>
           </w:rPr>
-          <w:instrText xml:space="preserve"> PAGEREF _Toc429324284 \h </w:instrText>
+          <w:instrText xml:space="preserve"> PAGEREF _Toc429325680 \h </w:instrText>
         </w:r>
         <w:r>
           <w:rPr>
@@ -5692,13 +5780,13 @@
           <w:lang w:val="en-US" w:eastAsia="en-US"/>
         </w:rPr>
       </w:pPr>
-      <w:hyperlink w:anchor="_Toc429324285" w:history="1">
+      <w:hyperlink w:anchor="_Toc429325681" w:history="1">
         <w:r>
           <w:rPr>
             <w:rStyle w:val="Hyperlink"/>
             <w:noProof/>
           </w:rPr>
-          <w:t>3.3.10</w:t>
+          <w:t>4.3.10</w:t>
         </w:r>
         <w:r>
           <w:rPr>
@@ -5735,7 +5823,7 @@
             <w:noProof/>
             <w:webHidden/>
           </w:rPr>
-          <w:instrText xml:space="preserve"> PAGEREF _Toc429324285 \h </w:instrText>
+          <w:instrText xml:space="preserve"> PAGEREF _Toc429325681 \h </w:instrText>
         </w:r>
         <w:r>
           <w:rPr>
@@ -5780,13 +5868,13 @@
           <w:lang w:val="en-US" w:eastAsia="en-US"/>
         </w:rPr>
       </w:pPr>
-      <w:hyperlink w:anchor="_Toc429324286" w:history="1">
+      <w:hyperlink w:anchor="_Toc429325682" w:history="1">
         <w:r>
           <w:rPr>
             <w:rStyle w:val="Hyperlink"/>
             <w:noProof/>
           </w:rPr>
-          <w:t>3.4</w:t>
+          <w:t>4.4</w:t>
         </w:r>
         <w:r>
           <w:rPr>
@@ -5823,7 +5911,7 @@
             <w:noProof/>
             <w:webHidden/>
           </w:rPr>
-          <w:instrText xml:space="preserve"> PAGEREF _Toc429324286 \h </w:instrText>
+          <w:instrText xml:space="preserve"> PAGEREF _Toc429325682 \h </w:instrText>
         </w:r>
         <w:r>
           <w:rPr>
@@ -5868,13 +5956,13 @@
           <w:lang w:val="en-US" w:eastAsia="en-US"/>
         </w:rPr>
       </w:pPr>
-      <w:hyperlink w:anchor="_Toc429324287" w:history="1">
+      <w:hyperlink w:anchor="_Toc429325683" w:history="1">
         <w:r>
           <w:rPr>
             <w:rStyle w:val="Hyperlink"/>
             <w:noProof/>
           </w:rPr>
-          <w:t>3.4.1</w:t>
+          <w:t>4.4.1</w:t>
         </w:r>
         <w:r>
           <w:rPr>
@@ -5911,7 +5999,7 @@
             <w:noProof/>
             <w:webHidden/>
           </w:rPr>
-          <w:instrText xml:space="preserve"> PAGEREF _Toc429324287 \h </w:instrText>
+          <w:instrText xml:space="preserve"> PAGEREF _Toc429325683 \h </w:instrText>
         </w:r>
         <w:r>
           <w:rPr>
@@ -5956,13 +6044,13 @@
           <w:lang w:val="en-US" w:eastAsia="en-US"/>
         </w:rPr>
       </w:pPr>
-      <w:hyperlink w:anchor="_Toc429324288" w:history="1">
+      <w:hyperlink w:anchor="_Toc429325684" w:history="1">
         <w:r>
           <w:rPr>
             <w:rStyle w:val="Hyperlink"/>
             <w:noProof/>
           </w:rPr>
-          <w:t>3.4.2</w:t>
+          <w:t>4.4.2</w:t>
         </w:r>
         <w:r>
           <w:rPr>
@@ -5999,7 +6087,7 @@
             <w:noProof/>
             <w:webHidden/>
           </w:rPr>
-          <w:instrText xml:space="preserve"> PAGEREF _Toc429324288 \h </w:instrText>
+          <w:instrText xml:space="preserve"> PAGEREF _Toc429325684 \h </w:instrText>
         </w:r>
         <w:r>
           <w:rPr>
@@ -6044,13 +6132,13 @@
           <w:lang w:val="en-US" w:eastAsia="en-US"/>
         </w:rPr>
       </w:pPr>
-      <w:hyperlink w:anchor="_Toc429324289" w:history="1">
+      <w:hyperlink w:anchor="_Toc429325685" w:history="1">
         <w:r>
           <w:rPr>
             <w:rStyle w:val="Hyperlink"/>
             <w:noProof/>
           </w:rPr>
-          <w:t>3.4.3</w:t>
+          <w:t>4.4.3</w:t>
         </w:r>
         <w:r>
           <w:rPr>
@@ -6087,7 +6175,7 @@
             <w:noProof/>
             <w:webHidden/>
           </w:rPr>
-          <w:instrText xml:space="preserve"> PAGEREF _Toc429324289 \h </w:instrText>
+          <w:instrText xml:space="preserve"> PAGEREF _Toc429325685 \h </w:instrText>
         </w:r>
         <w:r>
           <w:rPr>
@@ -6132,13 +6220,13 @@
           <w:lang w:val="en-US" w:eastAsia="en-US"/>
         </w:rPr>
       </w:pPr>
-      <w:hyperlink w:anchor="_Toc429324290" w:history="1">
+      <w:hyperlink w:anchor="_Toc429325686" w:history="1">
         <w:r>
           <w:rPr>
             <w:rStyle w:val="Hyperlink"/>
             <w:noProof/>
           </w:rPr>
-          <w:t>3.4.4</w:t>
+          <w:t>4.4.4</w:t>
         </w:r>
         <w:r>
           <w:rPr>
@@ -6175,7 +6263,7 @@
             <w:noProof/>
             <w:webHidden/>
           </w:rPr>
-          <w:instrText xml:space="preserve"> PAGEREF _Toc429324290 \h </w:instrText>
+          <w:instrText xml:space="preserve"> PAGEREF _Toc429325686 \h </w:instrText>
         </w:r>
         <w:r>
           <w:rPr>
@@ -6220,13 +6308,13 @@
           <w:lang w:val="en-US" w:eastAsia="en-US"/>
         </w:rPr>
       </w:pPr>
-      <w:hyperlink w:anchor="_Toc429324291" w:history="1">
+      <w:hyperlink w:anchor="_Toc429325687" w:history="1">
         <w:r>
           <w:rPr>
             <w:rStyle w:val="Hyperlink"/>
             <w:noProof/>
           </w:rPr>
-          <w:t>3.5</w:t>
+          <w:t>4.5</w:t>
         </w:r>
         <w:r>
           <w:rPr>
@@ -6263,7 +6351,7 @@
             <w:noProof/>
             <w:webHidden/>
           </w:rPr>
-          <w:instrText xml:space="preserve"> PAGEREF _Toc429324291 \h </w:instrText>
+          <w:instrText xml:space="preserve"> PAGEREF _Toc429325687 \h </w:instrText>
         </w:r>
         <w:r>
           <w:rPr>
@@ -6308,13 +6396,13 @@
           <w:lang w:val="en-US" w:eastAsia="en-US"/>
         </w:rPr>
       </w:pPr>
-      <w:hyperlink w:anchor="_Toc429324292" w:history="1">
+      <w:hyperlink w:anchor="_Toc429325688" w:history="1">
         <w:r>
           <w:rPr>
             <w:rStyle w:val="Hyperlink"/>
             <w:noProof/>
           </w:rPr>
-          <w:t>3.5.1</w:t>
+          <w:t>4.5.1</w:t>
         </w:r>
         <w:r>
           <w:rPr>
@@ -6351,7 +6439,7 @@
             <w:noProof/>
             <w:webHidden/>
           </w:rPr>
-          <w:instrText xml:space="preserve"> PAGEREF _Toc429324292 \h </w:instrText>
+          <w:instrText xml:space="preserve"> PAGEREF _Toc429325688 \h </w:instrText>
         </w:r>
         <w:r>
           <w:rPr>
@@ -6396,13 +6484,13 @@
           <w:lang w:val="en-US" w:eastAsia="en-US"/>
         </w:rPr>
       </w:pPr>
-      <w:hyperlink w:anchor="_Toc429324293" w:history="1">
+      <w:hyperlink w:anchor="_Toc429325689" w:history="1">
         <w:r>
           <w:rPr>
             <w:rStyle w:val="Hyperlink"/>
             <w:noProof/>
           </w:rPr>
-          <w:t>3.5.2</w:t>
+          <w:t>4.5.2</w:t>
         </w:r>
         <w:r>
           <w:rPr>
@@ -6439,7 +6527,7 @@
             <w:noProof/>
             <w:webHidden/>
           </w:rPr>
-          <w:instrText xml:space="preserve"> PAGEREF _Toc429324293 \h </w:instrText>
+          <w:instrText xml:space="preserve"> PAGEREF _Toc429325689 \h </w:instrText>
         </w:r>
         <w:r>
           <w:rPr>
@@ -6484,13 +6572,13 @@
           <w:lang w:val="en-US" w:eastAsia="en-US"/>
         </w:rPr>
       </w:pPr>
-      <w:hyperlink w:anchor="_Toc429324294" w:history="1">
+      <w:hyperlink w:anchor="_Toc429325690" w:history="1">
         <w:r>
           <w:rPr>
             <w:rStyle w:val="Hyperlink"/>
             <w:noProof/>
           </w:rPr>
-          <w:t>3.5.3</w:t>
+          <w:t>4.5.3</w:t>
         </w:r>
         <w:r>
           <w:rPr>
@@ -6527,7 +6615,7 @@
             <w:noProof/>
             <w:webHidden/>
           </w:rPr>
-          <w:instrText xml:space="preserve"> PAGEREF _Toc429324294 \h </w:instrText>
+          <w:instrText xml:space="preserve"> PAGEREF _Toc429325690 \h </w:instrText>
         </w:r>
         <w:r>
           <w:rPr>
@@ -6572,13 +6660,13 @@
           <w:lang w:val="en-US" w:eastAsia="en-US"/>
         </w:rPr>
       </w:pPr>
-      <w:hyperlink w:anchor="_Toc429324295" w:history="1">
+      <w:hyperlink w:anchor="_Toc429325691" w:history="1">
         <w:r>
           <w:rPr>
             <w:rStyle w:val="Hyperlink"/>
             <w:noProof/>
           </w:rPr>
-          <w:t>4</w:t>
+          <w:t>5</w:t>
         </w:r>
         <w:r>
           <w:rPr>
@@ -6615,7 +6703,7 @@
             <w:noProof/>
             <w:webHidden/>
           </w:rPr>
-          <w:instrText xml:space="preserve"> PAGEREF _Toc429324295 \h </w:instrText>
+          <w:instrText xml:space="preserve"> PAGEREF _Toc429325691 \h </w:instrText>
         </w:r>
         <w:r>
           <w:rPr>
@@ -6660,13 +6748,13 @@
           <w:lang w:val="en-US" w:eastAsia="en-US"/>
         </w:rPr>
       </w:pPr>
-      <w:hyperlink w:anchor="_Toc429324296" w:history="1">
+      <w:hyperlink w:anchor="_Toc429325692" w:history="1">
         <w:r>
           <w:rPr>
             <w:rStyle w:val="Hyperlink"/>
             <w:noProof/>
           </w:rPr>
-          <w:t>4.1</w:t>
+          <w:t>5.1</w:t>
         </w:r>
         <w:r>
           <w:rPr>
@@ -6703,7 +6791,7 @@
             <w:noProof/>
             <w:webHidden/>
           </w:rPr>
-          <w:instrText xml:space="preserve"> PAGEREF _Toc429324296 \h </w:instrText>
+          <w:instrText xml:space="preserve"> PAGEREF _Toc429325692 \h </w:instrText>
         </w:r>
         <w:r>
           <w:rPr>
@@ -6748,13 +6836,13 @@
           <w:lang w:val="en-US" w:eastAsia="en-US"/>
         </w:rPr>
       </w:pPr>
-      <w:hyperlink w:anchor="_Toc429324297" w:history="1">
+      <w:hyperlink w:anchor="_Toc429325693" w:history="1">
         <w:r>
           <w:rPr>
             <w:rStyle w:val="Hyperlink"/>
             <w:noProof/>
           </w:rPr>
-          <w:t>4.1.1</w:t>
+          <w:t>5.1.1</w:t>
         </w:r>
         <w:r>
           <w:rPr>
@@ -6791,7 +6879,7 @@
             <w:noProof/>
             <w:webHidden/>
           </w:rPr>
-          <w:instrText xml:space="preserve"> PAGEREF _Toc429324297 \h </w:instrText>
+          <w:instrText xml:space="preserve"> PAGEREF _Toc429325693 \h </w:instrText>
         </w:r>
         <w:r>
           <w:rPr>
@@ -6836,13 +6924,13 @@
           <w:lang w:val="en-US" w:eastAsia="en-US"/>
         </w:rPr>
       </w:pPr>
-      <w:hyperlink w:anchor="_Toc429324298" w:history="1">
+      <w:hyperlink w:anchor="_Toc429325694" w:history="1">
         <w:r>
           <w:rPr>
             <w:rStyle w:val="Hyperlink"/>
             <w:noProof/>
           </w:rPr>
-          <w:t>4.1.2</w:t>
+          <w:t>5.1.2</w:t>
         </w:r>
         <w:r>
           <w:rPr>
@@ -6879,7 +6967,7 @@
             <w:noProof/>
             <w:webHidden/>
           </w:rPr>
-          <w:instrText xml:space="preserve"> PAGEREF _Toc429324298 \h </w:instrText>
+          <w:instrText xml:space="preserve"> PAGEREF _Toc429325694 \h </w:instrText>
         </w:r>
         <w:r>
           <w:rPr>
@@ -6924,13 +7012,13 @@
           <w:lang w:val="en-US" w:eastAsia="en-US"/>
         </w:rPr>
       </w:pPr>
-      <w:hyperlink w:anchor="_Toc429324299" w:history="1">
+      <w:hyperlink w:anchor="_Toc429325695" w:history="1">
         <w:r>
           <w:rPr>
             <w:rStyle w:val="Hyperlink"/>
             <w:noProof/>
           </w:rPr>
-          <w:t>4.1.3</w:t>
+          <w:t>5.1.3</w:t>
         </w:r>
         <w:r>
           <w:rPr>
@@ -6967,7 +7055,7 @@
             <w:noProof/>
             <w:webHidden/>
           </w:rPr>
-          <w:instrText xml:space="preserve"> PAGEREF _Toc429324299 \h </w:instrText>
+          <w:instrText xml:space="preserve"> PAGEREF _Toc429325695 \h </w:instrText>
         </w:r>
         <w:r>
           <w:rPr>
@@ -7012,13 +7100,13 @@
           <w:lang w:val="en-US" w:eastAsia="en-US"/>
         </w:rPr>
       </w:pPr>
-      <w:hyperlink w:anchor="_Toc429324300" w:history="1">
+      <w:hyperlink w:anchor="_Toc429325696" w:history="1">
         <w:r>
           <w:rPr>
             <w:rStyle w:val="Hyperlink"/>
             <w:noProof/>
           </w:rPr>
-          <w:t>4.2</w:t>
+          <w:t>5.2</w:t>
         </w:r>
         <w:r>
           <w:rPr>
@@ -7055,7 +7143,7 @@
             <w:noProof/>
             <w:webHidden/>
           </w:rPr>
-          <w:instrText xml:space="preserve"> PAGEREF _Toc429324300 \h </w:instrText>
+          <w:instrText xml:space="preserve"> PAGEREF _Toc429325696 \h </w:instrText>
         </w:r>
         <w:r>
           <w:rPr>
@@ -7100,13 +7188,13 @@
           <w:lang w:val="en-US" w:eastAsia="en-US"/>
         </w:rPr>
       </w:pPr>
-      <w:hyperlink w:anchor="_Toc429324301" w:history="1">
+      <w:hyperlink w:anchor="_Toc429325697" w:history="1">
         <w:r>
           <w:rPr>
             <w:rStyle w:val="Hyperlink"/>
             <w:noProof/>
           </w:rPr>
-          <w:t>4.2.1</w:t>
+          <w:t>5.2.1</w:t>
         </w:r>
         <w:r>
           <w:rPr>
@@ -7143,7 +7231,7 @@
             <w:noProof/>
             <w:webHidden/>
           </w:rPr>
-          <w:instrText xml:space="preserve"> PAGEREF _Toc429324301 \h </w:instrText>
+          <w:instrText xml:space="preserve"> PAGEREF _Toc429325697 \h </w:instrText>
         </w:r>
         <w:r>
           <w:rPr>
@@ -7188,13 +7276,13 @@
           <w:lang w:val="en-US" w:eastAsia="en-US"/>
         </w:rPr>
       </w:pPr>
-      <w:hyperlink w:anchor="_Toc429324302" w:history="1">
+      <w:hyperlink w:anchor="_Toc429325698" w:history="1">
         <w:r>
           <w:rPr>
             <w:rStyle w:val="Hyperlink"/>
             <w:noProof/>
           </w:rPr>
-          <w:t>4.2.2</w:t>
+          <w:t>5.2.2</w:t>
         </w:r>
         <w:r>
           <w:rPr>
@@ -7231,7 +7319,7 @@
             <w:noProof/>
             <w:webHidden/>
           </w:rPr>
-          <w:instrText xml:space="preserve"> PAGEREF _Toc429324302 \h </w:instrText>
+          <w:instrText xml:space="preserve"> PAGEREF _Toc429325698 \h </w:instrText>
         </w:r>
         <w:r>
           <w:rPr>
@@ -7276,13 +7364,13 @@
           <w:lang w:val="en-US" w:eastAsia="en-US"/>
         </w:rPr>
       </w:pPr>
-      <w:hyperlink w:anchor="_Toc429324303" w:history="1">
+      <w:hyperlink w:anchor="_Toc429325699" w:history="1">
         <w:r>
           <w:rPr>
             <w:rStyle w:val="Hyperlink"/>
             <w:noProof/>
           </w:rPr>
-          <w:t>4.2.3</w:t>
+          <w:t>5.2.3</w:t>
         </w:r>
         <w:r>
           <w:rPr>
@@ -7319,7 +7407,7 @@
             <w:noProof/>
             <w:webHidden/>
           </w:rPr>
-          <w:instrText xml:space="preserve"> PAGEREF _Toc429324303 \h </w:instrText>
+          <w:instrText xml:space="preserve"> PAGEREF _Toc429325699 \h </w:instrText>
         </w:r>
         <w:r>
           <w:rPr>
@@ -7364,13 +7452,13 @@
           <w:lang w:val="en-US" w:eastAsia="en-US"/>
         </w:rPr>
       </w:pPr>
-      <w:hyperlink w:anchor="_Toc429324304" w:history="1">
+      <w:hyperlink w:anchor="_Toc429325700" w:history="1">
         <w:r>
           <w:rPr>
             <w:rStyle w:val="Hyperlink"/>
             <w:noProof/>
           </w:rPr>
-          <w:t>4.3</w:t>
+          <w:t>5.3</w:t>
         </w:r>
         <w:r>
           <w:rPr>
@@ -7407,7 +7495,7 @@
             <w:noProof/>
             <w:webHidden/>
           </w:rPr>
-          <w:instrText xml:space="preserve"> PAGEREF _Toc429324304 \h </w:instrText>
+          <w:instrText xml:space="preserve"> PAGEREF _Toc429325700 \h </w:instrText>
         </w:r>
         <w:r>
           <w:rPr>
@@ -7452,13 +7540,13 @@
           <w:lang w:val="en-US" w:eastAsia="en-US"/>
         </w:rPr>
       </w:pPr>
-      <w:hyperlink w:anchor="_Toc429324305" w:history="1">
+      <w:hyperlink w:anchor="_Toc429325701" w:history="1">
         <w:r>
           <w:rPr>
             <w:rStyle w:val="Hyperlink"/>
             <w:noProof/>
           </w:rPr>
-          <w:t>4.3.1</w:t>
+          <w:t>5.3.1</w:t>
         </w:r>
         <w:r>
           <w:rPr>
@@ -7495,7 +7583,7 @@
             <w:noProof/>
             <w:webHidden/>
           </w:rPr>
-          <w:instrText xml:space="preserve"> PAGEREF _Toc429324305 \h </w:instrText>
+          <w:instrText xml:space="preserve"> PAGEREF _Toc429325701 \h </w:instrText>
         </w:r>
         <w:r>
           <w:rPr>
@@ -7540,13 +7628,13 @@
           <w:lang w:val="en-US" w:eastAsia="en-US"/>
         </w:rPr>
       </w:pPr>
-      <w:hyperlink w:anchor="_Toc429324306" w:history="1">
+      <w:hyperlink w:anchor="_Toc429325702" w:history="1">
         <w:r>
           <w:rPr>
             <w:rStyle w:val="Hyperlink"/>
             <w:noProof/>
           </w:rPr>
-          <w:t>4.3.2</w:t>
+          <w:t>5.3.2</w:t>
         </w:r>
         <w:r>
           <w:rPr>
@@ -7583,7 +7671,7 @@
             <w:noProof/>
             <w:webHidden/>
           </w:rPr>
-          <w:instrText xml:space="preserve"> PAGEREF _Toc429324306 \h </w:instrText>
+          <w:instrText xml:space="preserve"> PAGEREF _Toc429325702 \h </w:instrText>
         </w:r>
         <w:r>
           <w:rPr>
@@ -7628,13 +7716,13 @@
           <w:lang w:val="en-US" w:eastAsia="en-US"/>
         </w:rPr>
       </w:pPr>
-      <w:hyperlink w:anchor="_Toc429324307" w:history="1">
+      <w:hyperlink w:anchor="_Toc429325703" w:history="1">
         <w:r>
           <w:rPr>
             <w:rStyle w:val="Hyperlink"/>
             <w:noProof/>
           </w:rPr>
-          <w:t>4.3.3</w:t>
+          <w:t>5.3.3</w:t>
         </w:r>
         <w:r>
           <w:rPr>
@@ -7671,7 +7759,7 @@
             <w:noProof/>
             <w:webHidden/>
           </w:rPr>
-          <w:instrText xml:space="preserve"> PAGEREF _Toc429324307 \h </w:instrText>
+          <w:instrText xml:space="preserve"> PAGEREF _Toc429325703 \h </w:instrText>
         </w:r>
         <w:r>
           <w:rPr>
@@ -7716,13 +7804,13 @@
           <w:lang w:val="en-US" w:eastAsia="en-US"/>
         </w:rPr>
       </w:pPr>
-      <w:hyperlink w:anchor="_Toc429324308" w:history="1">
+      <w:hyperlink w:anchor="_Toc429325704" w:history="1">
         <w:r>
           <w:rPr>
             <w:rStyle w:val="Hyperlink"/>
             <w:noProof/>
           </w:rPr>
-          <w:t>4.3.4</w:t>
+          <w:t>5.3.4</w:t>
         </w:r>
         <w:r>
           <w:rPr>
@@ -7759,7 +7847,7 @@
             <w:noProof/>
             <w:webHidden/>
           </w:rPr>
-          <w:instrText xml:space="preserve"> PAGEREF _Toc429324308 \h </w:instrText>
+          <w:instrText xml:space="preserve"> PAGEREF _Toc429325704 \h </w:instrText>
         </w:r>
         <w:r>
           <w:rPr>
@@ -7804,13 +7892,13 @@
           <w:lang w:val="en-US" w:eastAsia="en-US"/>
         </w:rPr>
       </w:pPr>
-      <w:hyperlink w:anchor="_Toc429324309" w:history="1">
+      <w:hyperlink w:anchor="_Toc429325705" w:history="1">
         <w:r>
           <w:rPr>
             <w:rStyle w:val="Hyperlink"/>
             <w:noProof/>
           </w:rPr>
-          <w:t>4.3.5</w:t>
+          <w:t>5.3.5</w:t>
         </w:r>
         <w:r>
           <w:rPr>
@@ -7847,7 +7935,7 @@
             <w:noProof/>
             <w:webHidden/>
           </w:rPr>
-          <w:instrText xml:space="preserve"> PAGEREF _Toc429324309 \h </w:instrText>
+          <w:instrText xml:space="preserve"> PAGEREF _Toc429325705 \h </w:instrText>
         </w:r>
         <w:r>
           <w:rPr>
@@ -7892,13 +7980,13 @@
           <w:lang w:val="en-US" w:eastAsia="en-US"/>
         </w:rPr>
       </w:pPr>
-      <w:hyperlink w:anchor="_Toc429324310" w:history="1">
+      <w:hyperlink w:anchor="_Toc429325706" w:history="1">
         <w:r>
           <w:rPr>
             <w:rStyle w:val="Hyperlink"/>
             <w:noProof/>
           </w:rPr>
-          <w:t>4.4</w:t>
+          <w:t>5.4</w:t>
         </w:r>
         <w:r>
           <w:rPr>
@@ -7935,7 +8023,7 @@
             <w:noProof/>
             <w:webHidden/>
           </w:rPr>
-          <w:instrText xml:space="preserve"> PAGEREF _Toc429324310 \h </w:instrText>
+          <w:instrText xml:space="preserve"> PAGEREF _Toc429325706 \h </w:instrText>
         </w:r>
         <w:r>
           <w:rPr>
@@ -7980,13 +8068,13 @@
           <w:lang w:val="en-US" w:eastAsia="en-US"/>
         </w:rPr>
       </w:pPr>
-      <w:hyperlink w:anchor="_Toc429324311" w:history="1">
+      <w:hyperlink w:anchor="_Toc429325707" w:history="1">
         <w:r>
           <w:rPr>
             <w:rStyle w:val="Hyperlink"/>
             <w:noProof/>
           </w:rPr>
-          <w:t>4.4.1</w:t>
+          <w:t>5.4.1</w:t>
         </w:r>
         <w:r>
           <w:rPr>
@@ -8023,7 +8111,7 @@
             <w:noProof/>
             <w:webHidden/>
           </w:rPr>
-          <w:instrText xml:space="preserve"> PAGEREF _Toc429324311 \h </w:instrText>
+          <w:instrText xml:space="preserve"> PAGEREF _Toc429325707 \h </w:instrText>
         </w:r>
         <w:r>
           <w:rPr>
@@ -8068,13 +8156,13 @@
           <w:lang w:val="en-US" w:eastAsia="en-US"/>
         </w:rPr>
       </w:pPr>
-      <w:hyperlink w:anchor="_Toc429324312" w:history="1">
+      <w:hyperlink w:anchor="_Toc429325708" w:history="1">
         <w:r>
           <w:rPr>
             <w:rStyle w:val="Hyperlink"/>
             <w:noProof/>
           </w:rPr>
-          <w:t>4.4.2</w:t>
+          <w:t>5.4.2</w:t>
         </w:r>
         <w:r>
           <w:rPr>
@@ -8111,7 +8199,7 @@
             <w:noProof/>
             <w:webHidden/>
           </w:rPr>
-          <w:instrText xml:space="preserve"> PAGEREF _Toc429324312 \h </w:instrText>
+          <w:instrText xml:space="preserve"> PAGEREF _Toc429325708 \h </w:instrText>
         </w:r>
         <w:r>
           <w:rPr>
@@ -8156,13 +8244,13 @@
           <w:lang w:val="en-US" w:eastAsia="en-US"/>
         </w:rPr>
       </w:pPr>
-      <w:hyperlink w:anchor="_Toc429324313" w:history="1">
+      <w:hyperlink w:anchor="_Toc429325709" w:history="1">
         <w:r>
           <w:rPr>
             <w:rStyle w:val="Hyperlink"/>
             <w:noProof/>
           </w:rPr>
-          <w:t>4.4.3</w:t>
+          <w:t>5.4.3</w:t>
         </w:r>
         <w:r>
           <w:rPr>
@@ -8199,7 +8287,7 @@
             <w:noProof/>
             <w:webHidden/>
           </w:rPr>
-          <w:instrText xml:space="preserve"> PAGEREF _Toc429324313 \h </w:instrText>
+          <w:instrText xml:space="preserve"> PAGEREF _Toc429325709 \h </w:instrText>
         </w:r>
         <w:r>
           <w:rPr>
@@ -8244,13 +8332,13 @@
           <w:lang w:val="en-US" w:eastAsia="en-US"/>
         </w:rPr>
       </w:pPr>
-      <w:hyperlink w:anchor="_Toc429324314" w:history="1">
+      <w:hyperlink w:anchor="_Toc429325710" w:history="1">
         <w:r>
           <w:rPr>
             <w:rStyle w:val="Hyperlink"/>
             <w:noProof/>
           </w:rPr>
-          <w:t>5</w:t>
+          <w:t>6</w:t>
         </w:r>
         <w:r>
           <w:rPr>
@@ -8287,7 +8375,7 @@
             <w:noProof/>
             <w:webHidden/>
           </w:rPr>
-          <w:instrText xml:space="preserve"> PAGEREF _Toc429324314 \h </w:instrText>
+          <w:instrText xml:space="preserve"> PAGEREF _Toc429325710 \h </w:instrText>
         </w:r>
         <w:r>
           <w:rPr>
@@ -8332,13 +8420,13 @@
           <w:lang w:val="en-US" w:eastAsia="en-US"/>
         </w:rPr>
       </w:pPr>
-      <w:hyperlink w:anchor="_Toc429324315" w:history="1">
+      <w:hyperlink w:anchor="_Toc429325711" w:history="1">
         <w:r>
           <w:rPr>
             <w:rStyle w:val="Hyperlink"/>
             <w:noProof/>
           </w:rPr>
-          <w:t>6</w:t>
+          <w:t>7</w:t>
         </w:r>
         <w:r>
           <w:rPr>
@@ -8375,7 +8463,7 @@
             <w:noProof/>
             <w:webHidden/>
           </w:rPr>
-          <w:instrText xml:space="preserve"> PAGEREF _Toc429324315 \h </w:instrText>
+          <w:instrText xml:space="preserve"> PAGEREF _Toc429325711 \h </w:instrText>
         </w:r>
         <w:r>
           <w:rPr>
@@ -8427,7 +8515,7 @@
       <w:bookmarkStart w:id="19" w:name="_Toc139444756"/>
       <w:bookmarkStart w:id="20" w:name="_Toc139445065"/>
       <w:bookmarkStart w:id="21" w:name="_Toc149557713"/>
-      <w:bookmarkStart w:id="22" w:name="_Toc429324244"/>
+      <w:bookmarkStart w:id="22" w:name="_Toc429325639"/>
       <w:r>
         <w:lastRenderedPageBreak/>
         <w:t>List of figures and/or list of tables</w:t>
@@ -8456,7 +8544,7 @@
       <w:bookmarkStart w:id="24" w:name="_Toc139444757"/>
       <w:bookmarkStart w:id="25" w:name="_Toc139445066"/>
       <w:bookmarkStart w:id="26" w:name="_Toc149557714"/>
-      <w:bookmarkStart w:id="27" w:name="_Toc429324245"/>
+      <w:bookmarkStart w:id="27" w:name="_Toc429325640"/>
       <w:r>
         <w:lastRenderedPageBreak/>
         <w:t>Abbreviations</w:t>
@@ -8489,7 +8577,7 @@
       <w:bookmarkStart w:id="29" w:name="_Toc139444758"/>
       <w:bookmarkStart w:id="30" w:name="_Toc139445067"/>
       <w:bookmarkStart w:id="31" w:name="_Toc149557715"/>
-      <w:bookmarkStart w:id="32" w:name="_Toc429324246"/>
+      <w:bookmarkStart w:id="32" w:name="_Toc429325641"/>
       <w:r>
         <w:lastRenderedPageBreak/>
         <w:t>Definitions</w:t>
@@ -8522,51 +8610,61 @@
         <w:fldChar w:fldCharType="separate"/>
       </w:r>
       <w:bookmarkStart w:id="33" w:name="introduction"/>
+      <w:bookmarkStart w:id="34" w:name="_Toc429325642"/>
       <w:bookmarkEnd w:id="33"/>
       <w:r>
         <w:t>Introduction</w:t>
       </w:r>
+      <w:bookmarkEnd w:id="34"/>
     </w:p>
     <w:p>
       <w:pPr>
         <w:pStyle w:val="Heading2"/>
       </w:pPr>
-      <w:bookmarkStart w:id="34" w:name="objectives"/>
-      <w:bookmarkEnd w:id="34"/>
+      <w:bookmarkStart w:id="35" w:name="objectives"/>
+      <w:bookmarkStart w:id="36" w:name="_Toc429325643"/>
+      <w:bookmarkEnd w:id="35"/>
       <w:r>
         <w:t>Objectives</w:t>
       </w:r>
+      <w:bookmarkEnd w:id="36"/>
     </w:p>
     <w:p>
       <w:pPr>
         <w:pStyle w:val="Heading2"/>
       </w:pPr>
-      <w:bookmarkStart w:id="35" w:name="innovation"/>
-      <w:bookmarkEnd w:id="35"/>
+      <w:bookmarkStart w:id="37" w:name="innovation"/>
+      <w:bookmarkStart w:id="38" w:name="_Toc429325644"/>
+      <w:bookmarkEnd w:id="37"/>
       <w:r>
         <w:t>Innovation</w:t>
       </w:r>
+      <w:bookmarkEnd w:id="38"/>
     </w:p>
     <w:p>
       <w:pPr>
         <w:pStyle w:val="Heading2"/>
       </w:pPr>
-      <w:bookmarkStart w:id="36" w:name="structure"/>
-      <w:bookmarkEnd w:id="36"/>
+      <w:bookmarkStart w:id="39" w:name="structure"/>
+      <w:bookmarkStart w:id="40" w:name="_Toc429325645"/>
+      <w:bookmarkEnd w:id="39"/>
       <w:r>
         <w:t>Structure</w:t>
       </w:r>
+      <w:bookmarkEnd w:id="40"/>
     </w:p>
     <w:p>
       <w:pPr>
         <w:pStyle w:val="Heading1"/>
       </w:pPr>
-      <w:bookmarkStart w:id="37" w:name="requirements"/>
-      <w:bookmarkEnd w:id="37"/>
+      <w:bookmarkStart w:id="41" w:name="requirements"/>
+      <w:bookmarkStart w:id="42" w:name="_Toc429325646"/>
+      <w:bookmarkEnd w:id="41"/>
       <w:r>
         <w:lastRenderedPageBreak/>
         <w:t>Requirements</w:t>
       </w:r>
+      <w:bookmarkEnd w:id="42"/>
     </w:p>
     <w:p>
       <w:r>
@@ -9315,22 +9413,26 @@
       <w:pPr>
         <w:pStyle w:val="Heading1"/>
       </w:pPr>
-      <w:bookmarkStart w:id="38" w:name="state-of-the-art"/>
-      <w:bookmarkEnd w:id="38"/>
+      <w:bookmarkStart w:id="43" w:name="state-of-the-art"/>
+      <w:bookmarkStart w:id="44" w:name="_Toc429325647"/>
+      <w:bookmarkEnd w:id="43"/>
       <w:r>
         <w:lastRenderedPageBreak/>
         <w:t>State of the Art</w:t>
       </w:r>
+      <w:bookmarkEnd w:id="44"/>
     </w:p>
     <w:p>
       <w:pPr>
         <w:pStyle w:val="Heading2"/>
       </w:pPr>
-      <w:bookmarkStart w:id="39" w:name="security-in-runtime"/>
-      <w:bookmarkEnd w:id="39"/>
+      <w:bookmarkStart w:id="45" w:name="security-in-runtime"/>
+      <w:bookmarkStart w:id="46" w:name="_Toc429325648"/>
+      <w:bookmarkEnd w:id="45"/>
       <w:r>
         <w:t>Security in Runtime</w:t>
       </w:r>
+      <w:bookmarkEnd w:id="46"/>
     </w:p>
     <w:p>
       <w:r>
@@ -9452,18 +9554,20 @@
       <w:pPr>
         <w:pStyle w:val="Heading3"/>
       </w:pPr>
-      <w:bookmarkStart w:id="40" w:name="web-browsers"/>
-      <w:bookmarkEnd w:id="40"/>
+      <w:bookmarkStart w:id="47" w:name="web-browsers"/>
+      <w:bookmarkStart w:id="48" w:name="_Toc429325649"/>
+      <w:bookmarkEnd w:id="47"/>
       <w:r>
         <w:t>Web Browsers</w:t>
       </w:r>
+      <w:bookmarkEnd w:id="48"/>
     </w:p>
     <w:p>
       <w:pPr>
         <w:pStyle w:val="Heading4"/>
       </w:pPr>
-      <w:bookmarkStart w:id="41" w:name="monolithic-vs-modular-architectures"/>
-      <w:bookmarkEnd w:id="41"/>
+      <w:bookmarkStart w:id="49" w:name="monolithic-vs-modular-architectures"/>
+      <w:bookmarkEnd w:id="49"/>
       <w:r>
         <w:t>Monolithic vs Modular Architectures:</w:t>
       </w:r>
@@ -9558,7 +9662,7 @@
           <wp:inline distT="0" distB="0" distL="0" distR="0">
             <wp:extent cx="5651500" cy="5969000"/>
             <wp:effectExtent l="0" t="0" r="0" b="0"/>
-            <wp:docPr id="236" name="Picture"/>
+            <wp:docPr id="274" name="Picture"/>
             <wp:cNvGraphicFramePr/>
             <a:graphic xmlns:a="http://schemas.openxmlformats.org/drawingml/2006/main">
               <a:graphicData uri="http://schemas.openxmlformats.org/drawingml/2006/picture">
@@ -9606,8 +9710,8 @@
       <w:pPr>
         <w:pStyle w:val="Heading4"/>
       </w:pPr>
-      <w:bookmarkStart w:id="42" w:name="browser-extensions-security"/>
-      <w:bookmarkEnd w:id="42"/>
+      <w:bookmarkStart w:id="50" w:name="browser-extensions-security"/>
+      <w:bookmarkEnd w:id="50"/>
       <w:r>
         <w:t>Browser Extensions Security:</w:t>
       </w:r>
@@ -9705,7 +9809,7 @@
           <wp:inline distT="0" distB="0" distL="0" distR="0">
             <wp:extent cx="5753100" cy="2379291"/>
             <wp:effectExtent l="0" t="0" r="0" b="0"/>
-            <wp:docPr id="237" name="Picture"/>
+            <wp:docPr id="275" name="Picture"/>
             <wp:cNvGraphicFramePr/>
             <a:graphic xmlns:a="http://schemas.openxmlformats.org/drawingml/2006/main">
               <a:graphicData uri="http://schemas.openxmlformats.org/drawingml/2006/picture">
@@ -9753,8 +9857,8 @@
       <w:pPr>
         <w:pStyle w:val="Heading4"/>
       </w:pPr>
-      <w:bookmarkStart w:id="43" w:name="xss-detection-techniques"/>
-      <w:bookmarkEnd w:id="43"/>
+      <w:bookmarkStart w:id="51" w:name="xss-detection-techniques"/>
+      <w:bookmarkEnd w:id="51"/>
       <w:r>
         <w:t>XSS Detection Techniques:</w:t>
       </w:r>
@@ -9795,7 +9899,7 @@
           <wp:inline distT="0" distB="0" distL="0" distR="0">
             <wp:extent cx="5753100" cy="3776652"/>
             <wp:effectExtent l="0" t="0" r="0" b="0"/>
-            <wp:docPr id="238" name="Picture"/>
+            <wp:docPr id="276" name="Picture"/>
             <wp:cNvGraphicFramePr/>
             <a:graphic xmlns:a="http://schemas.openxmlformats.org/drawingml/2006/main">
               <a:graphicData uri="http://schemas.openxmlformats.org/drawingml/2006/picture">
@@ -9867,7 +9971,7 @@
           <wp:inline distT="0" distB="0" distL="0" distR="0">
             <wp:extent cx="5753100" cy="4018583"/>
             <wp:effectExtent l="0" t="0" r="0" b="0"/>
-            <wp:docPr id="239" name="Picture"/>
+            <wp:docPr id="277" name="Picture"/>
             <wp:cNvGraphicFramePr/>
             <a:graphic xmlns:a="http://schemas.openxmlformats.org/drawingml/2006/main">
               <a:graphicData uri="http://schemas.openxmlformats.org/drawingml/2006/picture">
@@ -9915,8 +10019,8 @@
       <w:pPr>
         <w:pStyle w:val="Heading4"/>
       </w:pPr>
-      <w:bookmarkStart w:id="44" w:name="xss-and-other-types-prevention-technique"/>
-      <w:bookmarkEnd w:id="44"/>
+      <w:bookmarkStart w:id="52" w:name="xss-and-other-types-prevention-technique"/>
+      <w:bookmarkEnd w:id="52"/>
       <w:r>
         <w:t>XSS (and other types) prevention techniques:</w:t>
       </w:r>
@@ -9983,18 +10087,20 @@
       <w:pPr>
         <w:pStyle w:val="Heading3"/>
       </w:pPr>
-      <w:bookmarkStart w:id="45" w:name="secure-elements"/>
-      <w:bookmarkEnd w:id="45"/>
+      <w:bookmarkStart w:id="53" w:name="secure-elements"/>
+      <w:bookmarkStart w:id="54" w:name="_Toc429325650"/>
+      <w:bookmarkEnd w:id="53"/>
       <w:r>
         <w:t>Secure Elements</w:t>
       </w:r>
+      <w:bookmarkEnd w:id="54"/>
     </w:p>
     <w:p>
       <w:pPr>
         <w:pStyle w:val="Heading4"/>
       </w:pPr>
-      <w:bookmarkStart w:id="46" w:name="java-card-internet-computing-on-a-smart-"/>
-      <w:bookmarkEnd w:id="46"/>
+      <w:bookmarkStart w:id="55" w:name="java-card-internet-computing-on-a-smart-"/>
+      <w:bookmarkEnd w:id="55"/>
       <w:r>
         <w:t>Java Card: Internet Computing on a Smart Card</w:t>
       </w:r>
@@ -10051,7 +10157,7 @@
           <wp:inline distT="0" distB="0" distL="0" distR="0">
             <wp:extent cx="3962400" cy="2552700"/>
             <wp:effectExtent l="0" t="0" r="0" b="0"/>
-            <wp:docPr id="240" name="Picture"/>
+            <wp:docPr id="278" name="Picture"/>
             <wp:cNvGraphicFramePr/>
             <a:graphic xmlns:a="http://schemas.openxmlformats.org/drawingml/2006/main">
               <a:graphicData uri="http://schemas.openxmlformats.org/drawingml/2006/picture">
@@ -10163,8 +10269,8 @@
       <w:pPr>
         <w:pStyle w:val="Heading4"/>
       </w:pPr>
-      <w:bookmarkStart w:id="47" w:name="cloud-of-secure-elements"/>
-      <w:bookmarkEnd w:id="47"/>
+      <w:bookmarkStart w:id="56" w:name="cloud-of-secure-elements"/>
+      <w:bookmarkEnd w:id="56"/>
       <w:r>
         <w:t>Cloud of Secure Elements</w:t>
       </w:r>
@@ -10189,7 +10295,7 @@
           <wp:inline distT="0" distB="0" distL="0" distR="0">
             <wp:extent cx="5753100" cy="3512619"/>
             <wp:effectExtent l="0" t="0" r="0" b="0"/>
-            <wp:docPr id="241" name="Picture"/>
+            <wp:docPr id="279" name="Picture"/>
             <wp:cNvGraphicFramePr/>
             <a:graphic xmlns:a="http://schemas.openxmlformats.org/drawingml/2006/main">
               <a:graphicData uri="http://schemas.openxmlformats.org/drawingml/2006/picture">
@@ -10350,8 +10456,8 @@
       <w:pPr>
         <w:pStyle w:val="Heading4"/>
       </w:pPr>
-      <w:bookmarkStart w:id="48" w:name="defenses-against-malicious-code"/>
-      <w:bookmarkEnd w:id="48"/>
+      <w:bookmarkStart w:id="57" w:name="defenses-against-malicious-code"/>
+      <w:bookmarkEnd w:id="57"/>
       <w:r>
         <w:t>Defenses against malicious code</w:t>
       </w:r>
@@ -10365,8 +10471,8 @@
       <w:pPr>
         <w:pStyle w:val="Heading5"/>
       </w:pPr>
-      <w:bookmarkStart w:id="49" w:name="bytecode-verification"/>
-      <w:bookmarkEnd w:id="49"/>
+      <w:bookmarkStart w:id="58" w:name="bytecode-verification"/>
+      <w:bookmarkEnd w:id="58"/>
       <w:r>
         <w:t>Bytecode verification</w:t>
       </w:r>
@@ -10388,8 +10494,8 @@
       <w:pPr>
         <w:pStyle w:val="Heading5"/>
       </w:pPr>
-      <w:bookmarkStart w:id="50" w:name="applet-firewall"/>
-      <w:bookmarkEnd w:id="50"/>
+      <w:bookmarkStart w:id="59" w:name="applet-firewall"/>
+      <w:bookmarkEnd w:id="59"/>
       <w:r>
         <w:t>Applet firewall</w:t>
       </w:r>
@@ -10403,8 +10509,8 @@
       <w:pPr>
         <w:pStyle w:val="Heading4"/>
       </w:pPr>
-      <w:bookmarkStart w:id="51" w:name="getting-malicious-code-on-cards"/>
-      <w:bookmarkEnd w:id="51"/>
+      <w:bookmarkStart w:id="60" w:name="getting-malicious-code-on-cards"/>
+      <w:bookmarkEnd w:id="60"/>
       <w:r>
         <w:t>Getting malicious code on cards</w:t>
       </w:r>
@@ -10413,8 +10519,8 @@
       <w:pPr>
         <w:pStyle w:val="Heading5"/>
       </w:pPr>
-      <w:bookmarkStart w:id="52" w:name="cap-file-manipulation"/>
-      <w:bookmarkEnd w:id="52"/>
+      <w:bookmarkStart w:id="61" w:name="cap-file-manipulation"/>
+      <w:bookmarkEnd w:id="61"/>
       <w:r>
         <w:t>CAP file manipulation</w:t>
       </w:r>
@@ -10428,8 +10534,8 @@
       <w:pPr>
         <w:pStyle w:val="Heading5"/>
       </w:pPr>
-      <w:bookmarkStart w:id="53" w:name="abusing-shareable-interface-objects"/>
-      <w:bookmarkEnd w:id="53"/>
+      <w:bookmarkStart w:id="62" w:name="abusing-shareable-interface-objects"/>
+      <w:bookmarkEnd w:id="62"/>
       <w:r>
         <w:t>Abusing Shareable Interface Objects</w:t>
       </w:r>
@@ -10447,8 +10553,8 @@
       <w:pPr>
         <w:pStyle w:val="Heading5"/>
       </w:pPr>
-      <w:bookmarkStart w:id="54" w:name="abusing-the-transaction-mechanism"/>
-      <w:bookmarkEnd w:id="54"/>
+      <w:bookmarkStart w:id="63" w:name="abusing-the-transaction-mechanism"/>
+      <w:bookmarkEnd w:id="63"/>
       <w:r>
         <w:t>Abusing the transaction mechanism</w:t>
       </w:r>
@@ -10470,8 +10576,8 @@
       <w:pPr>
         <w:pStyle w:val="Heading4"/>
       </w:pPr>
-      <w:bookmarkStart w:id="55" w:name="dynamic-countermeasures"/>
-      <w:bookmarkEnd w:id="55"/>
+      <w:bookmarkStart w:id="64" w:name="dynamic-countermeasures"/>
+      <w:bookmarkEnd w:id="64"/>
       <w:r>
         <w:t>Dynamic countermeasures</w:t>
       </w:r>
@@ -10540,11 +10646,13 @@
       <w:pPr>
         <w:pStyle w:val="Heading3"/>
       </w:pPr>
-      <w:bookmarkStart w:id="56" w:name="automated-analysis-of-security-critical-"/>
-      <w:bookmarkEnd w:id="56"/>
+      <w:bookmarkStart w:id="65" w:name="automated-analysis-of-security-critical-"/>
+      <w:bookmarkStart w:id="66" w:name="_Toc429325651"/>
+      <w:bookmarkEnd w:id="65"/>
       <w:r>
         <w:t>Automated Analysis of Security-Critical JavaScript APIs</w:t>
       </w:r>
+      <w:bookmarkEnd w:id="66"/>
     </w:p>
     <w:p>
       <w:r>
@@ -10565,11 +10673,13 @@
       <w:pPr>
         <w:pStyle w:val="Heading2"/>
       </w:pPr>
-      <w:bookmarkStart w:id="57" w:name="standards"/>
-      <w:bookmarkEnd w:id="57"/>
+      <w:bookmarkStart w:id="67" w:name="standards"/>
+      <w:bookmarkStart w:id="68" w:name="_Toc429325652"/>
+      <w:bookmarkEnd w:id="67"/>
       <w:r>
         <w:t>Standards</w:t>
       </w:r>
+      <w:bookmarkEnd w:id="68"/>
     </w:p>
     <w:p>
       <w:r>
@@ -10670,11 +10780,13 @@
       <w:pPr>
         <w:pStyle w:val="Heading2"/>
       </w:pPr>
-      <w:bookmarkStart w:id="58" w:name="runtime"/>
-      <w:bookmarkEnd w:id="58"/>
+      <w:bookmarkStart w:id="69" w:name="runtime"/>
+      <w:bookmarkStart w:id="70" w:name="_Toc429325653"/>
+      <w:bookmarkEnd w:id="69"/>
       <w:r>
         <w:t>Runtime</w:t>
       </w:r>
+      <w:bookmarkEnd w:id="70"/>
     </w:p>
     <w:p>
       <w:r>
@@ -10729,12 +10841,14 @@
       <w:pPr>
         <w:pStyle w:val="Heading2"/>
       </w:pPr>
-      <w:bookmarkStart w:id="59" w:name="messaging"/>
-      <w:bookmarkEnd w:id="59"/>
+      <w:bookmarkStart w:id="71" w:name="messaging"/>
+      <w:bookmarkStart w:id="72" w:name="_Toc429325654"/>
+      <w:bookmarkEnd w:id="71"/>
       <w:r>
         <w:lastRenderedPageBreak/>
         <w:t>Messaging</w:t>
       </w:r>
+      <w:bookmarkEnd w:id="72"/>
     </w:p>
     <w:p>
       <w:proofErr w:type="gramStart"/>
@@ -10770,11 +10884,13 @@
       <w:pPr>
         <w:pStyle w:val="Heading2"/>
       </w:pPr>
-      <w:bookmarkStart w:id="60" w:name="service-frameworks"/>
-      <w:bookmarkEnd w:id="60"/>
+      <w:bookmarkStart w:id="73" w:name="service-frameworks"/>
+      <w:bookmarkStart w:id="74" w:name="_Toc429325655"/>
+      <w:bookmarkEnd w:id="73"/>
       <w:r>
         <w:t>Service Frameworks</w:t>
       </w:r>
+      <w:bookmarkEnd w:id="74"/>
     </w:p>
     <w:p>
       <w:proofErr w:type="gramStart"/>
@@ -10860,7 +10976,7 @@
           <wp:inline distT="0" distB="0" distL="0" distR="0">
             <wp:extent cx="5753100" cy="2579682"/>
             <wp:effectExtent l="0" t="0" r="0" b="0"/>
-            <wp:docPr id="242" name="Picture"/>
+            <wp:docPr id="280" name="Picture"/>
             <wp:cNvGraphicFramePr/>
             <a:graphic xmlns:a="http://schemas.openxmlformats.org/drawingml/2006/main">
               <a:graphicData uri="http://schemas.openxmlformats.org/drawingml/2006/picture">
@@ -10915,11 +11031,13 @@
       <w:pPr>
         <w:pStyle w:val="Heading2"/>
       </w:pPr>
-      <w:bookmarkStart w:id="61" w:name="projects"/>
-      <w:bookmarkEnd w:id="61"/>
+      <w:bookmarkStart w:id="75" w:name="projects"/>
+      <w:bookmarkStart w:id="76" w:name="_Toc429325656"/>
+      <w:bookmarkEnd w:id="75"/>
       <w:r>
         <w:t>Projects</w:t>
       </w:r>
+      <w:bookmarkEnd w:id="76"/>
     </w:p>
     <w:p>
       <w:r>
@@ -10943,30 +11061,34 @@
       <w:pPr>
         <w:pStyle w:val="Heading2"/>
       </w:pPr>
-      <w:bookmarkStart w:id="62" w:name="products"/>
-      <w:bookmarkEnd w:id="62"/>
+      <w:bookmarkStart w:id="77" w:name="products"/>
+      <w:bookmarkStart w:id="78" w:name="_Toc429325657"/>
+      <w:bookmarkEnd w:id="77"/>
       <w:r>
         <w:t>Products</w:t>
       </w:r>
+      <w:bookmarkEnd w:id="78"/>
     </w:p>
     <w:p>
       <w:pPr>
         <w:pStyle w:val="Heading3"/>
       </w:pPr>
-      <w:bookmarkStart w:id="63" w:name="apirtc"/>
-      <w:bookmarkEnd w:id="63"/>
+      <w:bookmarkStart w:id="79" w:name="apirtc"/>
+      <w:bookmarkStart w:id="80" w:name="_Toc429325658"/>
+      <w:bookmarkEnd w:id="79"/>
       <w:proofErr w:type="gramStart"/>
       <w:r>
         <w:t>apiRTC</w:t>
       </w:r>
+      <w:bookmarkEnd w:id="80"/>
       <w:proofErr w:type="gramEnd"/>
     </w:p>
     <w:p>
       <w:pPr>
         <w:pStyle w:val="Heading4"/>
       </w:pPr>
-      <w:bookmarkStart w:id="64" w:name="what-is-apirtc"/>
-      <w:bookmarkEnd w:id="64"/>
+      <w:bookmarkStart w:id="81" w:name="what-is-apirtc"/>
+      <w:bookmarkEnd w:id="81"/>
       <w:r>
         <w:t>What is ApiRTC?</w:t>
       </w:r>
@@ -10998,8 +11120,8 @@
       <w:pPr>
         <w:pStyle w:val="Heading4"/>
       </w:pPr>
-      <w:bookmarkStart w:id="65" w:name="overview"/>
-      <w:bookmarkEnd w:id="65"/>
+      <w:bookmarkStart w:id="82" w:name="overview"/>
+      <w:bookmarkEnd w:id="82"/>
       <w:r>
         <w:t>Overview</w:t>
       </w:r>
@@ -11057,8 +11179,8 @@
       <w:pPr>
         <w:pStyle w:val="Heading4"/>
       </w:pPr>
-      <w:bookmarkStart w:id="66" w:name="architecture"/>
-      <w:bookmarkEnd w:id="66"/>
+      <w:bookmarkStart w:id="83" w:name="architecture"/>
+      <w:bookmarkEnd w:id="83"/>
       <w:r>
         <w:t>Architecture</w:t>
       </w:r>
@@ -11085,8 +11207,8 @@
       <w:pPr>
         <w:pStyle w:val="Heading4"/>
       </w:pPr>
-      <w:bookmarkStart w:id="67" w:name="role-in-rethink"/>
-      <w:bookmarkEnd w:id="67"/>
+      <w:bookmarkStart w:id="84" w:name="role-in-rethink"/>
+      <w:bookmarkEnd w:id="84"/>
       <w:r>
         <w:t>Role in Rethink</w:t>
       </w:r>
@@ -11124,8 +11246,8 @@
       <w:pPr>
         <w:pStyle w:val="Heading4"/>
       </w:pPr>
-      <w:bookmarkStart w:id="68" w:name="apis"/>
-      <w:bookmarkEnd w:id="68"/>
+      <w:bookmarkStart w:id="85" w:name="apis"/>
+      <w:bookmarkEnd w:id="85"/>
       <w:r>
         <w:t>APIs</w:t>
       </w:r>
@@ -11153,8 +11275,8 @@
       <w:pPr>
         <w:pStyle w:val="Heading4"/>
       </w:pPr>
-      <w:bookmarkStart w:id="69" w:name="requirements-analysis"/>
-      <w:bookmarkEnd w:id="69"/>
+      <w:bookmarkStart w:id="86" w:name="requirements-analysis"/>
+      <w:bookmarkEnd w:id="86"/>
       <w:r>
         <w:t>Requirements Analysis</w:t>
       </w:r>
@@ -11207,18 +11329,20 @@
       <w:pPr>
         <w:pStyle w:val="Heading3"/>
       </w:pPr>
-      <w:bookmarkStart w:id="70" w:name="state-of-the-art-of-current-webrtc-solut"/>
-      <w:bookmarkEnd w:id="70"/>
+      <w:bookmarkStart w:id="87" w:name="state-of-the-art-of-current-webrtc-solut"/>
+      <w:bookmarkStart w:id="88" w:name="_Toc429325659"/>
+      <w:bookmarkEnd w:id="87"/>
       <w:r>
         <w:t>State of the art of current WebRTC solutions of Quobis</w:t>
       </w:r>
+      <w:bookmarkEnd w:id="88"/>
     </w:p>
     <w:p>
       <w:pPr>
         <w:pStyle w:val="Heading4"/>
       </w:pPr>
-      <w:bookmarkStart w:id="71" w:name="what-is-sippo"/>
-      <w:bookmarkEnd w:id="71"/>
+      <w:bookmarkStart w:id="89" w:name="what-is-sippo"/>
+      <w:bookmarkEnd w:id="89"/>
       <w:r>
         <w:t>What is Sippo?</w:t>
       </w:r>
@@ -11240,8 +11364,8 @@
       <w:pPr>
         <w:pStyle w:val="Heading4"/>
       </w:pPr>
-      <w:bookmarkStart w:id="72" w:name="what-is-a-webrtc-application-controller"/>
-      <w:bookmarkEnd w:id="72"/>
+      <w:bookmarkStart w:id="90" w:name="what-is-a-webrtc-application-controller"/>
+      <w:bookmarkEnd w:id="90"/>
       <w:r>
         <w:t>What is a “WebRTC Application Controller”?</w:t>
       </w:r>
@@ -11287,8 +11411,8 @@
       <w:pPr>
         <w:pStyle w:val="Heading4"/>
       </w:pPr>
-      <w:bookmarkStart w:id="73" w:name="reference-architecture"/>
-      <w:bookmarkEnd w:id="73"/>
+      <w:bookmarkStart w:id="91" w:name="reference-architecture"/>
+      <w:bookmarkEnd w:id="91"/>
       <w:r>
         <w:t>Reference architecture</w:t>
       </w:r>
@@ -11391,8 +11515,8 @@
       <w:pPr>
         <w:pStyle w:val="Heading4"/>
       </w:pPr>
-      <w:bookmarkStart w:id="74" w:name="understanding-the-role-of-a-webrtc-appli"/>
-      <w:bookmarkEnd w:id="74"/>
+      <w:bookmarkStart w:id="92" w:name="understanding-the-role-of-a-webrtc-appli"/>
+      <w:bookmarkEnd w:id="92"/>
       <w:r>
         <w:t>Understanding the role of a WebRTC Application Controller</w:t>
       </w:r>
@@ -11559,8 +11683,8 @@
       <w:pPr>
         <w:pStyle w:val="Heading4"/>
       </w:pPr>
-      <w:bookmarkStart w:id="75" w:name="sippo-interfaces-and-apis"/>
-      <w:bookmarkEnd w:id="75"/>
+      <w:bookmarkStart w:id="93" w:name="sippo-interfaces-and-apis"/>
+      <w:bookmarkEnd w:id="93"/>
       <w:r>
         <w:t>Sippo interfaces and API’s</w:t>
       </w:r>
@@ -11593,8 +11717,8 @@
       <w:pPr>
         <w:pStyle w:val="Heading5"/>
       </w:pPr>
-      <w:bookmarkStart w:id="76" w:name="sippo.js-api-japi"/>
-      <w:bookmarkEnd w:id="76"/>
+      <w:bookmarkStart w:id="94" w:name="sippo.js-api-japi"/>
+      <w:bookmarkEnd w:id="94"/>
       <w:r>
         <w:t>Sippo.js API (JAPI)</w:t>
       </w:r>
@@ -11640,8 +11764,8 @@
       <w:pPr>
         <w:pStyle w:val="Heading5"/>
       </w:pPr>
-      <w:bookmarkStart w:id="77" w:name="sippo-service-api-sapi"/>
-      <w:bookmarkEnd w:id="77"/>
+      <w:bookmarkStart w:id="95" w:name="sippo-service-api-sapi"/>
+      <w:bookmarkEnd w:id="95"/>
       <w:r>
         <w:t>Sippo Service API (SAPI)</w:t>
       </w:r>
@@ -11680,8 +11804,8 @@
       <w:pPr>
         <w:pStyle w:val="Heading5"/>
       </w:pPr>
-      <w:bookmarkStart w:id="78" w:name="sippo-connectors"/>
-      <w:bookmarkEnd w:id="78"/>
+      <w:bookmarkStart w:id="96" w:name="sippo-connectors"/>
+      <w:bookmarkEnd w:id="96"/>
       <w:r>
         <w:t>Sippo connectors</w:t>
       </w:r>
@@ -11738,8 +11862,8 @@
       <w:pPr>
         <w:pStyle w:val="Heading5"/>
       </w:pPr>
-      <w:bookmarkStart w:id="79" w:name="sippo-webrtc-api-wapi"/>
-      <w:bookmarkEnd w:id="79"/>
+      <w:bookmarkStart w:id="97" w:name="sippo-webrtc-api-wapi"/>
+      <w:bookmarkEnd w:id="97"/>
       <w:r>
         <w:t>Sippo WebRTC API (WAPI)</w:t>
       </w:r>
@@ -11753,8 +11877,8 @@
       <w:pPr>
         <w:pStyle w:val="Heading4"/>
       </w:pPr>
-      <w:bookmarkStart w:id="80" w:name="sippo-internals-services-and-backends"/>
-      <w:bookmarkEnd w:id="80"/>
+      <w:bookmarkStart w:id="98" w:name="sippo-internals-services-and-backends"/>
+      <w:bookmarkEnd w:id="98"/>
       <w:r>
         <w:t>Sippo internals: services and backends</w:t>
       </w:r>
@@ -11867,8 +11991,8 @@
       <w:pPr>
         <w:pStyle w:val="Heading4"/>
       </w:pPr>
-      <w:bookmarkStart w:id="81" w:name="sippo-webrtc-applications"/>
-      <w:bookmarkEnd w:id="81"/>
+      <w:bookmarkStart w:id="99" w:name="sippo-webrtc-applications"/>
+      <w:bookmarkEnd w:id="99"/>
       <w:r>
         <w:t>1.7. Sippo WebRTC applications</w:t>
       </w:r>
@@ -11915,8 +12039,8 @@
       <w:pPr>
         <w:pStyle w:val="Heading4"/>
       </w:pPr>
-      <w:bookmarkStart w:id="82" w:name="potential-integration-with-wonder-propos"/>
-      <w:bookmarkEnd w:id="82"/>
+      <w:bookmarkStart w:id="100" w:name="potential-integration-with-wonder-propos"/>
+      <w:bookmarkEnd w:id="100"/>
       <w:r>
         <w:t>Potential integration with Wonder proposal</w:t>
       </w:r>
@@ -11925,8 +12049,8 @@
       <w:pPr>
         <w:pStyle w:val="Heading5"/>
       </w:pPr>
-      <w:bookmarkStart w:id="83" w:name="about-signaling-on-the-fly"/>
-      <w:bookmarkEnd w:id="83"/>
+      <w:bookmarkStart w:id="101" w:name="about-signaling-on-the-fly"/>
+      <w:bookmarkEnd w:id="101"/>
       <w:r>
         <w:t>About signaling-on-the-fly</w:t>
       </w:r>
@@ -11945,8 +12069,8 @@
       <w:pPr>
         <w:pStyle w:val="Heading5"/>
       </w:pPr>
-      <w:bookmarkStart w:id="84" w:name="signaling-on-the-fly-versus-multi-signal"/>
-      <w:bookmarkEnd w:id="84"/>
+      <w:bookmarkStart w:id="102" w:name="signaling-on-the-fly-versus-multi-signal"/>
+      <w:bookmarkEnd w:id="102"/>
       <w:r>
         <w:t>Signaling-on-the-fly versus multi-signaling support</w:t>
       </w:r>
@@ -11975,8 +12099,8 @@
       <w:pPr>
         <w:pStyle w:val="Heading4"/>
       </w:pPr>
-      <w:bookmarkStart w:id="85" w:name="requirements-analysis-1"/>
-      <w:bookmarkEnd w:id="85"/>
+      <w:bookmarkStart w:id="103" w:name="requirements-analysis-1"/>
+      <w:bookmarkEnd w:id="103"/>
       <w:r>
         <w:t>Requirements Analysis</w:t>
       </w:r>
@@ -11995,22 +12119,26 @@
       <w:pPr>
         <w:pStyle w:val="Heading1"/>
       </w:pPr>
-      <w:bookmarkStart w:id="86" w:name="hyperty-runtime-specification"/>
-      <w:bookmarkEnd w:id="86"/>
+      <w:bookmarkStart w:id="104" w:name="hyperty-runtime-specification"/>
+      <w:bookmarkStart w:id="105" w:name="_Toc429325660"/>
+      <w:bookmarkEnd w:id="104"/>
       <w:r>
         <w:lastRenderedPageBreak/>
         <w:t>Hyperty Runtime Specification</w:t>
       </w:r>
+      <w:bookmarkEnd w:id="105"/>
     </w:p>
     <w:p>
       <w:pPr>
         <w:pStyle w:val="Heading2"/>
       </w:pPr>
-      <w:bookmarkStart w:id="87" w:name="runtime-architecture"/>
-      <w:bookmarkEnd w:id="87"/>
+      <w:bookmarkStart w:id="106" w:name="runtime-architecture"/>
+      <w:bookmarkStart w:id="107" w:name="_Toc429325661"/>
+      <w:bookmarkEnd w:id="106"/>
       <w:r>
         <w:t>Runtime Architecture</w:t>
       </w:r>
+      <w:bookmarkEnd w:id="107"/>
     </w:p>
     <w:p>
       <w:r>
@@ -12100,7 +12228,7 @@
           <wp:inline distT="0" distB="0" distL="0" distR="0">
             <wp:extent cx="5753100" cy="7098047"/>
             <wp:effectExtent l="0" t="0" r="0" b="0"/>
-            <wp:docPr id="243" name="Picture"/>
+            <wp:docPr id="281" name="Picture"/>
             <wp:cNvGraphicFramePr/>
             <a:graphic xmlns:a="http://schemas.openxmlformats.org/drawingml/2006/main">
               <a:graphicData uri="http://schemas.openxmlformats.org/drawingml/2006/picture">
@@ -12148,11 +12276,13 @@
       <w:pPr>
         <w:pStyle w:val="Heading3"/>
       </w:pPr>
-      <w:bookmarkStart w:id="88" w:name="service-provider-sandboxes"/>
-      <w:bookmarkEnd w:id="88"/>
+      <w:bookmarkStart w:id="108" w:name="service-provider-sandboxes"/>
+      <w:bookmarkStart w:id="109" w:name="_Toc429325662"/>
+      <w:bookmarkEnd w:id="108"/>
       <w:r>
         <w:t>Service Provider Sandboxes</w:t>
       </w:r>
+      <w:bookmarkEnd w:id="109"/>
     </w:p>
     <w:p>
       <w:r>
@@ -12191,8 +12321,8 @@
       <w:pPr>
         <w:pStyle w:val="Heading4"/>
       </w:pPr>
-      <w:bookmarkStart w:id="89" w:name="application"/>
-      <w:bookmarkEnd w:id="89"/>
+      <w:bookmarkStart w:id="110" w:name="application"/>
+      <w:bookmarkEnd w:id="110"/>
       <w:r>
         <w:lastRenderedPageBreak/>
         <w:t>Application</w:t>
@@ -12202,8 +12332,8 @@
       <w:pPr>
         <w:pStyle w:val="Heading4"/>
       </w:pPr>
-      <w:bookmarkStart w:id="90" w:name="hyperty"/>
-      <w:bookmarkEnd w:id="90"/>
+      <w:bookmarkStart w:id="111" w:name="hyperty"/>
+      <w:bookmarkEnd w:id="111"/>
       <w:r>
         <w:t>Hyperty</w:t>
       </w:r>
@@ -12212,8 +12342,8 @@
       <w:pPr>
         <w:pStyle w:val="Heading4"/>
       </w:pPr>
-      <w:bookmarkStart w:id="91" w:name="policy-enforcer"/>
-      <w:bookmarkEnd w:id="91"/>
+      <w:bookmarkStart w:id="112" w:name="policy-enforcer"/>
+      <w:bookmarkEnd w:id="112"/>
       <w:r>
         <w:t>Policy Enforcer</w:t>
       </w:r>
@@ -12255,8 +12385,8 @@
       <w:pPr>
         <w:pStyle w:val="Heading4"/>
       </w:pPr>
-      <w:bookmarkStart w:id="92" w:name="protocol-stub"/>
-      <w:bookmarkEnd w:id="92"/>
+      <w:bookmarkStart w:id="113" w:name="protocol-stub"/>
+      <w:bookmarkEnd w:id="113"/>
       <w:r>
         <w:t>Protocol Stub</w:t>
       </w:r>
@@ -12277,18 +12407,20 @@
       <w:pPr>
         <w:pStyle w:val="Heading3"/>
       </w:pPr>
-      <w:bookmarkStart w:id="93" w:name="core-runtime"/>
-      <w:bookmarkEnd w:id="93"/>
+      <w:bookmarkStart w:id="114" w:name="core-runtime"/>
+      <w:bookmarkStart w:id="115" w:name="_Toc429325663"/>
+      <w:bookmarkEnd w:id="114"/>
       <w:r>
         <w:t>Core Runtime</w:t>
       </w:r>
+      <w:bookmarkEnd w:id="115"/>
     </w:p>
     <w:p>
       <w:pPr>
         <w:pStyle w:val="Heading4"/>
       </w:pPr>
-      <w:bookmarkStart w:id="94" w:name="policy-decision-point-and-message-bus-au"/>
-      <w:bookmarkEnd w:id="94"/>
+      <w:bookmarkStart w:id="116" w:name="policy-decision-point-and-message-bus-au"/>
+      <w:bookmarkEnd w:id="116"/>
       <w:r>
         <w:t>Policy Decision Point and Message BUS authorisation</w:t>
       </w:r>
@@ -12302,8 +12434,8 @@
       <w:pPr>
         <w:pStyle w:val="Heading4"/>
       </w:pPr>
-      <w:bookmarkStart w:id="95" w:name="message-bus"/>
-      <w:bookmarkEnd w:id="95"/>
+      <w:bookmarkStart w:id="117" w:name="message-bus"/>
+      <w:bookmarkEnd w:id="117"/>
       <w:r>
         <w:t>Message BUS</w:t>
       </w:r>
@@ -12332,8 +12464,8 @@
       <w:pPr>
         <w:pStyle w:val="Heading4"/>
       </w:pPr>
-      <w:bookmarkStart w:id="96" w:name="registry"/>
-      <w:bookmarkEnd w:id="96"/>
+      <w:bookmarkStart w:id="118" w:name="registry"/>
+      <w:bookmarkEnd w:id="118"/>
       <w:r>
         <w:t>Registry</w:t>
       </w:r>
@@ -12352,8 +12484,8 @@
       <w:pPr>
         <w:pStyle w:val="Heading4"/>
       </w:pPr>
-      <w:bookmarkStart w:id="97" w:name="identities-containers"/>
-      <w:bookmarkEnd w:id="97"/>
+      <w:bookmarkStart w:id="119" w:name="identities-containers"/>
+      <w:bookmarkEnd w:id="119"/>
       <w:r>
         <w:t>Identities Containers</w:t>
       </w:r>
@@ -12390,8 +12522,8 @@
       <w:pPr>
         <w:pStyle w:val="Heading4"/>
       </w:pPr>
-      <w:bookmarkStart w:id="98" w:name="runtime-user-agent"/>
-      <w:bookmarkEnd w:id="98"/>
+      <w:bookmarkStart w:id="120" w:name="runtime-user-agent"/>
+      <w:bookmarkEnd w:id="120"/>
       <w:r>
         <w:t>Runtime User Agent</w:t>
       </w:r>
@@ -12409,8 +12541,8 @@
       <w:pPr>
         <w:pStyle w:val="Heading4"/>
       </w:pPr>
-      <w:bookmarkStart w:id="99" w:name="qos-user-agent"/>
-      <w:bookmarkEnd w:id="99"/>
+      <w:bookmarkStart w:id="121" w:name="qos-user-agent"/>
+      <w:bookmarkEnd w:id="121"/>
       <w:r>
         <w:t>QoS User Agent</w:t>
       </w:r>
@@ -12445,11 +12577,13 @@
       <w:pPr>
         <w:pStyle w:val="Heading3"/>
       </w:pPr>
-      <w:bookmarkStart w:id="100" w:name="native-runtime"/>
-      <w:bookmarkEnd w:id="100"/>
+      <w:bookmarkStart w:id="122" w:name="native-runtime"/>
+      <w:bookmarkStart w:id="123" w:name="_Toc429325664"/>
+      <w:bookmarkEnd w:id="122"/>
       <w:r>
         <w:t>Native Runtime</w:t>
       </w:r>
+      <w:bookmarkEnd w:id="123"/>
     </w:p>
     <w:p>
       <w:proofErr w:type="gramStart"/>
@@ -12462,8 +12596,8 @@
       <w:pPr>
         <w:pStyle w:val="Heading4"/>
       </w:pPr>
-      <w:bookmarkStart w:id="101" w:name="webrtc-media-engine"/>
-      <w:bookmarkEnd w:id="101"/>
+      <w:bookmarkStart w:id="124" w:name="webrtc-media-engine"/>
+      <w:bookmarkEnd w:id="124"/>
       <w:r>
         <w:t>WebRTC Media Engine</w:t>
       </w:r>
@@ -12479,21 +12613,25 @@
       <w:pPr>
         <w:pStyle w:val="Heading2"/>
       </w:pPr>
-      <w:bookmarkStart w:id="102" w:name="security-analysis-of-the-hyperty-runtime"/>
-      <w:bookmarkEnd w:id="102"/>
+      <w:bookmarkStart w:id="125" w:name="security-analysis-of-the-hyperty-runtime"/>
+      <w:bookmarkStart w:id="126" w:name="_Toc429325665"/>
+      <w:bookmarkEnd w:id="125"/>
       <w:r>
         <w:t>Security analysis of the Hyperty Runtime</w:t>
       </w:r>
+      <w:bookmarkEnd w:id="126"/>
     </w:p>
     <w:p>
       <w:pPr>
         <w:pStyle w:val="Heading3"/>
       </w:pPr>
-      <w:bookmarkStart w:id="103" w:name="introduction-1"/>
-      <w:bookmarkEnd w:id="103"/>
+      <w:bookmarkStart w:id="127" w:name="introduction-1"/>
+      <w:bookmarkStart w:id="128" w:name="_Toc429325666"/>
+      <w:bookmarkEnd w:id="127"/>
       <w:r>
         <w:t>Introduction</w:t>
       </w:r>
+      <w:bookmarkEnd w:id="128"/>
     </w:p>
     <w:p>
       <w:r>
@@ -12582,11 +12720,13 @@
       <w:pPr>
         <w:pStyle w:val="Heading3"/>
       </w:pPr>
-      <w:bookmarkStart w:id="104" w:name="mitigated-threats-assuming-an-intact-tcb"/>
-      <w:bookmarkEnd w:id="104"/>
+      <w:bookmarkStart w:id="129" w:name="mitigated-threats-assuming-an-intact-tcb"/>
+      <w:bookmarkStart w:id="130" w:name="_Toc429325667"/>
+      <w:bookmarkEnd w:id="129"/>
       <w:r>
         <w:t>Mitigated threats assuming an intact TCB</w:t>
       </w:r>
+      <w:bookmarkEnd w:id="130"/>
     </w:p>
     <w:p>
       <w:r>
@@ -12627,8 +12767,8 @@
       <w:pPr>
         <w:pStyle w:val="Heading4"/>
       </w:pPr>
-      <w:bookmarkStart w:id="105" w:name="t1-unauthorized-access-by-client-code"/>
-      <w:bookmarkEnd w:id="105"/>
+      <w:bookmarkStart w:id="131" w:name="t1-unauthorized-access-by-client-code"/>
+      <w:bookmarkEnd w:id="131"/>
       <w:r>
         <w:t>T1: Unauthorized access by client code</w:t>
       </w:r>
@@ -12647,8 +12787,8 @@
       <w:pPr>
         <w:pStyle w:val="Heading4"/>
       </w:pPr>
-      <w:bookmarkStart w:id="106" w:name="t2-policy-subversion"/>
-      <w:bookmarkEnd w:id="106"/>
+      <w:bookmarkStart w:id="132" w:name="t2-policy-subversion"/>
+      <w:bookmarkEnd w:id="132"/>
       <w:r>
         <w:t>T2: Policy subversion</w:t>
       </w:r>
@@ -12670,8 +12810,8 @@
       <w:pPr>
         <w:pStyle w:val="Heading4"/>
       </w:pPr>
-      <w:bookmarkStart w:id="107" w:name="t3-threats-to-client-code-authenticity"/>
-      <w:bookmarkEnd w:id="107"/>
+      <w:bookmarkStart w:id="133" w:name="t3-threats-to-client-code-authenticity"/>
+      <w:bookmarkEnd w:id="133"/>
       <w:r>
         <w:t>T3: Threats to client code authenticity</w:t>
       </w:r>
@@ -12697,8 +12837,8 @@
       <w:pPr>
         <w:pStyle w:val="Heading4"/>
       </w:pPr>
-      <w:bookmarkStart w:id="108" w:name="t4-denial-of-service-attacks"/>
-      <w:bookmarkEnd w:id="108"/>
+      <w:bookmarkStart w:id="134" w:name="t4-denial-of-service-attacks"/>
+      <w:bookmarkEnd w:id="134"/>
       <w:r>
         <w:t>T4: Denial of service attacks</w:t>
       </w:r>
@@ -12712,8 +12852,8 @@
       <w:pPr>
         <w:pStyle w:val="Heading4"/>
       </w:pPr>
-      <w:bookmarkStart w:id="109" w:name="possible-attacks-in-the-current-architec"/>
-      <w:bookmarkEnd w:id="109"/>
+      <w:bookmarkStart w:id="135" w:name="possible-attacks-in-the-current-architec"/>
+      <w:bookmarkEnd w:id="135"/>
       <w:r>
         <w:t>Possible attacks in the current architecture</w:t>
       </w:r>
@@ -12773,11 +12913,13 @@
       <w:pPr>
         <w:pStyle w:val="Heading3"/>
       </w:pPr>
-      <w:bookmarkStart w:id="110" w:name="vulnerability-assessment-of-the-hyperty-"/>
-      <w:bookmarkEnd w:id="110"/>
+      <w:bookmarkStart w:id="136" w:name="vulnerability-assessment-of-the-hyperty-"/>
+      <w:bookmarkStart w:id="137" w:name="_Toc429325668"/>
+      <w:bookmarkEnd w:id="136"/>
       <w:r>
         <w:t>Vulnerability assessment of the Hyperty Runtime</w:t>
       </w:r>
+      <w:bookmarkEnd w:id="137"/>
     </w:p>
     <w:p>
       <w:r>
@@ -12788,8 +12930,8 @@
       <w:pPr>
         <w:pStyle w:val="Heading4"/>
       </w:pPr>
-      <w:bookmarkStart w:id="111" w:name="methodology"/>
-      <w:bookmarkEnd w:id="111"/>
+      <w:bookmarkStart w:id="138" w:name="methodology"/>
+      <w:bookmarkEnd w:id="138"/>
       <w:r>
         <w:t>Methodology</w:t>
       </w:r>
@@ -12822,7 +12964,7 @@
           <wp:inline distT="0" distB="0" distL="0" distR="0">
             <wp:extent cx="3187700" cy="1447800"/>
             <wp:effectExtent l="0" t="0" r="0" b="0"/>
-            <wp:docPr id="244" name="Picture"/>
+            <wp:docPr id="282" name="Picture"/>
             <wp:cNvGraphicFramePr/>
             <a:graphic xmlns:a="http://schemas.openxmlformats.org/drawingml/2006/main">
               <a:graphicData uri="http://schemas.openxmlformats.org/drawingml/2006/picture">
@@ -12915,7 +13057,7 @@
           <wp:inline distT="0" distB="0" distL="0" distR="0">
             <wp:extent cx="3187700" cy="2171700"/>
             <wp:effectExtent l="0" t="0" r="0" b="0"/>
-            <wp:docPr id="245" name="Picture"/>
+            <wp:docPr id="283" name="Picture"/>
             <wp:cNvGraphicFramePr/>
             <a:graphic xmlns:a="http://schemas.openxmlformats.org/drawingml/2006/main">
               <a:graphicData uri="http://schemas.openxmlformats.org/drawingml/2006/picture">
@@ -13132,8 +13274,8 @@
       <w:pPr>
         <w:pStyle w:val="Heading4"/>
       </w:pPr>
-      <w:bookmarkStart w:id="112" w:name="browser-platform"/>
-      <w:bookmarkEnd w:id="112"/>
+      <w:bookmarkStart w:id="139" w:name="browser-platform"/>
+      <w:bookmarkEnd w:id="139"/>
       <w:r>
         <w:t>Browser platform</w:t>
       </w:r>
@@ -13153,7 +13295,7 @@
           <wp:inline distT="0" distB="0" distL="0" distR="0">
             <wp:extent cx="3187700" cy="2324100"/>
             <wp:effectExtent l="0" t="0" r="0" b="0"/>
-            <wp:docPr id="246" name="Picture"/>
+            <wp:docPr id="284" name="Picture"/>
             <wp:cNvGraphicFramePr/>
             <a:graphic xmlns:a="http://schemas.openxmlformats.org/drawingml/2006/main">
               <a:graphicData uri="http://schemas.openxmlformats.org/drawingml/2006/picture">
@@ -13219,7 +13361,7 @@
           <wp:inline distT="0" distB="0" distL="0" distR="0">
             <wp:extent cx="3187700" cy="1625600"/>
             <wp:effectExtent l="0" t="0" r="0" b="0"/>
-            <wp:docPr id="247" name="Picture"/>
+            <wp:docPr id="285" name="Picture"/>
             <wp:cNvGraphicFramePr/>
             <a:graphic xmlns:a="http://schemas.openxmlformats.org/drawingml/2006/main">
               <a:graphicData uri="http://schemas.openxmlformats.org/drawingml/2006/picture">
@@ -13468,8 +13610,8 @@
       <w:pPr>
         <w:pStyle w:val="Heading4"/>
       </w:pPr>
-      <w:bookmarkStart w:id="113" w:name="application-platform"/>
-      <w:bookmarkEnd w:id="113"/>
+      <w:bookmarkStart w:id="140" w:name="application-platform"/>
+      <w:bookmarkEnd w:id="140"/>
       <w:r>
         <w:t>Application platform</w:t>
       </w:r>
@@ -13490,7 +13632,7 @@
           <wp:inline distT="0" distB="0" distL="0" distR="0">
             <wp:extent cx="3187700" cy="2336800"/>
             <wp:effectExtent l="0" t="0" r="0" b="0"/>
-            <wp:docPr id="248" name="Picture"/>
+            <wp:docPr id="286" name="Picture"/>
             <wp:cNvGraphicFramePr/>
             <a:graphic xmlns:a="http://schemas.openxmlformats.org/drawingml/2006/main">
               <a:graphicData uri="http://schemas.openxmlformats.org/drawingml/2006/picture">
@@ -13556,7 +13698,7 @@
           <wp:inline distT="0" distB="0" distL="0" distR="0">
             <wp:extent cx="3187700" cy="1625600"/>
             <wp:effectExtent l="0" t="0" r="0" b="0"/>
-            <wp:docPr id="249" name="Picture"/>
+            <wp:docPr id="287" name="Picture"/>
             <wp:cNvGraphicFramePr/>
             <a:graphic xmlns:a="http://schemas.openxmlformats.org/drawingml/2006/main">
               <a:graphicData uri="http://schemas.openxmlformats.org/drawingml/2006/picture">
@@ -13745,8 +13887,8 @@
       <w:pPr>
         <w:pStyle w:val="Heading4"/>
       </w:pPr>
-      <w:bookmarkStart w:id="114" w:name="server-platform"/>
-      <w:bookmarkEnd w:id="114"/>
+      <w:bookmarkStart w:id="141" w:name="server-platform"/>
+      <w:bookmarkEnd w:id="141"/>
       <w:r>
         <w:t>Server platform</w:t>
       </w:r>
@@ -13765,31 +13907,37 @@
       <w:pPr>
         <w:pStyle w:val="Heading3"/>
       </w:pPr>
-      <w:bookmarkStart w:id="115" w:name="router-platform"/>
-      <w:bookmarkEnd w:id="115"/>
+      <w:bookmarkStart w:id="142" w:name="router-platform"/>
+      <w:bookmarkStart w:id="143" w:name="_Toc429325669"/>
+      <w:bookmarkEnd w:id="142"/>
       <w:r>
         <w:t>Router platform</w:t>
       </w:r>
+      <w:bookmarkEnd w:id="143"/>
     </w:p>
     <w:p>
       <w:pPr>
         <w:pStyle w:val="Heading3"/>
       </w:pPr>
-      <w:bookmarkStart w:id="116" w:name="embedded-platform"/>
-      <w:bookmarkEnd w:id="116"/>
+      <w:bookmarkStart w:id="144" w:name="embedded-platform"/>
+      <w:bookmarkStart w:id="145" w:name="_Toc429325670"/>
+      <w:bookmarkEnd w:id="144"/>
       <w:r>
         <w:t>Embedded platform</w:t>
       </w:r>
+      <w:bookmarkEnd w:id="145"/>
     </w:p>
     <w:p>
       <w:pPr>
         <w:pStyle w:val="Heading2"/>
       </w:pPr>
-      <w:bookmarkStart w:id="117" w:name="runtime-apis"/>
-      <w:bookmarkEnd w:id="117"/>
+      <w:bookmarkStart w:id="146" w:name="runtime-apis"/>
+      <w:bookmarkStart w:id="147" w:name="_Toc429325671"/>
+      <w:bookmarkEnd w:id="146"/>
       <w:r>
         <w:t>Runtime APIs</w:t>
       </w:r>
+      <w:bookmarkEnd w:id="147"/>
     </w:p>
     <w:p>
       <w:r>
@@ -13803,11 +13951,13 @@
       <w:pPr>
         <w:pStyle w:val="Heading3"/>
       </w:pPr>
-      <w:bookmarkStart w:id="118" w:name="runtime-ua"/>
-      <w:bookmarkEnd w:id="118"/>
+      <w:bookmarkStart w:id="148" w:name="runtime-ua"/>
+      <w:bookmarkStart w:id="149" w:name="_Toc429325672"/>
+      <w:bookmarkEnd w:id="148"/>
       <w:r>
         <w:t>Runtime UA</w:t>
       </w:r>
+      <w:bookmarkEnd w:id="149"/>
     </w:p>
     <w:p>
       <w:r>
@@ -13929,11 +14079,13 @@
       <w:pPr>
         <w:pStyle w:val="Heading3"/>
       </w:pPr>
-      <w:bookmarkStart w:id="119" w:name="registry-1"/>
-      <w:bookmarkEnd w:id="119"/>
+      <w:bookmarkStart w:id="150" w:name="registry-1"/>
+      <w:bookmarkStart w:id="151" w:name="_Toc429325673"/>
+      <w:bookmarkEnd w:id="150"/>
       <w:r>
         <w:t>Registry</w:t>
       </w:r>
+      <w:bookmarkEnd w:id="151"/>
     </w:p>
     <w:p>
       <w:r>
@@ -14152,11 +14304,13 @@
       <w:pPr>
         <w:pStyle w:val="Heading3"/>
       </w:pPr>
-      <w:bookmarkStart w:id="120" w:name="message-bus-1"/>
-      <w:bookmarkEnd w:id="120"/>
+      <w:bookmarkStart w:id="152" w:name="message-bus-1"/>
+      <w:bookmarkStart w:id="153" w:name="_Toc429325674"/>
+      <w:bookmarkEnd w:id="152"/>
       <w:r>
         <w:t>Message BUS</w:t>
       </w:r>
+      <w:bookmarkEnd w:id="153"/>
     </w:p>
     <w:p>
       <w:proofErr w:type="gramStart"/>
@@ -14233,11 +14387,13 @@
       <w:pPr>
         <w:pStyle w:val="Heading3"/>
       </w:pPr>
-      <w:bookmarkStart w:id="121" w:name="hyperty-1"/>
-      <w:bookmarkEnd w:id="121"/>
+      <w:bookmarkStart w:id="154" w:name="hyperty-1"/>
+      <w:bookmarkStart w:id="155" w:name="_Toc429325675"/>
+      <w:bookmarkEnd w:id="154"/>
       <w:r>
         <w:t>Hyperty</w:t>
       </w:r>
+      <w:bookmarkEnd w:id="155"/>
     </w:p>
     <w:p>
       <w:r>
@@ -14279,11 +14435,13 @@
       <w:pPr>
         <w:pStyle w:val="Heading3"/>
       </w:pPr>
-      <w:bookmarkStart w:id="122" w:name="policy-enforcer-1"/>
-      <w:bookmarkEnd w:id="122"/>
+      <w:bookmarkStart w:id="156" w:name="policy-enforcer-1"/>
+      <w:bookmarkStart w:id="157" w:name="_Toc429325676"/>
+      <w:bookmarkEnd w:id="156"/>
       <w:r>
         <w:t>Policy Enforcer</w:t>
       </w:r>
+      <w:bookmarkEnd w:id="157"/>
     </w:p>
     <w:p>
       <w:r>
@@ -14385,12 +14543,14 @@
       <w:pPr>
         <w:pStyle w:val="Heading3"/>
       </w:pPr>
-      <w:bookmarkStart w:id="123" w:name="protostub"/>
-      <w:bookmarkEnd w:id="123"/>
+      <w:bookmarkStart w:id="158" w:name="protostub"/>
+      <w:bookmarkStart w:id="159" w:name="_Toc429325677"/>
+      <w:bookmarkEnd w:id="158"/>
       <w:proofErr w:type="gramStart"/>
       <w:r>
         <w:t>protoStub</w:t>
       </w:r>
+      <w:bookmarkEnd w:id="159"/>
       <w:proofErr w:type="gramEnd"/>
     </w:p>
     <w:p>
@@ -14443,11 +14603,13 @@
       <w:pPr>
         <w:pStyle w:val="Heading3"/>
       </w:pPr>
-      <w:bookmarkStart w:id="124" w:name="syncher"/>
-      <w:bookmarkEnd w:id="124"/>
+      <w:bookmarkStart w:id="160" w:name="syncher"/>
+      <w:bookmarkStart w:id="161" w:name="_Toc429325678"/>
+      <w:bookmarkEnd w:id="160"/>
       <w:r>
         <w:t>Syncher</w:t>
       </w:r>
+      <w:bookmarkEnd w:id="161"/>
     </w:p>
     <w:p>
       <w:proofErr w:type="gramStart"/>
@@ -14715,11 +14877,13 @@
       <w:pPr>
         <w:pStyle w:val="Heading3"/>
       </w:pPr>
-      <w:bookmarkStart w:id="125" w:name="hypertysandbox"/>
-      <w:bookmarkEnd w:id="125"/>
+      <w:bookmarkStart w:id="162" w:name="hypertysandbox"/>
+      <w:bookmarkStart w:id="163" w:name="_Toc429325679"/>
+      <w:bookmarkEnd w:id="162"/>
       <w:r>
         <w:t>HypertySandbox</w:t>
       </w:r>
+      <w:bookmarkEnd w:id="163"/>
     </w:p>
     <w:p>
       <w:pPr>
@@ -14738,11 +14902,13 @@
       <w:pPr>
         <w:pStyle w:val="Heading3"/>
       </w:pPr>
-      <w:bookmarkStart w:id="126" w:name="identities-container"/>
-      <w:bookmarkEnd w:id="126"/>
+      <w:bookmarkStart w:id="164" w:name="identities-container"/>
+      <w:bookmarkStart w:id="165" w:name="_Toc429325680"/>
+      <w:bookmarkEnd w:id="164"/>
       <w:r>
         <w:t>Identities Container</w:t>
       </w:r>
+      <w:bookmarkEnd w:id="165"/>
     </w:p>
     <w:p>
       <w:r>
@@ -14778,11 +14944,13 @@
       <w:pPr>
         <w:pStyle w:val="Heading3"/>
       </w:pPr>
-      <w:bookmarkStart w:id="127" w:name="lhcb"/>
-      <w:bookmarkEnd w:id="127"/>
+      <w:bookmarkStart w:id="166" w:name="lhcb"/>
+      <w:bookmarkStart w:id="167" w:name="_Toc429325681"/>
+      <w:bookmarkEnd w:id="166"/>
       <w:r>
         <w:t>LHCB</w:t>
       </w:r>
+      <w:bookmarkEnd w:id="167"/>
     </w:p>
     <w:p>
       <w:pPr>
@@ -14805,29 +14973,33 @@
       <w:pPr>
         <w:pStyle w:val="Heading2"/>
       </w:pPr>
-      <w:bookmarkStart w:id="128" w:name="runtime-main-procedures"/>
-      <w:bookmarkEnd w:id="128"/>
+      <w:bookmarkStart w:id="168" w:name="runtime-main-procedures"/>
+      <w:bookmarkStart w:id="169" w:name="_Toc429325682"/>
+      <w:bookmarkEnd w:id="168"/>
       <w:r>
         <w:lastRenderedPageBreak/>
         <w:t>Runtime Main Procedures</w:t>
       </w:r>
+      <w:bookmarkEnd w:id="169"/>
     </w:p>
     <w:p>
       <w:pPr>
         <w:pStyle w:val="Heading3"/>
       </w:pPr>
-      <w:bookmarkStart w:id="129" w:name="runtime-basic-procedures"/>
-      <w:bookmarkEnd w:id="129"/>
+      <w:bookmarkStart w:id="170" w:name="runtime-basic-procedures"/>
+      <w:bookmarkStart w:id="171" w:name="_Toc429325683"/>
+      <w:bookmarkEnd w:id="170"/>
       <w:r>
         <w:t>Runtime Basic Procedures</w:t>
       </w:r>
+      <w:bookmarkEnd w:id="171"/>
     </w:p>
     <w:p>
       <w:pPr>
         <w:pStyle w:val="Heading4"/>
       </w:pPr>
-      <w:bookmarkStart w:id="130" w:name="deploy-runtime"/>
-      <w:bookmarkEnd w:id="130"/>
+      <w:bookmarkStart w:id="172" w:name="deploy-runtime"/>
+      <w:bookmarkEnd w:id="172"/>
       <w:r>
         <w:t>Deploy runtime</w:t>
       </w:r>
@@ -14842,7 +15014,7 @@
           <wp:inline distT="0" distB="0" distL="0" distR="0">
             <wp:extent cx="5753100" cy="2836760"/>
             <wp:effectExtent l="0" t="0" r="0" b="0"/>
-            <wp:docPr id="250" name="Picture"/>
+            <wp:docPr id="288" name="Picture"/>
             <wp:cNvGraphicFramePr/>
             <a:graphic xmlns:a="http://schemas.openxmlformats.org/drawingml/2006/main">
               <a:graphicData uri="http://schemas.openxmlformats.org/drawingml/2006/picture">
@@ -14926,8 +15098,8 @@
       <w:pPr>
         <w:pStyle w:val="Heading4"/>
       </w:pPr>
-      <w:bookmarkStart w:id="131" w:name="deploy-protocol-stub"/>
-      <w:bookmarkEnd w:id="131"/>
+      <w:bookmarkStart w:id="173" w:name="deploy-protocol-stub"/>
+      <w:bookmarkEnd w:id="173"/>
       <w:r>
         <w:lastRenderedPageBreak/>
         <w:t>Deploy Protocol Stub</w:t>
@@ -14943,7 +15115,7 @@
           <wp:inline distT="0" distB="0" distL="0" distR="0">
             <wp:extent cx="5753100" cy="3646331"/>
             <wp:effectExtent l="0" t="0" r="0" b="0"/>
-            <wp:docPr id="251" name="Picture"/>
+            <wp:docPr id="289" name="Picture"/>
             <wp:cNvGraphicFramePr/>
             <a:graphic xmlns:a="http://schemas.openxmlformats.org/drawingml/2006/main">
               <a:graphicData uri="http://schemas.openxmlformats.org/drawingml/2006/picture">
@@ -15125,8 +15297,8 @@
       <w:pPr>
         <w:pStyle w:val="Heading4"/>
       </w:pPr>
-      <w:bookmarkStart w:id="132" w:name="deploy-hyperty"/>
-      <w:bookmarkEnd w:id="132"/>
+      <w:bookmarkStart w:id="174" w:name="deploy-hyperty"/>
+      <w:bookmarkEnd w:id="174"/>
       <w:r>
         <w:t>Deploy Hyperty</w:t>
       </w:r>
@@ -15141,7 +15313,7 @@
           <wp:inline distT="0" distB="0" distL="0" distR="0">
             <wp:extent cx="5753100" cy="3882120"/>
             <wp:effectExtent l="0" t="0" r="0" b="0"/>
-            <wp:docPr id="252" name="Picture"/>
+            <wp:docPr id="290" name="Picture"/>
             <wp:cNvGraphicFramePr/>
             <a:graphic xmlns:a="http://schemas.openxmlformats.org/drawingml/2006/main">
               <a:graphicData uri="http://schemas.openxmlformats.org/drawingml/2006/picture">
@@ -15347,8 +15519,8 @@
       <w:pPr>
         <w:pStyle w:val="Heading4"/>
       </w:pPr>
-      <w:bookmarkStart w:id="133" w:name="message-routing-in-message-bus"/>
-      <w:bookmarkEnd w:id="133"/>
+      <w:bookmarkStart w:id="175" w:name="message-routing-in-message-bus"/>
+      <w:bookmarkEnd w:id="175"/>
       <w:r>
         <w:lastRenderedPageBreak/>
         <w:t>Message Routing in Message BUS</w:t>
@@ -15364,7 +15536,7 @@
           <wp:inline distT="0" distB="0" distL="0" distR="0">
             <wp:extent cx="5753100" cy="7184906"/>
             <wp:effectExtent l="0" t="0" r="0" b="0"/>
-            <wp:docPr id="253" name="Picture"/>
+            <wp:docPr id="291" name="Picture"/>
             <wp:cNvGraphicFramePr/>
             <a:graphic xmlns:a="http://schemas.openxmlformats.org/drawingml/2006/main">
               <a:graphicData uri="http://schemas.openxmlformats.org/drawingml/2006/picture">
@@ -15412,8 +15584,8 @@
       <w:pPr>
         <w:pStyle w:val="Heading4"/>
       </w:pPr>
-      <w:bookmarkStart w:id="134" w:name="intra-domain-local-communication"/>
-      <w:bookmarkEnd w:id="134"/>
+      <w:bookmarkStart w:id="176" w:name="intra-domain-local-communication"/>
+      <w:bookmarkEnd w:id="176"/>
       <w:r>
         <w:lastRenderedPageBreak/>
         <w:t>Intra-domain Local Communication</w:t>
@@ -15429,7 +15601,7 @@
           <wp:inline distT="0" distB="0" distL="0" distR="0">
             <wp:extent cx="5753100" cy="1559014"/>
             <wp:effectExtent l="0" t="0" r="0" b="0"/>
-            <wp:docPr id="254" name="Picture"/>
+            <wp:docPr id="292" name="Picture"/>
             <wp:cNvGraphicFramePr/>
             <a:graphic xmlns:a="http://schemas.openxmlformats.org/drawingml/2006/main">
               <a:graphicData uri="http://schemas.openxmlformats.org/drawingml/2006/picture">
@@ -15477,8 +15649,8 @@
       <w:pPr>
         <w:pStyle w:val="Heading4"/>
       </w:pPr>
-      <w:bookmarkStart w:id="135" w:name="intra-domain-remote-communication"/>
-      <w:bookmarkEnd w:id="135"/>
+      <w:bookmarkStart w:id="177" w:name="intra-domain-remote-communication"/>
+      <w:bookmarkEnd w:id="177"/>
       <w:r>
         <w:t>Intra-domain Remote Communication</w:t>
       </w:r>
@@ -15493,7 +15665,7 @@
           <wp:inline distT="0" distB="0" distL="0" distR="0">
             <wp:extent cx="5753100" cy="2141390"/>
             <wp:effectExtent l="0" t="0" r="0" b="0"/>
-            <wp:docPr id="255" name="Picture"/>
+            <wp:docPr id="293" name="Picture"/>
             <wp:cNvGraphicFramePr/>
             <a:graphic xmlns:a="http://schemas.openxmlformats.org/drawingml/2006/main">
               <a:graphicData uri="http://schemas.openxmlformats.org/drawingml/2006/picture">
@@ -15541,8 +15713,8 @@
       <w:pPr>
         <w:pStyle w:val="Heading4"/>
       </w:pPr>
-      <w:bookmarkStart w:id="136" w:name="inter-domain-local-communication"/>
-      <w:bookmarkEnd w:id="136"/>
+      <w:bookmarkStart w:id="178" w:name="inter-domain-local-communication"/>
+      <w:bookmarkEnd w:id="178"/>
       <w:r>
         <w:t>Inter-domain Local Communication</w:t>
       </w:r>
@@ -15557,7 +15729,7 @@
           <wp:inline distT="0" distB="0" distL="0" distR="0">
             <wp:extent cx="5753100" cy="2119096"/>
             <wp:effectExtent l="0" t="0" r="0" b="0"/>
-            <wp:docPr id="256" name="Picture"/>
+            <wp:docPr id="294" name="Picture"/>
             <wp:cNvGraphicFramePr/>
             <a:graphic xmlns:a="http://schemas.openxmlformats.org/drawingml/2006/main">
               <a:graphicData uri="http://schemas.openxmlformats.org/drawingml/2006/picture">
@@ -15605,8 +15777,8 @@
       <w:pPr>
         <w:pStyle w:val="Heading4"/>
       </w:pPr>
-      <w:bookmarkStart w:id="137" w:name="inter-domain-remote-communication"/>
-      <w:bookmarkEnd w:id="137"/>
+      <w:bookmarkStart w:id="179" w:name="inter-domain-remote-communication"/>
+      <w:bookmarkEnd w:id="179"/>
       <w:r>
         <w:lastRenderedPageBreak/>
         <w:t>Inter-domain Remote Communication</w:t>
@@ -15622,7 +15794,7 @@
           <wp:inline distT="0" distB="0" distL="0" distR="0">
             <wp:extent cx="5753100" cy="1739503"/>
             <wp:effectExtent l="0" t="0" r="0" b="0"/>
-            <wp:docPr id="257" name="Picture"/>
+            <wp:docPr id="295" name="Picture"/>
             <wp:cNvGraphicFramePr/>
             <a:graphic xmlns:a="http://schemas.openxmlformats.org/drawingml/2006/main">
               <a:graphicData uri="http://schemas.openxmlformats.org/drawingml/2006/picture">
@@ -15670,18 +15842,20 @@
       <w:pPr>
         <w:pStyle w:val="Heading3"/>
       </w:pPr>
-      <w:bookmarkStart w:id="138" w:name="runtime-identity-management-procedures"/>
-      <w:bookmarkEnd w:id="138"/>
+      <w:bookmarkStart w:id="180" w:name="runtime-identity-management-procedures"/>
+      <w:bookmarkStart w:id="181" w:name="_Toc429325684"/>
+      <w:bookmarkEnd w:id="180"/>
       <w:r>
         <w:t>Runtime Identity Management Procedures</w:t>
       </w:r>
+      <w:bookmarkEnd w:id="181"/>
     </w:p>
     <w:p>
       <w:pPr>
         <w:pStyle w:val="Heading4"/>
       </w:pPr>
-      <w:bookmarkStart w:id="139" w:name="user-registration"/>
-      <w:bookmarkEnd w:id="139"/>
+      <w:bookmarkStart w:id="182" w:name="user-registration"/>
+      <w:bookmarkEnd w:id="182"/>
       <w:r>
         <w:t>User Registration</w:t>
       </w:r>
@@ -15696,7 +15870,7 @@
           <wp:inline distT="0" distB="0" distL="0" distR="0">
             <wp:extent cx="5753100" cy="5265722"/>
             <wp:effectExtent l="0" t="0" r="0" b="0"/>
-            <wp:docPr id="258" name="Picture"/>
+            <wp:docPr id="296" name="Picture"/>
             <wp:cNvGraphicFramePr/>
             <a:graphic xmlns:a="http://schemas.openxmlformats.org/drawingml/2006/main">
               <a:graphicData uri="http://schemas.openxmlformats.org/drawingml/2006/picture">
@@ -15750,8 +15924,8 @@
       <w:pPr>
         <w:pStyle w:val="Heading4"/>
       </w:pPr>
-      <w:bookmarkStart w:id="140" w:name="discovery"/>
-      <w:bookmarkEnd w:id="140"/>
+      <w:bookmarkStart w:id="183" w:name="discovery"/>
+      <w:bookmarkEnd w:id="183"/>
       <w:r>
         <w:t>Discovery</w:t>
       </w:r>
@@ -15786,8 +15960,8 @@
       <w:pPr>
         <w:pStyle w:val="Heading5"/>
       </w:pPr>
-      <w:bookmarkStart w:id="141" w:name="prepare-discovery"/>
-      <w:bookmarkEnd w:id="141"/>
+      <w:bookmarkStart w:id="184" w:name="prepare-discovery"/>
+      <w:bookmarkEnd w:id="184"/>
       <w:r>
         <w:t>Prepare Discovery</w:t>
       </w:r>
@@ -15802,7 +15976,7 @@
           <wp:inline distT="0" distB="0" distL="0" distR="0">
             <wp:extent cx="5753100" cy="3252555"/>
             <wp:effectExtent l="0" t="0" r="0" b="0"/>
-            <wp:docPr id="259" name="Picture"/>
+            <wp:docPr id="297" name="Picture"/>
             <wp:cNvGraphicFramePr/>
             <a:graphic xmlns:a="http://schemas.openxmlformats.org/drawingml/2006/main">
               <a:graphicData uri="http://schemas.openxmlformats.org/drawingml/2006/picture">
@@ -15850,8 +16024,8 @@
       <w:pPr>
         <w:pStyle w:val="Heading5"/>
       </w:pPr>
-      <w:bookmarkStart w:id="142" w:name="use-discovery"/>
-      <w:bookmarkEnd w:id="142"/>
+      <w:bookmarkStart w:id="185" w:name="use-discovery"/>
+      <w:bookmarkEnd w:id="185"/>
       <w:r>
         <w:t>Use Discovery</w:t>
       </w:r>
@@ -15866,7 +16040,7 @@
           <wp:inline distT="0" distB="0" distL="0" distR="0">
             <wp:extent cx="5753100" cy="1315812"/>
             <wp:effectExtent l="0" t="0" r="0" b="0"/>
-            <wp:docPr id="260" name="Picture"/>
+            <wp:docPr id="298" name="Picture"/>
             <wp:cNvGraphicFramePr/>
             <a:graphic xmlns:a="http://schemas.openxmlformats.org/drawingml/2006/main">
               <a:graphicData uri="http://schemas.openxmlformats.org/drawingml/2006/picture">
@@ -15914,8 +16088,8 @@
       <w:pPr>
         <w:pStyle w:val="Heading4"/>
       </w:pPr>
-      <w:bookmarkStart w:id="143" w:name="domain-login"/>
-      <w:bookmarkEnd w:id="143"/>
+      <w:bookmarkStart w:id="186" w:name="domain-login"/>
+      <w:bookmarkEnd w:id="186"/>
       <w:r>
         <w:lastRenderedPageBreak/>
         <w:t>Domain Login</w:t>
@@ -15931,7 +16105,7 @@
           <wp:inline distT="0" distB="0" distL="0" distR="0">
             <wp:extent cx="5753100" cy="5953208"/>
             <wp:effectExtent l="0" t="0" r="0" b="0"/>
-            <wp:docPr id="261" name="Picture"/>
+            <wp:docPr id="299" name="Picture"/>
             <wp:cNvGraphicFramePr/>
             <a:graphic xmlns:a="http://schemas.openxmlformats.org/drawingml/2006/main">
               <a:graphicData uri="http://schemas.openxmlformats.org/drawingml/2006/picture">
@@ -15984,8 +16158,8 @@
       <w:pPr>
         <w:pStyle w:val="Heading4"/>
       </w:pPr>
-      <w:bookmarkStart w:id="144" w:name="associate-user-identity-to-hyperty-insta"/>
-      <w:bookmarkEnd w:id="144"/>
+      <w:bookmarkStart w:id="187" w:name="associate-user-identity-to-hyperty-insta"/>
+      <w:bookmarkEnd w:id="187"/>
       <w:r>
         <w:lastRenderedPageBreak/>
         <w:t>Associate User Identity to Hyperty Instance</w:t>
@@ -16001,7 +16175,7 @@
           <wp:inline distT="0" distB="0" distL="0" distR="0">
             <wp:extent cx="5753100" cy="3743135"/>
             <wp:effectExtent l="0" t="0" r="0" b="0"/>
-            <wp:docPr id="262" name="Picture"/>
+            <wp:docPr id="300" name="Picture"/>
             <wp:cNvGraphicFramePr/>
             <a:graphic xmlns:a="http://schemas.openxmlformats.org/drawingml/2006/main">
               <a:graphicData uri="http://schemas.openxmlformats.org/drawingml/2006/picture">
@@ -16281,8 +16455,8 @@
       <w:pPr>
         <w:pStyle w:val="Heading4"/>
       </w:pPr>
-      <w:bookmarkStart w:id="145" w:name="user-identity-assertion"/>
-      <w:bookmarkEnd w:id="145"/>
+      <w:bookmarkStart w:id="188" w:name="user-identity-assertion"/>
+      <w:bookmarkEnd w:id="188"/>
       <w:r>
         <w:t>User identity assertion</w:t>
       </w:r>
@@ -16297,7 +16471,7 @@
           <wp:inline distT="0" distB="0" distL="0" distR="0">
             <wp:extent cx="5753100" cy="3700743"/>
             <wp:effectExtent l="0" t="0" r="0" b="0"/>
-            <wp:docPr id="263" name="Picture"/>
+            <wp:docPr id="301" name="Picture"/>
             <wp:cNvGraphicFramePr/>
             <a:graphic xmlns:a="http://schemas.openxmlformats.org/drawingml/2006/main">
               <a:graphicData uri="http://schemas.openxmlformats.org/drawingml/2006/picture">
@@ -16386,12 +16560,14 @@
       <w:pPr>
         <w:pStyle w:val="Heading3"/>
       </w:pPr>
-      <w:bookmarkStart w:id="146" w:name="main-runtime-procedures-for-h2h-communic"/>
-      <w:bookmarkEnd w:id="146"/>
+      <w:bookmarkStart w:id="189" w:name="main-runtime-procedures-for-h2h-communic"/>
+      <w:bookmarkStart w:id="190" w:name="_Toc429325685"/>
+      <w:bookmarkEnd w:id="189"/>
       <w:r>
         <w:lastRenderedPageBreak/>
         <w:t>Main Runtime Procedures for H2H Communication</w:t>
       </w:r>
+      <w:bookmarkEnd w:id="190"/>
     </w:p>
     <w:p>
       <w:pPr>
@@ -16706,8 +16882,8 @@
       <w:pPr>
         <w:pStyle w:val="Heading4"/>
       </w:pPr>
-      <w:bookmarkStart w:id="147" w:name="h2h-intradomain-communication---create-c"/>
-      <w:bookmarkEnd w:id="147"/>
+      <w:bookmarkStart w:id="191" w:name="h2h-intradomain-communication---create-c"/>
+      <w:bookmarkEnd w:id="191"/>
       <w:r>
         <w:t>H2H Intradomain Communication - create communication</w:t>
       </w:r>
@@ -16747,8 +16923,8 @@
       <w:pPr>
         <w:pStyle w:val="Heading4"/>
       </w:pPr>
-      <w:bookmarkStart w:id="148" w:name="incoming-call-is-notified-to-bobs-applic"/>
-      <w:bookmarkEnd w:id="148"/>
+      <w:bookmarkStart w:id="192" w:name="incoming-call-is-notified-to-bobs-applic"/>
+      <w:bookmarkEnd w:id="192"/>
       <w:r>
         <w:t>Incoming call is notified to Bob's application and Alice is updated</w:t>
       </w:r>
@@ -16854,8 +17030,8 @@
       <w:pPr>
         <w:pStyle w:val="Heading4"/>
       </w:pPr>
-      <w:bookmarkStart w:id="149" w:name="bob-starts-webrtc-api-tbc"/>
-      <w:bookmarkEnd w:id="149"/>
+      <w:bookmarkStart w:id="193" w:name="bob-starts-webrtc-api-tbc"/>
+      <w:bookmarkEnd w:id="193"/>
       <w:r>
         <w:t>Bob starts WebRTC API (TBC)</w:t>
       </w:r>
@@ -16887,8 +17063,8 @@
       <w:pPr>
         <w:pStyle w:val="Heading4"/>
       </w:pPr>
-      <w:bookmarkStart w:id="150" w:name="synchronization-of-alices-data-object"/>
-      <w:bookmarkEnd w:id="150"/>
+      <w:bookmarkStart w:id="194" w:name="synchronization-of-alices-data-object"/>
+      <w:bookmarkEnd w:id="194"/>
       <w:r>
         <w:t>Synchronization of Alice's Data Object</w:t>
       </w:r>
@@ -16902,8 +17078,8 @@
       <w:pPr>
         <w:pStyle w:val="Heading4"/>
       </w:pPr>
-      <w:bookmarkStart w:id="151" w:name="h2h-interdomain-communication---create-c"/>
-      <w:bookmarkEnd w:id="151"/>
+      <w:bookmarkStart w:id="195" w:name="h2h-interdomain-communication---create-c"/>
+      <w:bookmarkEnd w:id="195"/>
       <w:r>
         <w:lastRenderedPageBreak/>
         <w:t>H2H Interdomain Communication - create communication</w:t>
@@ -17086,12 +17262,14 @@
       <w:pPr>
         <w:pStyle w:val="Heading3"/>
       </w:pPr>
-      <w:bookmarkStart w:id="152" w:name="runtime-main-procedures-for-m2m-communic"/>
-      <w:bookmarkEnd w:id="152"/>
+      <w:bookmarkStart w:id="196" w:name="runtime-main-procedures-for-m2m-communic"/>
+      <w:bookmarkStart w:id="197" w:name="_Toc429325686"/>
+      <w:bookmarkEnd w:id="196"/>
       <w:r>
         <w:lastRenderedPageBreak/>
         <w:t>Runtime Main Procedures for M2M Communication</w:t>
       </w:r>
+      <w:bookmarkEnd w:id="197"/>
     </w:p>
     <w:p>
       <w:r>
@@ -17106,7 +17284,7 @@
           <wp:inline distT="0" distB="0" distL="0" distR="0">
             <wp:extent cx="5753100" cy="3976704"/>
             <wp:effectExtent l="0" t="0" r="0" b="0"/>
-            <wp:docPr id="264" name="Picture"/>
+            <wp:docPr id="302" name="Picture"/>
             <wp:cNvGraphicFramePr/>
             <a:graphic xmlns:a="http://schemas.openxmlformats.org/drawingml/2006/main">
               <a:graphicData uri="http://schemas.openxmlformats.org/drawingml/2006/picture">
@@ -17149,8 +17327,8 @@
       <w:pPr>
         <w:pStyle w:val="Heading4"/>
       </w:pPr>
-      <w:bookmarkStart w:id="153" w:name="m2m-device-bootstrap"/>
-      <w:bookmarkEnd w:id="153"/>
+      <w:bookmarkStart w:id="198" w:name="m2m-device-bootstrap"/>
+      <w:bookmarkEnd w:id="198"/>
       <w:r>
         <w:t>M2M Device Bootstrap</w:t>
       </w:r>
@@ -17165,7 +17343,7 @@
           <wp:inline distT="0" distB="0" distL="0" distR="0">
             <wp:extent cx="5753100" cy="3838528"/>
             <wp:effectExtent l="0" t="0" r="0" b="0"/>
-            <wp:docPr id="265" name="Picture"/>
+            <wp:docPr id="303" name="Picture"/>
             <wp:cNvGraphicFramePr/>
             <a:graphic xmlns:a="http://schemas.openxmlformats.org/drawingml/2006/main">
               <a:graphicData uri="http://schemas.openxmlformats.org/drawingml/2006/picture">
@@ -17222,8 +17400,8 @@
       <w:pPr>
         <w:pStyle w:val="Heading4"/>
       </w:pPr>
-      <w:bookmarkStart w:id="154" w:name="m2m-intra-communication-context-discover"/>
-      <w:bookmarkEnd w:id="154"/>
+      <w:bookmarkStart w:id="199" w:name="m2m-intra-communication-context-discover"/>
+      <w:bookmarkEnd w:id="199"/>
       <w:r>
         <w:t xml:space="preserve">M2M Intra </w:t>
       </w:r>
@@ -17246,7 +17424,7 @@
           <wp:inline distT="0" distB="0" distL="0" distR="0">
             <wp:extent cx="5753100" cy="4372845"/>
             <wp:effectExtent l="0" t="0" r="0" b="0"/>
-            <wp:docPr id="266" name="Picture"/>
+            <wp:docPr id="304" name="Picture"/>
             <wp:cNvGraphicFramePr/>
             <a:graphic xmlns:a="http://schemas.openxmlformats.org/drawingml/2006/main">
               <a:graphicData uri="http://schemas.openxmlformats.org/drawingml/2006/picture">
@@ -17407,8 +17585,8 @@
           <w:lang w:val="fr-FR"/>
         </w:rPr>
       </w:pPr>
-      <w:bookmarkStart w:id="155" w:name="m2m-intra-communication-pub-sub-communic"/>
-      <w:bookmarkEnd w:id="155"/>
+      <w:bookmarkStart w:id="200" w:name="m2m-intra-communication-pub-sub-communic"/>
+      <w:bookmarkEnd w:id="200"/>
       <w:r>
         <w:rPr>
           <w:lang w:val="fr-FR"/>
@@ -17446,7 +17624,7 @@
           <wp:inline distT="0" distB="0" distL="0" distR="0">
             <wp:extent cx="5753100" cy="2317147"/>
             <wp:effectExtent l="0" t="0" r="0" b="0"/>
-            <wp:docPr id="267" name="Picture"/>
+            <wp:docPr id="305" name="Picture"/>
             <wp:cNvGraphicFramePr/>
             <a:graphic xmlns:a="http://schemas.openxmlformats.org/drawingml/2006/main">
               <a:graphicData uri="http://schemas.openxmlformats.org/drawingml/2006/picture">
@@ -17554,7 +17732,7 @@
           <wp:inline distT="0" distB="0" distL="0" distR="0">
             <wp:extent cx="5753100" cy="4482423"/>
             <wp:effectExtent l="0" t="0" r="0" b="0"/>
-            <wp:docPr id="268" name="Picture"/>
+            <wp:docPr id="306" name="Picture"/>
             <wp:cNvGraphicFramePr/>
             <a:graphic xmlns:a="http://schemas.openxmlformats.org/drawingml/2006/main">
               <a:graphicData uri="http://schemas.openxmlformats.org/drawingml/2006/picture">
@@ -17776,7 +17954,7 @@
           <wp:inline distT="0" distB="0" distL="0" distR="0">
             <wp:extent cx="5753100" cy="2655277"/>
             <wp:effectExtent l="0" t="0" r="0" b="0"/>
-            <wp:docPr id="269" name="Picture"/>
+            <wp:docPr id="307" name="Picture"/>
             <wp:cNvGraphicFramePr/>
             <a:graphic xmlns:a="http://schemas.openxmlformats.org/drawingml/2006/main">
               <a:graphicData uri="http://schemas.openxmlformats.org/drawingml/2006/picture">
@@ -17846,21 +18024,25 @@
       <w:pPr>
         <w:pStyle w:val="Heading2"/>
       </w:pPr>
-      <w:bookmarkStart w:id="156" w:name="runtime-implementation-considerations"/>
-      <w:bookmarkEnd w:id="156"/>
+      <w:bookmarkStart w:id="201" w:name="runtime-implementation-considerations"/>
+      <w:bookmarkStart w:id="202" w:name="_Toc429325687"/>
+      <w:bookmarkEnd w:id="201"/>
       <w:r>
         <w:t>Runtime Implementation Considerations</w:t>
       </w:r>
+      <w:bookmarkEnd w:id="202"/>
     </w:p>
     <w:p>
       <w:pPr>
         <w:pStyle w:val="Heading3"/>
       </w:pPr>
-      <w:bookmarkStart w:id="157" w:name="browser-runtime-implementation"/>
-      <w:bookmarkEnd w:id="157"/>
+      <w:bookmarkStart w:id="203" w:name="browser-runtime-implementation"/>
+      <w:bookmarkStart w:id="204" w:name="_Toc429325688"/>
+      <w:bookmarkEnd w:id="203"/>
       <w:r>
         <w:t>Browser Runtime Implementation</w:t>
       </w:r>
+      <w:bookmarkEnd w:id="204"/>
     </w:p>
     <w:p>
       <w:pPr>
@@ -17964,7 +18146,7 @@
           <wp:inline distT="0" distB="0" distL="0" distR="0">
             <wp:extent cx="5753100" cy="4590326"/>
             <wp:effectExtent l="0" t="0" r="0" b="0"/>
-            <wp:docPr id="270" name="Picture"/>
+            <wp:docPr id="308" name="Picture"/>
             <wp:cNvGraphicFramePr/>
             <a:graphic xmlns:a="http://schemas.openxmlformats.org/drawingml/2006/main">
               <a:graphicData uri="http://schemas.openxmlformats.org/drawingml/2006/picture">
@@ -18007,8 +18189,8 @@
       <w:pPr>
         <w:pStyle w:val="Heading4"/>
       </w:pPr>
-      <w:bookmarkStart w:id="158" w:name="runtime-architecture-with-iframe"/>
-      <w:bookmarkEnd w:id="158"/>
+      <w:bookmarkStart w:id="205" w:name="runtime-architecture-with-iframe"/>
+      <w:bookmarkEnd w:id="205"/>
       <w:r>
         <w:t>Runtime Architecture with IFrame</w:t>
       </w:r>
@@ -18054,12 +18236,14 @@
       <w:pPr>
         <w:pStyle w:val="Heading3"/>
       </w:pPr>
-      <w:bookmarkStart w:id="159" w:name="considerations-about-the-implementation-"/>
-      <w:bookmarkEnd w:id="159"/>
+      <w:bookmarkStart w:id="206" w:name="considerations-about-the-implementation-"/>
+      <w:bookmarkStart w:id="207" w:name="_Toc429325689"/>
+      <w:bookmarkEnd w:id="206"/>
       <w:r>
         <w:lastRenderedPageBreak/>
         <w:t>Considerations about the implementation of Runtime for standalone applications</w:t>
       </w:r>
+      <w:bookmarkEnd w:id="207"/>
     </w:p>
     <w:p>
       <w:r>
@@ -18070,8 +18254,8 @@
       <w:pPr>
         <w:pStyle w:val="Heading4"/>
       </w:pPr>
-      <w:bookmarkStart w:id="160" w:name="crosswalk"/>
-      <w:bookmarkEnd w:id="160"/>
+      <w:bookmarkStart w:id="208" w:name="crosswalk"/>
+      <w:bookmarkEnd w:id="208"/>
       <w:r>
         <w:t>Crosswalk</w:t>
       </w:r>
@@ -18164,8 +18348,8 @@
       <w:pPr>
         <w:pStyle w:val="Heading4"/>
       </w:pPr>
-      <w:bookmarkStart w:id="161" w:name="crosswalk-architecture"/>
-      <w:bookmarkEnd w:id="161"/>
+      <w:bookmarkStart w:id="209" w:name="crosswalk-architecture"/>
+      <w:bookmarkEnd w:id="209"/>
       <w:r>
         <w:t>Crosswalk Architecture</w:t>
       </w:r>
@@ -18180,7 +18364,7 @@
           <wp:inline distT="0" distB="0" distL="0" distR="0">
             <wp:extent cx="5753100" cy="3312391"/>
             <wp:effectExtent l="0" t="0" r="0" b="0"/>
-            <wp:docPr id="271" name="Picture"/>
+            <wp:docPr id="309" name="Picture"/>
             <wp:cNvGraphicFramePr/>
             <a:graphic xmlns:a="http://schemas.openxmlformats.org/drawingml/2006/main">
               <a:graphicData uri="http://schemas.openxmlformats.org/drawingml/2006/picture">
@@ -18243,8 +18427,8 @@
       <w:pPr>
         <w:pStyle w:val="Heading4"/>
       </w:pPr>
-      <w:bookmarkStart w:id="162" w:name="cordova-ionic-phonegap"/>
-      <w:bookmarkEnd w:id="162"/>
+      <w:bookmarkStart w:id="210" w:name="cordova-ionic-phonegap"/>
+      <w:bookmarkEnd w:id="210"/>
       <w:proofErr w:type="gramStart"/>
       <w:r>
         <w:t>cordova</w:t>
@@ -18267,8 +18451,8 @@
       <w:pPr>
         <w:pStyle w:val="Heading4"/>
       </w:pPr>
-      <w:bookmarkStart w:id="163" w:name="cordova-functionnal-schema"/>
-      <w:bookmarkEnd w:id="163"/>
+      <w:bookmarkStart w:id="211" w:name="cordova-functionnal-schema"/>
+      <w:bookmarkEnd w:id="211"/>
       <w:r>
         <w:t>Cordova functionnal schema</w:t>
       </w:r>
@@ -18283,7 +18467,7 @@
           <wp:inline distT="0" distB="0" distL="0" distR="0">
             <wp:extent cx="3429000" cy="4178300"/>
             <wp:effectExtent l="0" t="0" r="0" b="0"/>
-            <wp:docPr id="272" name="Picture"/>
+            <wp:docPr id="310" name="Picture"/>
             <wp:cNvGraphicFramePr/>
             <a:graphic xmlns:a="http://schemas.openxmlformats.org/drawingml/2006/main">
               <a:graphicData uri="http://schemas.openxmlformats.org/drawingml/2006/picture">
@@ -18343,8 +18527,8 @@
       <w:pPr>
         <w:pStyle w:val="Heading4"/>
       </w:pPr>
-      <w:bookmarkStart w:id="164" w:name="cordova-plugins"/>
-      <w:bookmarkEnd w:id="164"/>
+      <w:bookmarkStart w:id="212" w:name="cordova-plugins"/>
+      <w:bookmarkEnd w:id="212"/>
       <w:r>
         <w:t>Cordova plugins</w:t>
       </w:r>
@@ -18366,8 +18550,8 @@
       <w:pPr>
         <w:pStyle w:val="Heading4"/>
       </w:pPr>
-      <w:bookmarkStart w:id="165" w:name="some-plugin-examples"/>
-      <w:bookmarkEnd w:id="165"/>
+      <w:bookmarkStart w:id="213" w:name="some-plugin-examples"/>
+      <w:bookmarkEnd w:id="213"/>
       <w:r>
         <w:lastRenderedPageBreak/>
         <w:t>Some plugin examples</w:t>
@@ -18377,8 +18561,8 @@
       <w:pPr>
         <w:pStyle w:val="Heading5"/>
       </w:pPr>
-      <w:bookmarkStart w:id="166" w:name="iosrtc"/>
-      <w:bookmarkEnd w:id="166"/>
+      <w:bookmarkStart w:id="214" w:name="iosrtc"/>
+      <w:bookmarkEnd w:id="214"/>
       <w:proofErr w:type="gramStart"/>
       <w:r>
         <w:t>iosrtc</w:t>
@@ -18399,8 +18583,8 @@
       <w:pPr>
         <w:pStyle w:val="Heading5"/>
       </w:pPr>
-      <w:bookmarkStart w:id="167" w:name="crosswalk-based-cordova-android"/>
-      <w:bookmarkEnd w:id="167"/>
+      <w:bookmarkStart w:id="215" w:name="crosswalk-based-cordova-android"/>
+      <w:bookmarkEnd w:id="215"/>
       <w:r>
         <w:t>Crosswalk-based Cordova Android</w:t>
       </w:r>
@@ -18427,8 +18611,8 @@
       <w:pPr>
         <w:pStyle w:val="Heading4"/>
       </w:pPr>
-      <w:bookmarkStart w:id="168" w:name="cordova-vs-phonegap"/>
-      <w:bookmarkEnd w:id="168"/>
+      <w:bookmarkStart w:id="216" w:name="cordova-vs-phonegap"/>
+      <w:bookmarkEnd w:id="216"/>
       <w:r>
         <w:t>Cordova vs PhoneGap</w:t>
       </w:r>
@@ -18442,8 +18626,8 @@
       <w:pPr>
         <w:pStyle w:val="Heading4"/>
       </w:pPr>
-      <w:bookmarkStart w:id="169" w:name="cordova-vs-ionic"/>
-      <w:bookmarkEnd w:id="169"/>
+      <w:bookmarkStart w:id="217" w:name="cordova-vs-ionic"/>
+      <w:bookmarkEnd w:id="217"/>
       <w:r>
         <w:t>Cordova vs Ionic</w:t>
       </w:r>
@@ -18457,8 +18641,8 @@
       <w:pPr>
         <w:pStyle w:val="Heading4"/>
       </w:pPr>
-      <w:bookmarkStart w:id="170" w:name="webview"/>
-      <w:bookmarkEnd w:id="170"/>
+      <w:bookmarkStart w:id="218" w:name="webview"/>
+      <w:bookmarkEnd w:id="218"/>
       <w:r>
         <w:t>Webview</w:t>
       </w:r>
@@ -18490,8 +18674,8 @@
       <w:pPr>
         <w:pStyle w:val="Heading5"/>
       </w:pPr>
-      <w:bookmarkStart w:id="171" w:name="webview-webrtc-support"/>
-      <w:bookmarkEnd w:id="171"/>
+      <w:bookmarkStart w:id="219" w:name="webview-webrtc-support"/>
+      <w:bookmarkEnd w:id="219"/>
       <w:r>
         <w:t>Webview WebRTC support</w:t>
       </w:r>
@@ -18510,8 +18694,8 @@
       <w:pPr>
         <w:pStyle w:val="Heading5"/>
       </w:pPr>
-      <w:bookmarkStart w:id="172" w:name="crosswalk-vs-webview"/>
-      <w:bookmarkEnd w:id="172"/>
+      <w:bookmarkStart w:id="220" w:name="crosswalk-vs-webview"/>
+      <w:bookmarkEnd w:id="220"/>
       <w:r>
         <w:t>Crosswalk vs Webview</w:t>
       </w:r>
@@ -18530,12 +18714,14 @@
       <w:pPr>
         <w:pStyle w:val="Heading3"/>
       </w:pPr>
-      <w:bookmarkStart w:id="173" w:name="runtime-implementation-in-constrained-de"/>
-      <w:bookmarkEnd w:id="173"/>
+      <w:bookmarkStart w:id="221" w:name="runtime-implementation-in-constrained-de"/>
+      <w:bookmarkStart w:id="222" w:name="_Toc429325690"/>
+      <w:bookmarkEnd w:id="221"/>
       <w:r>
         <w:lastRenderedPageBreak/>
         <w:t>Runtime implementation in Constrained Devices</w:t>
       </w:r>
+      <w:bookmarkEnd w:id="222"/>
     </w:p>
     <w:p>
       <w:r>
@@ -18589,8 +18775,8 @@
       <w:pPr>
         <w:pStyle w:val="Heading4"/>
       </w:pPr>
-      <w:bookmarkStart w:id="174" w:name="also-potentially-relevant"/>
-      <w:bookmarkEnd w:id="174"/>
+      <w:bookmarkStart w:id="223" w:name="also-potentially-relevant"/>
+      <w:bookmarkEnd w:id="223"/>
       <w:r>
         <w:t>Also potentially relevant:</w:t>
       </w:r>
@@ -18614,22 +18800,26 @@
       <w:pPr>
         <w:pStyle w:val="Heading1"/>
       </w:pPr>
-      <w:bookmarkStart w:id="175" w:name="message-node-specification"/>
-      <w:bookmarkEnd w:id="175"/>
+      <w:bookmarkStart w:id="224" w:name="message-node-specification"/>
+      <w:bookmarkStart w:id="225" w:name="_Toc429325691"/>
+      <w:bookmarkEnd w:id="224"/>
       <w:r>
         <w:lastRenderedPageBreak/>
         <w:t>Message Node Specification</w:t>
       </w:r>
+      <w:bookmarkEnd w:id="225"/>
     </w:p>
     <w:p>
       <w:pPr>
         <w:pStyle w:val="Heading2"/>
       </w:pPr>
-      <w:bookmarkStart w:id="176" w:name="messaging-node-architecture"/>
-      <w:bookmarkEnd w:id="176"/>
+      <w:bookmarkStart w:id="226" w:name="messaging-node-architecture"/>
+      <w:bookmarkStart w:id="227" w:name="_Toc429325692"/>
+      <w:bookmarkEnd w:id="226"/>
       <w:r>
         <w:t>Messaging Node Architecture</w:t>
       </w:r>
+      <w:bookmarkEnd w:id="227"/>
     </w:p>
     <w:p>
       <w:r>
@@ -18646,7 +18836,7 @@
           <wp:inline distT="0" distB="0" distL="0" distR="0">
             <wp:extent cx="5753100" cy="5402573"/>
             <wp:effectExtent l="0" t="0" r="0" b="0"/>
-            <wp:docPr id="273" name="Picture"/>
+            <wp:docPr id="311" name="Picture"/>
             <wp:cNvGraphicFramePr/>
             <a:graphic xmlns:a="http://schemas.openxmlformats.org/drawingml/2006/main">
               <a:graphicData uri="http://schemas.openxmlformats.org/drawingml/2006/picture">
@@ -18706,18 +18896,20 @@
       <w:pPr>
         <w:pStyle w:val="Heading3"/>
       </w:pPr>
-      <w:bookmarkStart w:id="177" w:name="core-functionalities"/>
-      <w:bookmarkEnd w:id="177"/>
+      <w:bookmarkStart w:id="228" w:name="core-functionalities"/>
+      <w:bookmarkStart w:id="229" w:name="_Toc429325693"/>
+      <w:bookmarkEnd w:id="228"/>
       <w:r>
         <w:t>Core Functionalities</w:t>
       </w:r>
+      <w:bookmarkEnd w:id="229"/>
     </w:p>
     <w:p>
       <w:pPr>
         <w:pStyle w:val="Heading4"/>
       </w:pPr>
-      <w:bookmarkStart w:id="178" w:name="message-bus-2"/>
-      <w:bookmarkEnd w:id="178"/>
+      <w:bookmarkStart w:id="230" w:name="message-bus-2"/>
+      <w:bookmarkEnd w:id="230"/>
       <w:r>
         <w:t>Message BUS</w:t>
       </w:r>
@@ -18736,8 +18928,8 @@
       <w:pPr>
         <w:pStyle w:val="Heading4"/>
       </w:pPr>
-      <w:bookmarkStart w:id="179" w:name="access-control"/>
-      <w:bookmarkEnd w:id="179"/>
+      <w:bookmarkStart w:id="231" w:name="access-control"/>
+      <w:bookmarkEnd w:id="231"/>
       <w:r>
         <w:lastRenderedPageBreak/>
         <w:t>Access Control</w:t>
@@ -18752,8 +18944,8 @@
       <w:pPr>
         <w:pStyle w:val="Heading4"/>
       </w:pPr>
-      <w:bookmarkStart w:id="180" w:name="session-management"/>
-      <w:bookmarkEnd w:id="180"/>
+      <w:bookmarkStart w:id="232" w:name="session-management"/>
+      <w:bookmarkEnd w:id="232"/>
       <w:r>
         <w:t>Session Management</w:t>
       </w:r>
@@ -18767,8 +18959,8 @@
       <w:pPr>
         <w:pStyle w:val="Heading4"/>
       </w:pPr>
-      <w:bookmarkStart w:id="181" w:name="address-allocation-management"/>
-      <w:bookmarkEnd w:id="181"/>
+      <w:bookmarkStart w:id="233" w:name="address-allocation-management"/>
+      <w:bookmarkEnd w:id="233"/>
       <w:r>
         <w:t>Address Allocation Management</w:t>
       </w:r>
@@ -18789,11 +18981,13 @@
       <w:pPr>
         <w:pStyle w:val="Heading3"/>
       </w:pPr>
-      <w:bookmarkStart w:id="182" w:name="protocol-stub-1"/>
-      <w:bookmarkEnd w:id="182"/>
+      <w:bookmarkStart w:id="234" w:name="protocol-stub-1"/>
+      <w:bookmarkStart w:id="235" w:name="_Toc429325694"/>
+      <w:bookmarkEnd w:id="234"/>
       <w:r>
         <w:t>Protocol Stub</w:t>
       </w:r>
+      <w:bookmarkEnd w:id="235"/>
     </w:p>
     <w:p>
       <w:r>
@@ -18809,11 +19003,13 @@
       <w:pPr>
         <w:pStyle w:val="Heading3"/>
       </w:pPr>
-      <w:bookmarkStart w:id="183" w:name="connectors"/>
-      <w:bookmarkEnd w:id="183"/>
+      <w:bookmarkStart w:id="236" w:name="connectors"/>
+      <w:bookmarkStart w:id="237" w:name="_Toc429325695"/>
+      <w:bookmarkEnd w:id="236"/>
       <w:r>
         <w:t>Connectors</w:t>
       </w:r>
+      <w:bookmarkEnd w:id="237"/>
     </w:p>
     <w:p>
       <w:r>
@@ -18868,11 +19064,13 @@
       <w:pPr>
         <w:pStyle w:val="Heading2"/>
       </w:pPr>
-      <w:bookmarkStart w:id="184" w:name="vertx-specification"/>
-      <w:bookmarkEnd w:id="184"/>
+      <w:bookmarkStart w:id="238" w:name="vertx-specification"/>
+      <w:bookmarkStart w:id="239" w:name="_Toc429325696"/>
+      <w:bookmarkEnd w:id="238"/>
       <w:r>
         <w:t>Vertx Specification</w:t>
       </w:r>
+      <w:bookmarkEnd w:id="239"/>
     </w:p>
     <w:p>
       <w:r>
@@ -18900,11 +19098,13 @@
       <w:pPr>
         <w:pStyle w:val="Heading3"/>
       </w:pPr>
-      <w:bookmarkStart w:id="185" w:name="core-functionalities-1"/>
-      <w:bookmarkEnd w:id="185"/>
+      <w:bookmarkStart w:id="240" w:name="core-functionalities-1"/>
+      <w:bookmarkStart w:id="241" w:name="_Toc429325697"/>
+      <w:bookmarkEnd w:id="240"/>
       <w:r>
         <w:t>Core Functionalities</w:t>
       </w:r>
+      <w:bookmarkEnd w:id="241"/>
     </w:p>
     <w:p>
       <w:pPr>
@@ -18960,8 +19160,8 @@
       <w:pPr>
         <w:pStyle w:val="Heading4"/>
       </w:pPr>
-      <w:bookmarkStart w:id="186" w:name="pipeline"/>
-      <w:bookmarkEnd w:id="186"/>
+      <w:bookmarkStart w:id="242" w:name="pipeline"/>
+      <w:bookmarkEnd w:id="242"/>
       <w:r>
         <w:t>Pipeline</w:t>
       </w:r>
@@ -18983,8 +19183,8 @@
       <w:pPr>
         <w:pStyle w:val="Heading4"/>
       </w:pPr>
-      <w:bookmarkStart w:id="187" w:name="session-management-1"/>
-      <w:bookmarkEnd w:id="187"/>
+      <w:bookmarkStart w:id="243" w:name="session-management-1"/>
+      <w:bookmarkEnd w:id="243"/>
       <w:r>
         <w:t>Session Management</w:t>
       </w:r>
@@ -18998,8 +19198,8 @@
       <w:pPr>
         <w:pStyle w:val="Heading4"/>
       </w:pPr>
-      <w:bookmarkStart w:id="188" w:name="address-allocation-management-1"/>
-      <w:bookmarkEnd w:id="188"/>
+      <w:bookmarkStart w:id="244" w:name="address-allocation-management-1"/>
+      <w:bookmarkEnd w:id="244"/>
       <w:r>
         <w:t>Address Allocation Management</w:t>
       </w:r>
@@ -19021,8 +19221,8 @@
       <w:pPr>
         <w:pStyle w:val="Heading4"/>
       </w:pPr>
-      <w:bookmarkStart w:id="189" w:name="access-control-1"/>
-      <w:bookmarkEnd w:id="189"/>
+      <w:bookmarkStart w:id="245" w:name="access-control-1"/>
+      <w:bookmarkEnd w:id="245"/>
       <w:r>
         <w:t>Access Control</w:t>
       </w:r>
@@ -19036,8 +19236,8 @@
       <w:pPr>
         <w:pStyle w:val="Heading4"/>
       </w:pPr>
-      <w:bookmarkStart w:id="190" w:name="message-bus-3"/>
-      <w:bookmarkEnd w:id="190"/>
+      <w:bookmarkStart w:id="246" w:name="message-bus-3"/>
+      <w:bookmarkEnd w:id="246"/>
       <w:r>
         <w:t>Message BUS</w:t>
       </w:r>
@@ -19067,28 +19267,32 @@
       <w:pPr>
         <w:pStyle w:val="Heading3"/>
       </w:pPr>
-      <w:bookmarkStart w:id="191" w:name="protocol-stub-sandbox"/>
-      <w:bookmarkEnd w:id="191"/>
+      <w:bookmarkStart w:id="247" w:name="protocol-stub-sandbox"/>
+      <w:bookmarkStart w:id="248" w:name="_Toc429325698"/>
+      <w:bookmarkEnd w:id="247"/>
       <w:r>
         <w:t>Protocol Stub Sandbox</w:t>
       </w:r>
+      <w:bookmarkEnd w:id="248"/>
     </w:p>
     <w:p>
       <w:pPr>
         <w:pStyle w:val="Heading3"/>
       </w:pPr>
-      <w:bookmarkStart w:id="192" w:name="connectors-1"/>
-      <w:bookmarkEnd w:id="192"/>
+      <w:bookmarkStart w:id="249" w:name="connectors-1"/>
+      <w:bookmarkStart w:id="250" w:name="_Toc429325699"/>
+      <w:bookmarkEnd w:id="249"/>
       <w:r>
         <w:t>Connectors</w:t>
       </w:r>
+      <w:bookmarkEnd w:id="250"/>
     </w:p>
     <w:p>
       <w:pPr>
         <w:pStyle w:val="Heading4"/>
       </w:pPr>
-      <w:bookmarkStart w:id="193" w:name="end-user-device-connector"/>
-      <w:bookmarkEnd w:id="193"/>
+      <w:bookmarkStart w:id="251" w:name="end-user-device-connector"/>
+      <w:bookmarkEnd w:id="251"/>
       <w:r>
         <w:t>End User Device Connector</w:t>
       </w:r>
@@ -19110,8 +19314,8 @@
       <w:pPr>
         <w:pStyle w:val="Heading4"/>
       </w:pPr>
-      <w:bookmarkStart w:id="194" w:name="network-server-connector"/>
-      <w:bookmarkEnd w:id="194"/>
+      <w:bookmarkStart w:id="252" w:name="network-server-connector"/>
+      <w:bookmarkEnd w:id="252"/>
       <w:r>
         <w:lastRenderedPageBreak/>
         <w:t>Network Server Connector</w:t>
@@ -19134,8 +19338,8 @@
       <w:pPr>
         <w:pStyle w:val="Heading4"/>
       </w:pPr>
-      <w:bookmarkStart w:id="195" w:name="registry-connector"/>
-      <w:bookmarkEnd w:id="195"/>
+      <w:bookmarkStart w:id="253" w:name="registry-connector"/>
+      <w:bookmarkEnd w:id="253"/>
       <w:r>
         <w:t>Registry Connector</w:t>
       </w:r>
@@ -19165,8 +19369,8 @@
       <w:pPr>
         <w:pStyle w:val="Heading4"/>
       </w:pPr>
-      <w:bookmarkStart w:id="196" w:name="idm-connector"/>
-      <w:bookmarkEnd w:id="196"/>
+      <w:bookmarkStart w:id="254" w:name="idm-connector"/>
+      <w:bookmarkEnd w:id="254"/>
       <w:r>
         <w:t>IdM Connector</w:t>
       </w:r>
@@ -19198,11 +19402,13 @@
       <w:pPr>
         <w:pStyle w:val="Heading2"/>
       </w:pPr>
-      <w:bookmarkStart w:id="197" w:name="node.js-specification"/>
-      <w:bookmarkEnd w:id="197"/>
+      <w:bookmarkStart w:id="255" w:name="node.js-specification"/>
+      <w:bookmarkStart w:id="256" w:name="_Toc429325700"/>
+      <w:bookmarkEnd w:id="255"/>
       <w:r>
         <w:t>Node.js Specification</w:t>
       </w:r>
+      <w:bookmarkEnd w:id="256"/>
     </w:p>
     <w:p>
       <w:r>
@@ -19244,11 +19450,13 @@
       <w:pPr>
         <w:pStyle w:val="Heading3"/>
       </w:pPr>
-      <w:bookmarkStart w:id="198" w:name="core-functionalities-2"/>
-      <w:bookmarkEnd w:id="198"/>
+      <w:bookmarkStart w:id="257" w:name="core-functionalities-2"/>
+      <w:bookmarkStart w:id="258" w:name="_Toc429325701"/>
+      <w:bookmarkEnd w:id="257"/>
       <w:r>
         <w:t>Core Functionalities</w:t>
       </w:r>
+      <w:bookmarkEnd w:id="258"/>
     </w:p>
     <w:p>
       <w:pPr>
@@ -19284,8 +19492,8 @@
       <w:pPr>
         <w:pStyle w:val="Heading4"/>
       </w:pPr>
-      <w:bookmarkStart w:id="199" w:name="low-level-connection-management"/>
-      <w:bookmarkEnd w:id="199"/>
+      <w:bookmarkStart w:id="259" w:name="low-level-connection-management"/>
+      <w:bookmarkEnd w:id="259"/>
       <w:r>
         <w:lastRenderedPageBreak/>
         <w:t>Low level connection management</w:t>
@@ -19300,8 +19508,8 @@
       <w:pPr>
         <w:pStyle w:val="Heading4"/>
       </w:pPr>
-      <w:bookmarkStart w:id="200" w:name="session-management-2"/>
-      <w:bookmarkEnd w:id="200"/>
+      <w:bookmarkStart w:id="260" w:name="session-management-2"/>
+      <w:bookmarkEnd w:id="260"/>
       <w:r>
         <w:t>Session Management</w:t>
       </w:r>
@@ -19315,8 +19523,8 @@
       <w:pPr>
         <w:pStyle w:val="Heading4"/>
       </w:pPr>
-      <w:bookmarkStart w:id="201" w:name="address-allocation-management-2"/>
-      <w:bookmarkEnd w:id="201"/>
+      <w:bookmarkStart w:id="261" w:name="address-allocation-management-2"/>
+      <w:bookmarkEnd w:id="261"/>
       <w:r>
         <w:t>Address Allocation Management</w:t>
       </w:r>
@@ -19338,8 +19546,8 @@
       <w:pPr>
         <w:pStyle w:val="Heading4"/>
       </w:pPr>
-      <w:bookmarkStart w:id="202" w:name="access-control-2"/>
-      <w:bookmarkEnd w:id="202"/>
+      <w:bookmarkStart w:id="262" w:name="access-control-2"/>
+      <w:bookmarkEnd w:id="262"/>
       <w:r>
         <w:t>Access Control</w:t>
       </w:r>
@@ -19353,8 +19561,8 @@
       <w:pPr>
         <w:pStyle w:val="Heading4"/>
       </w:pPr>
-      <w:bookmarkStart w:id="203" w:name="message-bus-4"/>
-      <w:bookmarkEnd w:id="203"/>
+      <w:bookmarkStart w:id="263" w:name="message-bus-4"/>
+      <w:bookmarkEnd w:id="263"/>
       <w:r>
         <w:t>Message BUS</w:t>
       </w:r>
@@ -19384,11 +19592,13 @@
       <w:pPr>
         <w:pStyle w:val="Heading3"/>
       </w:pPr>
-      <w:bookmarkStart w:id="204" w:name="protocol-stub-sandbox-1"/>
-      <w:bookmarkEnd w:id="204"/>
+      <w:bookmarkStart w:id="264" w:name="protocol-stub-sandbox-1"/>
+      <w:bookmarkStart w:id="265" w:name="_Toc429325702"/>
+      <w:bookmarkEnd w:id="264"/>
       <w:r>
         <w:t>Protocol Stub Sandbox</w:t>
       </w:r>
+      <w:bookmarkEnd w:id="265"/>
     </w:p>
     <w:p>
       <w:r>
@@ -19407,11 +19617,13 @@
       <w:pPr>
         <w:pStyle w:val="Heading3"/>
       </w:pPr>
-      <w:bookmarkStart w:id="205" w:name="connectors-2"/>
-      <w:bookmarkEnd w:id="205"/>
+      <w:bookmarkStart w:id="266" w:name="connectors-2"/>
+      <w:bookmarkStart w:id="267" w:name="_Toc429325703"/>
+      <w:bookmarkEnd w:id="266"/>
       <w:r>
         <w:t>Connectors</w:t>
       </w:r>
+      <w:bookmarkEnd w:id="267"/>
     </w:p>
     <w:p>
       <w:r>
@@ -19422,8 +19634,8 @@
       <w:pPr>
         <w:pStyle w:val="Heading4"/>
       </w:pPr>
-      <w:bookmarkStart w:id="206" w:name="end-user-device-connector-1"/>
-      <w:bookmarkEnd w:id="206"/>
+      <w:bookmarkStart w:id="268" w:name="end-user-device-connector-1"/>
+      <w:bookmarkEnd w:id="268"/>
       <w:r>
         <w:t>End User Device Connector</w:t>
       </w:r>
@@ -19437,8 +19649,8 @@
       <w:pPr>
         <w:pStyle w:val="Heading5"/>
       </w:pPr>
-      <w:bookmarkStart w:id="207" w:name="lwm2m-library"/>
-      <w:bookmarkEnd w:id="207"/>
+      <w:bookmarkStart w:id="269" w:name="lwm2m-library"/>
+      <w:bookmarkEnd w:id="269"/>
       <w:r>
         <w:lastRenderedPageBreak/>
         <w:t>LWM2M library</w:t>
@@ -19461,8 +19673,8 @@
       <w:pPr>
         <w:pStyle w:val="Heading4"/>
       </w:pPr>
-      <w:bookmarkStart w:id="208" w:name="network-server-connector-1"/>
-      <w:bookmarkEnd w:id="208"/>
+      <w:bookmarkStart w:id="270" w:name="network-server-connector-1"/>
+      <w:bookmarkEnd w:id="270"/>
       <w:r>
         <w:t>Network Server Connector</w:t>
       </w:r>
@@ -19484,8 +19696,8 @@
       <w:pPr>
         <w:pStyle w:val="Heading4"/>
       </w:pPr>
-      <w:bookmarkStart w:id="209" w:name="registry-connector-1"/>
-      <w:bookmarkEnd w:id="209"/>
+      <w:bookmarkStart w:id="271" w:name="registry-connector-1"/>
+      <w:bookmarkEnd w:id="271"/>
       <w:r>
         <w:t>Registry Connector</w:t>
       </w:r>
@@ -19507,8 +19719,8 @@
       <w:pPr>
         <w:pStyle w:val="Heading4"/>
       </w:pPr>
-      <w:bookmarkStart w:id="210" w:name="idm-connector-1"/>
-      <w:bookmarkEnd w:id="210"/>
+      <w:bookmarkStart w:id="272" w:name="idm-connector-1"/>
+      <w:bookmarkEnd w:id="272"/>
       <w:r>
         <w:t>IdM Connector</w:t>
       </w:r>
@@ -19535,11 +19747,13 @@
       <w:pPr>
         <w:pStyle w:val="Heading3"/>
       </w:pPr>
-      <w:bookmarkStart w:id="211" w:name="node-sandbox-framework"/>
-      <w:bookmarkEnd w:id="211"/>
+      <w:bookmarkStart w:id="273" w:name="node-sandbox-framework"/>
+      <w:bookmarkStart w:id="274" w:name="_Toc429325704"/>
+      <w:bookmarkEnd w:id="273"/>
       <w:r>
         <w:t>Node Sandbox framework</w:t>
       </w:r>
+      <w:bookmarkEnd w:id="274"/>
     </w:p>
     <w:p>
       <w:hyperlink r:id="rId68">
@@ -19563,11 +19777,13 @@
       <w:pPr>
         <w:pStyle w:val="Heading3"/>
       </w:pPr>
-      <w:bookmarkStart w:id="212" w:name="usage-of-redis-with-nodejs"/>
-      <w:bookmarkEnd w:id="212"/>
+      <w:bookmarkStart w:id="275" w:name="usage-of-redis-with-nodejs"/>
+      <w:bookmarkStart w:id="276" w:name="_Toc429325705"/>
+      <w:bookmarkEnd w:id="275"/>
       <w:r>
         <w:t>Usage of Redis with NodeJs</w:t>
       </w:r>
+      <w:bookmarkEnd w:id="276"/>
     </w:p>
     <w:p>
       <w:r>
@@ -19632,11 +19848,13 @@
       <w:pPr>
         <w:pStyle w:val="Heading2"/>
       </w:pPr>
-      <w:bookmarkStart w:id="213" w:name="matrix.org-based-messaging-node-specific"/>
-      <w:bookmarkEnd w:id="213"/>
+      <w:bookmarkStart w:id="277" w:name="matrix.org-based-messaging-node-specific"/>
+      <w:bookmarkStart w:id="278" w:name="_Toc429325706"/>
+      <w:bookmarkEnd w:id="277"/>
       <w:r>
         <w:t>Matrix.org based Messaging Node Specification</w:t>
       </w:r>
+      <w:bookmarkEnd w:id="278"/>
     </w:p>
     <w:p>
       <w:r>
@@ -19678,11 +19896,13 @@
       <w:pPr>
         <w:pStyle w:val="Heading3"/>
       </w:pPr>
-      <w:bookmarkStart w:id="214" w:name="core-functionalities-3"/>
-      <w:bookmarkEnd w:id="214"/>
+      <w:bookmarkStart w:id="279" w:name="core-functionalities-3"/>
+      <w:bookmarkStart w:id="280" w:name="_Toc429325707"/>
+      <w:bookmarkEnd w:id="279"/>
       <w:r>
         <w:t>Core Functionalities</w:t>
       </w:r>
+      <w:bookmarkEnd w:id="280"/>
     </w:p>
     <w:p>
       <w:r>
@@ -19693,8 +19913,8 @@
       <w:pPr>
         <w:pStyle w:val="Heading4"/>
       </w:pPr>
-      <w:bookmarkStart w:id="215" w:name="message-bus-5"/>
-      <w:bookmarkEnd w:id="215"/>
+      <w:bookmarkStart w:id="281" w:name="message-bus-5"/>
+      <w:bookmarkEnd w:id="281"/>
       <w:r>
         <w:t>Message BUS</w:t>
       </w:r>
@@ -19734,8 +19954,8 @@
       <w:pPr>
         <w:pStyle w:val="Heading4"/>
       </w:pPr>
-      <w:bookmarkStart w:id="216" w:name="access-control-3"/>
-      <w:bookmarkEnd w:id="216"/>
+      <w:bookmarkStart w:id="282" w:name="access-control-3"/>
+      <w:bookmarkEnd w:id="282"/>
       <w:r>
         <w:t>Access Control</w:t>
       </w:r>
@@ -19774,8 +19994,8 @@
       <w:pPr>
         <w:pStyle w:val="Heading4"/>
       </w:pPr>
-      <w:bookmarkStart w:id="217" w:name="session-management-3"/>
-      <w:bookmarkEnd w:id="217"/>
+      <w:bookmarkStart w:id="283" w:name="session-management-3"/>
+      <w:bookmarkEnd w:id="283"/>
       <w:r>
         <w:lastRenderedPageBreak/>
         <w:t>Session Management</w:t>
@@ -19798,8 +20018,8 @@
       <w:pPr>
         <w:pStyle w:val="Heading5"/>
       </w:pPr>
-      <w:bookmarkStart w:id="218" w:name="user-session-control"/>
-      <w:bookmarkEnd w:id="218"/>
+      <w:bookmarkStart w:id="284" w:name="user-session-control"/>
+      <w:bookmarkEnd w:id="284"/>
       <w:r>
         <w:t>User session control</w:t>
       </w:r>
@@ -19826,8 +20046,8 @@
       <w:pPr>
         <w:pStyle w:val="Heading5"/>
       </w:pPr>
-      <w:bookmarkStart w:id="219" w:name="communication-session-control"/>
-      <w:bookmarkEnd w:id="219"/>
+      <w:bookmarkStart w:id="285" w:name="communication-session-control"/>
+      <w:bookmarkEnd w:id="285"/>
       <w:r>
         <w:t>Communication session control</w:t>
       </w:r>
@@ -19849,8 +20069,8 @@
       <w:pPr>
         <w:pStyle w:val="Heading5"/>
       </w:pPr>
-      <w:bookmarkStart w:id="220" w:name="stub-and-connector-management"/>
-      <w:bookmarkEnd w:id="220"/>
+      <w:bookmarkStart w:id="286" w:name="stub-and-connector-management"/>
+      <w:bookmarkEnd w:id="286"/>
       <w:r>
         <w:t>Stub and connector management</w:t>
       </w:r>
@@ -19892,8 +20112,8 @@
       <w:pPr>
         <w:pStyle w:val="Heading4"/>
       </w:pPr>
-      <w:bookmarkStart w:id="221" w:name="address-allocation-management-3"/>
-      <w:bookmarkEnd w:id="221"/>
+      <w:bookmarkStart w:id="287" w:name="address-allocation-management-3"/>
+      <w:bookmarkEnd w:id="287"/>
       <w:r>
         <w:t>Address Allocation Management</w:t>
       </w:r>
@@ -19944,11 +20164,13 @@
       <w:pPr>
         <w:pStyle w:val="Heading3"/>
       </w:pPr>
-      <w:bookmarkStart w:id="222" w:name="protocol-stub-2"/>
-      <w:bookmarkEnd w:id="222"/>
+      <w:bookmarkStart w:id="288" w:name="protocol-stub-2"/>
+      <w:bookmarkStart w:id="289" w:name="_Toc429325708"/>
+      <w:bookmarkEnd w:id="288"/>
       <w:r>
         <w:t>Protocol Stub</w:t>
       </w:r>
+      <w:bookmarkEnd w:id="289"/>
     </w:p>
     <w:p>
       <w:r>
@@ -19959,11 +20181,13 @@
       <w:pPr>
         <w:pStyle w:val="Heading3"/>
       </w:pPr>
-      <w:bookmarkStart w:id="223" w:name="connectors-3"/>
-      <w:bookmarkEnd w:id="223"/>
+      <w:bookmarkStart w:id="290" w:name="connectors-3"/>
+      <w:bookmarkStart w:id="291" w:name="_Toc429325709"/>
+      <w:bookmarkEnd w:id="290"/>
       <w:r>
         <w:t>Connectors</w:t>
       </w:r>
+      <w:bookmarkEnd w:id="291"/>
     </w:p>
     <w:p>
       <w:pPr>
@@ -20018,23 +20242,27 @@
       <w:pPr>
         <w:pStyle w:val="Heading1"/>
       </w:pPr>
-      <w:bookmarkStart w:id="224" w:name="conclusions"/>
-      <w:bookmarkEnd w:id="224"/>
+      <w:bookmarkStart w:id="292" w:name="conclusions"/>
+      <w:bookmarkStart w:id="293" w:name="_Toc429325710"/>
+      <w:bookmarkEnd w:id="292"/>
       <w:r>
         <w:lastRenderedPageBreak/>
         <w:t>Conclusions</w:t>
       </w:r>
+      <w:bookmarkEnd w:id="293"/>
     </w:p>
     <w:p>
       <w:pPr>
         <w:pStyle w:val="Heading1"/>
       </w:pPr>
-      <w:bookmarkStart w:id="225" w:name="references"/>
-      <w:bookmarkEnd w:id="225"/>
+      <w:bookmarkStart w:id="294" w:name="references"/>
+      <w:bookmarkStart w:id="295" w:name="_Toc429325711"/>
+      <w:bookmarkEnd w:id="294"/>
       <w:r>
         <w:lastRenderedPageBreak/>
         <w:t>References</w:t>
       </w:r>
+      <w:bookmarkEnd w:id="295"/>
     </w:p>
     <w:p>
       <w:r>
@@ -20364,7 +20592,7 @@
         <w:rPr>
           <w:noProof/>
         </w:rPr>
-        <w:t>22</w:t>
+        <w:t>14</w:t>
       </w:r>
     </w:fldSimple>
     <w:r>
@@ -20407,7 +20635,7 @@
         <w:rPr>
           <w:noProof/>
         </w:rPr>
-        <w:t>21</w:t>
+        <w:t>15</w:t>
       </w:r>
     </w:fldSimple>
     <w:r>
@@ -32269,7 +32497,7 @@
 </file>
 
 <file path=customXml/itemProps1.xml><?xml version="1.0" encoding="utf-8"?>
-<ds:datastoreItem xmlns:ds="http://schemas.openxmlformats.org/officeDocument/2006/customXml" ds:itemID="{E82F1A73-44CA-4F4D-8BDA-62E0963681A1}">
+<ds:datastoreItem xmlns:ds="http://schemas.openxmlformats.org/officeDocument/2006/customXml" ds:itemID="{0153A2D8-ED00-4C84-9113-F36D395A9E11}">
   <ds:schemaRefs>
     <ds:schemaRef ds:uri="http://schemas.openxmlformats.org/officeDocument/2006/bibliography"/>
   </ds:schemaRefs>

</xml_diff>